<commit_message>
Improve code and doc
</commit_message>
<xml_diff>
--- a/doc/EOP_attendance.docx
+++ b/doc/EOP_attendance.docx
@@ -37,11 +37,19 @@
           <w:lang w:val="en-US"/>
         </w:rPr>
       </w:pPr>
-      <w:r>
-        <w:rPr>
-          <w:lang w:val="en-US"/>
-        </w:rPr>
-        <w:t>mkdir build</w:t>
+      <w:proofErr w:type="spellStart"/>
+      <w:r>
+        <w:rPr>
+          <w:lang w:val="en-US"/>
+        </w:rPr>
+        <w:t>mkdir</w:t>
+      </w:r>
+      <w:proofErr w:type="spellEnd"/>
+      <w:r>
+        <w:rPr>
+          <w:lang w:val="en-US"/>
+        </w:rPr>
+        <w:t xml:space="preserve"> build</w:t>
       </w:r>
     </w:p>
     <w:p>
@@ -58,44 +66,41 @@
       </w:r>
     </w:p>
     <w:p>
-      <w:pPr>
-        <w:rPr>
-          <w:lang w:val="en-US"/>
-        </w:rPr>
-      </w:pPr>
+      <w:proofErr w:type="spellStart"/>
       <w:r>
         <w:rPr>
           <w:lang w:val="en-US"/>
         </w:rPr>
         <w:t>cmake</w:t>
       </w:r>
+      <w:proofErr w:type="spellEnd"/>
       <w:proofErr w:type="gramStart"/>
       <w:r>
-        <w:rPr>
-          <w:lang w:val="en-US"/>
-        </w:rPr>
         <w:t xml:space="preserve"> ..</w:t>
       </w:r>
       <w:proofErr w:type="gramEnd"/>
     </w:p>
     <w:p>
-      <w:pPr>
-        <w:rPr>
-          <w:lang w:val="en-US"/>
-        </w:rPr>
-      </w:pPr>
-      <w:r>
-        <w:rPr>
-          <w:lang w:val="en-US"/>
-        </w:rPr>
-        <w:t>cmake --</w:t>
+      <w:proofErr w:type="spellStart"/>
+      <w:r>
+        <w:rPr>
+          <w:lang w:val="en-US"/>
+        </w:rPr>
+        <w:t>cmake</w:t>
+      </w:r>
+      <w:proofErr w:type="spellEnd"/>
+      <w:r>
+        <w:t xml:space="preserve"> --</w:t>
       </w:r>
       <w:proofErr w:type="gramStart"/>
       <w:r>
         <w:rPr>
           <w:lang w:val="en-US"/>
         </w:rPr>
-        <w:t>build .</w:t>
+        <w:t>build</w:t>
+      </w:r>
+      <w:r>
+        <w:t xml:space="preserve"> .</w:t>
       </w:r>
       <w:proofErr w:type="gramEnd"/>
     </w:p>
@@ -105,7 +110,6 @@
         <w:spacing w:line="360" w:lineRule="auto"/>
         <w:rPr>
           <w:szCs w:val="32"/>
-          <w:lang w:val="en-US"/>
         </w:rPr>
       </w:pPr>
       <w:r>
@@ -119,28 +123,27 @@
       <w:r>
         <w:t xml:space="preserve">В качестве базы данных используется </w:t>
       </w:r>
+      <w:proofErr w:type="spellStart"/>
       <w:r>
         <w:rPr>
           <w:lang w:val="en-US"/>
         </w:rPr>
         <w:t>Sqlite</w:t>
       </w:r>
+      <w:proofErr w:type="spellEnd"/>
       <w:r>
         <w:t>.</w:t>
       </w:r>
     </w:p>
     <w:p>
-      <w:pPr>
-        <w:rPr>
-          <w:lang w:val="en-US"/>
-        </w:rPr>
-      </w:pPr>
       <w:r>
         <w:t xml:space="preserve">База данных содержит таблицу </w:t>
       </w:r>
+      <w:proofErr w:type="spellStart"/>
       <w:r>
         <w:t>Attendance</w:t>
       </w:r>
+      <w:proofErr w:type="spellEnd"/>
       <w:r>
         <w:t>.</w:t>
       </w:r>
@@ -154,9 +157,11 @@
       <w:r>
         <w:t xml:space="preserve">Колонки таблицы </w:t>
       </w:r>
+      <w:proofErr w:type="spellStart"/>
       <w:r>
         <w:t>Attendance</w:t>
       </w:r>
+      <w:proofErr w:type="spellEnd"/>
       <w:r>
         <w:rPr>
           <w:lang w:val="en-US"/>
@@ -208,12 +213,14 @@
           <w:lang w:val="en-US"/>
         </w:rPr>
       </w:pPr>
+      <w:proofErr w:type="spellStart"/>
       <w:r>
         <w:rPr>
           <w:lang w:val="en-US"/>
         </w:rPr>
         <w:t>student_id</w:t>
       </w:r>
+      <w:proofErr w:type="spellEnd"/>
       <w:r>
         <w:rPr>
           <w:lang w:val="en-US"/>
@@ -271,9 +278,11 @@
           <w:numId w:val="24"/>
         </w:numPr>
       </w:pPr>
+      <w:proofErr w:type="spellStart"/>
       <w:r>
         <w:t>course</w:t>
       </w:r>
+      <w:proofErr w:type="spellEnd"/>
       <w:r>
         <w:rPr>
           <w:lang w:val="en-US"/>
@@ -301,12 +310,14 @@
           <w:lang w:val="en-US"/>
         </w:rPr>
       </w:pPr>
+      <w:proofErr w:type="spellStart"/>
       <w:r>
         <w:rPr>
           <w:lang w:val="en-US"/>
         </w:rPr>
         <w:t>is_visit</w:t>
       </w:r>
+      <w:proofErr w:type="spellEnd"/>
       <w:r>
         <w:rPr>
           <w:lang w:val="en-US"/>
@@ -401,12 +412,14 @@
       <w:r>
         <w:t>/</w:t>
       </w:r>
+      <w:proofErr w:type="spellStart"/>
       <w:r>
         <w:rPr>
           <w:lang w:val="en-US"/>
         </w:rPr>
         <w:t>api</w:t>
       </w:r>
+      <w:proofErr w:type="spellEnd"/>
       <w:r>
         <w:t>/</w:t>
       </w:r>
@@ -451,18 +464,10 @@
       </w:r>
     </w:p>
     <w:p>
-      <w:pPr>
-        <w:rPr>
-          <w:lang w:val="en-US"/>
-        </w:rPr>
-      </w:pPr>
       <w:r>
         <w:t>Пример тела запроса</w:t>
       </w:r>
       <w:r>
-        <w:rPr>
-          <w:lang w:val="en-US"/>
-        </w:rPr>
         <w:t>:</w:t>
       </w:r>
     </w:p>
@@ -475,16 +480,14 @@
           <w:color w:val="000000"/>
           <w:sz w:val="18"/>
           <w:szCs w:val="18"/>
-          <w:lang w:val="en-US"/>
-        </w:rPr>
-      </w:pPr>
-      <w:r>
-        <w:rPr>
-          <w:rFonts w:ascii="Courier New" w:eastAsia="Times New Roman" w:hAnsi="Courier New" w:cs="Courier New"/>
-          <w:color w:val="000000"/>
-          <w:sz w:val="18"/>
-          <w:szCs w:val="18"/>
-          <w:lang w:val="en-US"/>
+        </w:rPr>
+      </w:pPr>
+      <w:r>
+        <w:rPr>
+          <w:rFonts w:ascii="Courier New" w:eastAsia="Times New Roman" w:hAnsi="Courier New" w:cs="Courier New"/>
+          <w:color w:val="000000"/>
+          <w:sz w:val="18"/>
+          <w:szCs w:val="18"/>
         </w:rPr>
         <w:t>{</w:t>
       </w:r>
@@ -498,7 +501,6 @@
           <w:color w:val="000000"/>
           <w:sz w:val="18"/>
           <w:szCs w:val="18"/>
-          <w:lang w:val="en-US"/>
         </w:rPr>
       </w:pPr>
       <w:r>
@@ -517,11 +519,10 @@
           <w:color w:val="A31515"/>
           <w:sz w:val="18"/>
           <w:szCs w:val="18"/>
-          <w:lang w:val="en-US"/>
         </w:rPr>
         <w:t>"</w:t>
       </w:r>
-      <w:proofErr w:type="gramStart"/>
+      <w:proofErr w:type="spellStart"/>
       <w:r>
         <w:rPr>
           <w:rFonts w:ascii="Courier New" w:eastAsia="Times New Roman" w:hAnsi="Courier New" w:cs="Courier New"/>
@@ -532,26 +533,53 @@
         </w:rPr>
         <w:t>studetnt</w:t>
       </w:r>
-      <w:proofErr w:type="gramEnd"/>
-      <w:r>
-        <w:rPr>
-          <w:rFonts w:ascii="Courier New" w:eastAsia="Times New Roman" w:hAnsi="Courier New" w:cs="Courier New"/>
-          <w:color w:val="A31515"/>
-          <w:sz w:val="18"/>
-          <w:szCs w:val="18"/>
-          <w:lang w:val="en-US"/>
-        </w:rPr>
-        <w:t>_id"</w:t>
-      </w:r>
-      <w:r>
-        <w:rPr>
-          <w:rFonts w:ascii="Courier New" w:eastAsia="Times New Roman" w:hAnsi="Courier New" w:cs="Courier New"/>
-          <w:color w:val="000000"/>
-          <w:sz w:val="18"/>
-          <w:szCs w:val="18"/>
-          <w:lang w:val="en-US"/>
-        </w:rPr>
-        <w:t>: </w:t>
+      <w:proofErr w:type="spellEnd"/>
+      <w:r>
+        <w:rPr>
+          <w:rFonts w:ascii="Courier New" w:eastAsia="Times New Roman" w:hAnsi="Courier New" w:cs="Courier New"/>
+          <w:color w:val="A31515"/>
+          <w:sz w:val="18"/>
+          <w:szCs w:val="18"/>
+        </w:rPr>
+        <w:t>_</w:t>
+      </w:r>
+      <w:r>
+        <w:rPr>
+          <w:rFonts w:ascii="Courier New" w:eastAsia="Times New Roman" w:hAnsi="Courier New" w:cs="Courier New"/>
+          <w:color w:val="A31515"/>
+          <w:sz w:val="18"/>
+          <w:szCs w:val="18"/>
+          <w:lang w:val="en-US"/>
+        </w:rPr>
+        <w:t>id</w:t>
+      </w:r>
+      <w:r>
+        <w:rPr>
+          <w:rFonts w:ascii="Courier New" w:eastAsia="Times New Roman" w:hAnsi="Courier New" w:cs="Courier New"/>
+          <w:color w:val="A31515"/>
+          <w:sz w:val="18"/>
+          <w:szCs w:val="18"/>
+        </w:rPr>
+        <w:t>"</w:t>
+      </w:r>
+      <w:r>
+        <w:rPr>
+          <w:rFonts w:ascii="Courier New" w:eastAsia="Times New Roman" w:hAnsi="Courier New" w:cs="Courier New"/>
+          <w:color w:val="000000"/>
+          <w:sz w:val="18"/>
+          <w:szCs w:val="18"/>
+        </w:rPr>
+        <w:t>:</w:t>
+      </w:r>
+      <w:r>
+        <w:rPr>
+          <w:rFonts w:ascii="Courier New" w:eastAsia="Times New Roman" w:hAnsi="Courier New" w:cs="Courier New"/>
+          <w:color w:val="000000"/>
+          <w:sz w:val="18"/>
+          <w:szCs w:val="18"/>
+          <w:lang w:val="en-US"/>
+        </w:rPr>
+        <w:t> </w:t>
       </w:r>
       <w:r>
         <w:rPr>
@@ -559,7 +587,6 @@
           <w:color w:val="098658"/>
           <w:sz w:val="18"/>
           <w:szCs w:val="18"/>
-          <w:lang w:val="en-US"/>
         </w:rPr>
         <w:t>1</w:t>
       </w:r>
@@ -569,7 +596,6 @@
           <w:color w:val="000000"/>
           <w:sz w:val="18"/>
           <w:szCs w:val="18"/>
-          <w:lang w:val="en-US"/>
         </w:rPr>
         <w:t>,</w:t>
       </w:r>
@@ -583,7 +609,6 @@
           <w:color w:val="000000"/>
           <w:sz w:val="18"/>
           <w:szCs w:val="18"/>
-          <w:lang w:val="en-US"/>
         </w:rPr>
       </w:pPr>
       <w:r>
@@ -602,10 +627,21 @@
           <w:color w:val="A31515"/>
           <w:sz w:val="18"/>
           <w:szCs w:val="18"/>
-          <w:lang w:val="en-US"/>
-        </w:rPr>
-        <w:t>"subje</w:t>
-      </w:r>
+        </w:rPr>
+        <w:t>"</w:t>
+      </w:r>
+      <w:proofErr w:type="spellStart"/>
+      <w:r>
+        <w:rPr>
+          <w:rFonts w:ascii="Courier New" w:eastAsia="Times New Roman" w:hAnsi="Courier New" w:cs="Courier New"/>
+          <w:color w:val="A31515"/>
+          <w:sz w:val="18"/>
+          <w:szCs w:val="18"/>
+          <w:lang w:val="en-US"/>
+        </w:rPr>
+        <w:t>subje</w:t>
+      </w:r>
+      <w:proofErr w:type="spellEnd"/>
       <w:r>
         <w:rPr>
           <w:rFonts w:ascii="Courier New" w:eastAsia="Times New Roman" w:hAnsi="Courier New" w:cs="Courier New"/>
@@ -615,25 +651,64 @@
         </w:rPr>
         <w:t>ц</w:t>
       </w:r>
-      <w:r>
-        <w:rPr>
-          <w:rFonts w:ascii="Courier New" w:eastAsia="Times New Roman" w:hAnsi="Courier New" w:cs="Courier New"/>
-          <w:color w:val="A31515"/>
-          <w:sz w:val="18"/>
-          <w:szCs w:val="18"/>
-          <w:lang w:val="en-US"/>
-        </w:rPr>
-        <w:t>ct_id"</w:t>
-      </w:r>
-      <w:r>
-        <w:rPr>
-          <w:rFonts w:ascii="Courier New" w:eastAsia="Times New Roman" w:hAnsi="Courier New" w:cs="Courier New"/>
-          <w:color w:val="000000"/>
-          <w:sz w:val="18"/>
-          <w:szCs w:val="18"/>
-          <w:lang w:val="en-US"/>
-        </w:rPr>
-        <w:t>: </w:t>
+      <w:proofErr w:type="spellStart"/>
+      <w:r>
+        <w:rPr>
+          <w:rFonts w:ascii="Courier New" w:eastAsia="Times New Roman" w:hAnsi="Courier New" w:cs="Courier New"/>
+          <w:color w:val="A31515"/>
+          <w:sz w:val="18"/>
+          <w:szCs w:val="18"/>
+          <w:lang w:val="en-US"/>
+        </w:rPr>
+        <w:t>ct</w:t>
+      </w:r>
+      <w:proofErr w:type="spellEnd"/>
+      <w:r>
+        <w:rPr>
+          <w:rFonts w:ascii="Courier New" w:eastAsia="Times New Roman" w:hAnsi="Courier New" w:cs="Courier New"/>
+          <w:color w:val="A31515"/>
+          <w:sz w:val="18"/>
+          <w:szCs w:val="18"/>
+        </w:rPr>
+        <w:t>_</w:t>
+      </w:r>
+      <w:r>
+        <w:rPr>
+          <w:rFonts w:ascii="Courier New" w:eastAsia="Times New Roman" w:hAnsi="Courier New" w:cs="Courier New"/>
+          <w:color w:val="A31515"/>
+          <w:sz w:val="18"/>
+          <w:szCs w:val="18"/>
+          <w:lang w:val="en-US"/>
+        </w:rPr>
+        <w:t>id</w:t>
+      </w:r>
+      <w:r>
+        <w:rPr>
+          <w:rFonts w:ascii="Courier New" w:eastAsia="Times New Roman" w:hAnsi="Courier New" w:cs="Courier New"/>
+          <w:color w:val="A31515"/>
+          <w:sz w:val="18"/>
+          <w:szCs w:val="18"/>
+        </w:rPr>
+        <w:t>"</w:t>
+      </w:r>
+      <w:r>
+        <w:rPr>
+          <w:rFonts w:ascii="Courier New" w:eastAsia="Times New Roman" w:hAnsi="Courier New" w:cs="Courier New"/>
+          <w:color w:val="000000"/>
+          <w:sz w:val="18"/>
+          <w:szCs w:val="18"/>
+        </w:rPr>
+        <w:t>:</w:t>
+      </w:r>
+      <w:r>
+        <w:rPr>
+          <w:rFonts w:ascii="Courier New" w:eastAsia="Times New Roman" w:hAnsi="Courier New" w:cs="Courier New"/>
+          <w:color w:val="000000"/>
+          <w:sz w:val="18"/>
+          <w:szCs w:val="18"/>
+          <w:lang w:val="en-US"/>
+        </w:rPr>
+        <w:t> </w:t>
       </w:r>
       <w:r>
         <w:rPr>
@@ -641,7 +716,6 @@
           <w:color w:val="098658"/>
           <w:sz w:val="18"/>
           <w:szCs w:val="18"/>
-          <w:lang w:val="en-US"/>
         </w:rPr>
         <w:t>1</w:t>
       </w:r>
@@ -651,9 +725,18 @@
           <w:color w:val="000000"/>
           <w:sz w:val="18"/>
           <w:szCs w:val="18"/>
-          <w:lang w:val="en-US"/>
-        </w:rPr>
-        <w:t>, </w:t>
+        </w:rPr>
+        <w:t>,</w:t>
+      </w:r>
+      <w:r>
+        <w:rPr>
+          <w:rFonts w:ascii="Courier New" w:eastAsia="Times New Roman" w:hAnsi="Courier New" w:cs="Courier New"/>
+          <w:color w:val="000000"/>
+          <w:sz w:val="18"/>
+          <w:szCs w:val="18"/>
+          <w:lang w:val="en-US"/>
+        </w:rPr>
+        <w:t> </w:t>
       </w:r>
     </w:p>
     <w:p>
@@ -751,6 +834,7 @@
         </w:rPr>
         <w:t>"</w:t>
       </w:r>
+      <w:proofErr w:type="spellStart"/>
       <w:proofErr w:type="gramStart"/>
       <w:r>
         <w:rPr>
@@ -771,7 +855,18 @@
           <w:szCs w:val="18"/>
           <w:lang w:val="en-US"/>
         </w:rPr>
-        <w:t>_visit"</w:t>
+        <w:t>_visit</w:t>
+      </w:r>
+      <w:proofErr w:type="spellEnd"/>
+      <w:r>
+        <w:rPr>
+          <w:rFonts w:ascii="Courier New" w:eastAsia="Times New Roman" w:hAnsi="Courier New" w:cs="Courier New"/>
+          <w:color w:val="A31515"/>
+          <w:sz w:val="18"/>
+          <w:szCs w:val="18"/>
+          <w:lang w:val="en-US"/>
+        </w:rPr>
+        <w:t>"</w:t>
       </w:r>
       <w:r>
         <w:rPr>
@@ -920,12 +1015,14 @@
       <w:r>
         <w:t>/</w:t>
       </w:r>
+      <w:proofErr w:type="spellStart"/>
       <w:r>
         <w:rPr>
           <w:lang w:val="en-US"/>
         </w:rPr>
         <w:t>api</w:t>
       </w:r>
+      <w:proofErr w:type="spellEnd"/>
       <w:r>
         <w:t>/</w:t>
       </w:r>
@@ -964,8 +1061,37 @@
       </w:r>
     </w:p>
     <w:p>
-      <w:r>
-        <w:t>Пример тела запроса:</w:t>
+      <w:pPr>
+        <w:rPr>
+          <w:lang w:val="en-US"/>
+        </w:rPr>
+      </w:pPr>
+      <w:r>
+        <w:t>Пример</w:t>
+      </w:r>
+      <w:r>
+        <w:rPr>
+          <w:lang w:val="en-US"/>
+        </w:rPr>
+        <w:t xml:space="preserve"> </w:t>
+      </w:r>
+      <w:r>
+        <w:t>тела</w:t>
+      </w:r>
+      <w:r>
+        <w:rPr>
+          <w:lang w:val="en-US"/>
+        </w:rPr>
+        <w:t xml:space="preserve"> </w:t>
+      </w:r>
+      <w:r>
+        <w:t>запроса</w:t>
+      </w:r>
+      <w:r>
+        <w:rPr>
+          <w:lang w:val="en-US"/>
+        </w:rPr>
+        <w:t>:</w:t>
       </w:r>
     </w:p>
     <w:p>
@@ -1046,6 +1172,7 @@
         </w:rPr>
         <w:t>"</w:t>
       </w:r>
+      <w:proofErr w:type="spellStart"/>
       <w:proofErr w:type="gramStart"/>
       <w:r>
         <w:rPr>
@@ -1066,7 +1193,18 @@
           <w:szCs w:val="18"/>
           <w:lang w:val="en-US"/>
         </w:rPr>
-        <w:t>_id"</w:t>
+        <w:t>_id</w:t>
+      </w:r>
+      <w:proofErr w:type="spellEnd"/>
+      <w:r>
+        <w:rPr>
+          <w:rFonts w:ascii="Courier New" w:eastAsia="Times New Roman" w:hAnsi="Courier New" w:cs="Courier New"/>
+          <w:color w:val="A31515"/>
+          <w:sz w:val="18"/>
+          <w:szCs w:val="18"/>
+          <w:lang w:val="en-US"/>
+        </w:rPr>
+        <w:t>"</w:t>
       </w:r>
       <w:r>
         <w:rPr>
@@ -1131,6 +1269,7 @@
         </w:rPr>
         <w:t>"</w:t>
       </w:r>
+      <w:proofErr w:type="spellStart"/>
       <w:proofErr w:type="gramStart"/>
       <w:r>
         <w:rPr>
@@ -1151,7 +1290,18 @@
           <w:szCs w:val="18"/>
           <w:lang w:val="en-US"/>
         </w:rPr>
-        <w:t>_id"</w:t>
+        <w:t>_id</w:t>
+      </w:r>
+      <w:proofErr w:type="spellEnd"/>
+      <w:r>
+        <w:rPr>
+          <w:rFonts w:ascii="Courier New" w:eastAsia="Times New Roman" w:hAnsi="Courier New" w:cs="Courier New"/>
+          <w:color w:val="A31515"/>
+          <w:sz w:val="18"/>
+          <w:szCs w:val="18"/>
+          <w:lang w:val="en-US"/>
+        </w:rPr>
+        <w:t>"</w:t>
       </w:r>
       <w:r>
         <w:rPr>
@@ -1279,6 +1429,7 @@
         </w:rPr>
         <w:t>"</w:t>
       </w:r>
+      <w:proofErr w:type="spellStart"/>
       <w:proofErr w:type="gramStart"/>
       <w:r>
         <w:rPr>
@@ -1299,7 +1450,18 @@
           <w:szCs w:val="18"/>
           <w:lang w:val="en-US"/>
         </w:rPr>
-        <w:t>_visit"</w:t>
+        <w:t>_visit</w:t>
+      </w:r>
+      <w:proofErr w:type="spellEnd"/>
+      <w:r>
+        <w:rPr>
+          <w:rFonts w:ascii="Courier New" w:eastAsia="Times New Roman" w:hAnsi="Courier New" w:cs="Courier New"/>
+          <w:color w:val="A31515"/>
+          <w:sz w:val="18"/>
+          <w:szCs w:val="18"/>
+          <w:lang w:val="en-US"/>
+        </w:rPr>
+        <w:t>"</w:t>
       </w:r>
       <w:r>
         <w:rPr>
@@ -1465,6 +1627,7 @@
         </w:rPr>
         <w:t>"</w:t>
       </w:r>
+      <w:proofErr w:type="spellStart"/>
       <w:proofErr w:type="gramStart"/>
       <w:r>
         <w:rPr>
@@ -1485,7 +1648,18 @@
           <w:szCs w:val="18"/>
           <w:lang w:val="en-US"/>
         </w:rPr>
-        <w:t>_id"</w:t>
+        <w:t>_id</w:t>
+      </w:r>
+      <w:proofErr w:type="spellEnd"/>
+      <w:r>
+        <w:rPr>
+          <w:rFonts w:ascii="Courier New" w:eastAsia="Times New Roman" w:hAnsi="Courier New" w:cs="Courier New"/>
+          <w:color w:val="A31515"/>
+          <w:sz w:val="18"/>
+          <w:szCs w:val="18"/>
+          <w:lang w:val="en-US"/>
+        </w:rPr>
+        <w:t>"</w:t>
       </w:r>
       <w:r>
         <w:rPr>
@@ -1550,6 +1724,7 @@
         </w:rPr>
         <w:t>"</w:t>
       </w:r>
+      <w:proofErr w:type="spellStart"/>
       <w:proofErr w:type="gramStart"/>
       <w:r>
         <w:rPr>
@@ -1570,7 +1745,18 @@
           <w:szCs w:val="18"/>
           <w:lang w:val="en-US"/>
         </w:rPr>
-        <w:t>_id"</w:t>
+        <w:t>_id</w:t>
+      </w:r>
+      <w:proofErr w:type="spellEnd"/>
+      <w:r>
+        <w:rPr>
+          <w:rFonts w:ascii="Courier New" w:eastAsia="Times New Roman" w:hAnsi="Courier New" w:cs="Courier New"/>
+          <w:color w:val="A31515"/>
+          <w:sz w:val="18"/>
+          <w:szCs w:val="18"/>
+          <w:lang w:val="en-US"/>
+        </w:rPr>
+        <w:t>"</w:t>
       </w:r>
       <w:r>
         <w:rPr>
@@ -1698,6 +1884,7 @@
         </w:rPr>
         <w:t>"</w:t>
       </w:r>
+      <w:proofErr w:type="spellStart"/>
       <w:proofErr w:type="gramStart"/>
       <w:r>
         <w:rPr>
@@ -1718,7 +1905,18 @@
           <w:szCs w:val="18"/>
           <w:lang w:val="en-US"/>
         </w:rPr>
-        <w:t>_visit"</w:t>
+        <w:t>_visit</w:t>
+      </w:r>
+      <w:proofErr w:type="spellEnd"/>
+      <w:r>
+        <w:rPr>
+          <w:rFonts w:ascii="Courier New" w:eastAsia="Times New Roman" w:hAnsi="Courier New" w:cs="Courier New"/>
+          <w:color w:val="A31515"/>
+          <w:sz w:val="18"/>
+          <w:szCs w:val="18"/>
+          <w:lang w:val="en-US"/>
+        </w:rPr>
+        <w:t>"</w:t>
       </w:r>
       <w:r>
         <w:rPr>
@@ -1885,6 +2083,7 @@
         </w:rPr>
         <w:t>"</w:t>
       </w:r>
+      <w:proofErr w:type="spellStart"/>
       <w:proofErr w:type="gramStart"/>
       <w:r>
         <w:rPr>
@@ -1905,7 +2104,18 @@
           <w:szCs w:val="18"/>
           <w:lang w:val="en-US"/>
         </w:rPr>
-        <w:t>_id"</w:t>
+        <w:t>_id</w:t>
+      </w:r>
+      <w:proofErr w:type="spellEnd"/>
+      <w:r>
+        <w:rPr>
+          <w:rFonts w:ascii="Courier New" w:eastAsia="Times New Roman" w:hAnsi="Courier New" w:cs="Courier New"/>
+          <w:color w:val="A31515"/>
+          <w:sz w:val="18"/>
+          <w:szCs w:val="18"/>
+          <w:lang w:val="en-US"/>
+        </w:rPr>
+        <w:t>"</w:t>
       </w:r>
       <w:r>
         <w:rPr>
@@ -1970,6 +2180,7 @@
         </w:rPr>
         <w:t>"</w:t>
       </w:r>
+      <w:proofErr w:type="spellStart"/>
       <w:proofErr w:type="gramStart"/>
       <w:r>
         <w:rPr>
@@ -1990,7 +2201,18 @@
           <w:szCs w:val="18"/>
           <w:lang w:val="en-US"/>
         </w:rPr>
-        <w:t>_id"</w:t>
+        <w:t>_id</w:t>
+      </w:r>
+      <w:proofErr w:type="spellEnd"/>
+      <w:r>
+        <w:rPr>
+          <w:rFonts w:ascii="Courier New" w:eastAsia="Times New Roman" w:hAnsi="Courier New" w:cs="Courier New"/>
+          <w:color w:val="A31515"/>
+          <w:sz w:val="18"/>
+          <w:szCs w:val="18"/>
+          <w:lang w:val="en-US"/>
+        </w:rPr>
+        <w:t>"</w:t>
       </w:r>
       <w:r>
         <w:rPr>
@@ -2118,6 +2340,7 @@
         </w:rPr>
         <w:t>"</w:t>
       </w:r>
+      <w:proofErr w:type="spellStart"/>
       <w:proofErr w:type="gramStart"/>
       <w:r>
         <w:rPr>
@@ -2138,7 +2361,18 @@
           <w:szCs w:val="18"/>
           <w:lang w:val="en-US"/>
         </w:rPr>
-        <w:t>_visit"</w:t>
+        <w:t>_visit</w:t>
+      </w:r>
+      <w:proofErr w:type="spellEnd"/>
+      <w:r>
+        <w:rPr>
+          <w:rFonts w:ascii="Courier New" w:eastAsia="Times New Roman" w:hAnsi="Courier New" w:cs="Courier New"/>
+          <w:color w:val="A31515"/>
+          <w:sz w:val="18"/>
+          <w:szCs w:val="18"/>
+          <w:lang w:val="en-US"/>
+        </w:rPr>
+        <w:t>"</w:t>
       </w:r>
       <w:r>
         <w:rPr>
@@ -2285,123 +2519,134 @@
           <w:ilvl w:val="0"/>
           <w:numId w:val="23"/>
         </w:numPr>
-      </w:pPr>
-      <w:r>
-        <w:rPr>
-          <w:lang w:val="en-US"/>
-        </w:rPr>
-        <w:t>GET</w:t>
-      </w:r>
-      <w:r>
+        <w:rPr>
+          <w:lang w:val="en-US"/>
+        </w:rPr>
+      </w:pPr>
+      <w:r>
+        <w:rPr>
+          <w:lang w:val="en-US"/>
+        </w:rPr>
+        <w:t>PUT /</w:t>
+      </w:r>
+      <w:proofErr w:type="spellStart"/>
+      <w:r>
+        <w:rPr>
+          <w:lang w:val="en-US"/>
+        </w:rPr>
+        <w:t>api</w:t>
+      </w:r>
+      <w:proofErr w:type="spellEnd"/>
+      <w:r>
+        <w:rPr>
+          <w:lang w:val="en-US"/>
+        </w:rPr>
+        <w:t xml:space="preserve">/attendance/update </w:t>
+      </w:r>
+      <w:proofErr w:type="gramStart"/>
+      <w:r>
+        <w:rPr>
+          <w:lang w:val="en-US"/>
+        </w:rPr>
+        <w:t xml:space="preserve">–  </w:t>
+      </w:r>
+      <w:r>
+        <w:t>обновить</w:t>
+      </w:r>
+      <w:proofErr w:type="gramEnd"/>
+      <w:r>
+        <w:rPr>
+          <w:lang w:val="en-US"/>
+        </w:rPr>
         <w:t xml:space="preserve"> </w:t>
       </w:r>
       <w:r>
-        <w:t>/</w:t>
-      </w:r>
-      <w:r>
-        <w:rPr>
-          <w:lang w:val="en-US"/>
-        </w:rPr>
-        <w:t>api</w:t>
-      </w:r>
-      <w:r>
-        <w:t>/</w:t>
-      </w:r>
-      <w:r>
-        <w:rPr>
-          <w:lang w:val="en-US"/>
-        </w:rPr>
-        <w:t>attendance</w:t>
-      </w:r>
-      <w:r>
-        <w:t>/</w:t>
-      </w:r>
-      <w:r>
-        <w:rPr>
-          <w:lang w:val="en-US"/>
-        </w:rPr>
-        <w:t>all</w:t>
-      </w:r>
-      <w:r>
-        <w:t xml:space="preserve"> – </w:t>
-      </w:r>
-      <w:r>
-        <w:t>получение</w:t>
-      </w:r>
-      <w:r>
+        <w:t>посещаемость</w:t>
+      </w:r>
+    </w:p>
+    <w:p>
+      <w:pPr>
+        <w:rPr>
+          <w:lang w:val="en-US"/>
+        </w:rPr>
+      </w:pPr>
+      <w:r>
+        <w:t>Пример</w:t>
+      </w:r>
+      <w:r>
+        <w:rPr>
+          <w:lang w:val="en-US"/>
+        </w:rPr>
         <w:t xml:space="preserve"> </w:t>
       </w:r>
       <w:r>
-        <w:t>списка</w:t>
-      </w:r>
-      <w:r>
-        <w:t xml:space="preserve"> </w:t>
-      </w:r>
-      <w:r>
-        <w:t>посещаемости</w:t>
-      </w:r>
-    </w:p>
-    <w:p>
-      <w:r>
-        <w:t>Пример тела запроса:</w:t>
+        <w:t>тела запроса:</w:t>
       </w:r>
     </w:p>
     <w:p>
       <w:pPr>
         <w:shd w:val="clear" w:color="auto" w:fill="FFFFFE"/>
         <w:spacing w:after="0" w:line="270" w:lineRule="atLeast"/>
-        <w:rPr>
-          <w:rFonts w:ascii="Courier New" w:eastAsia="Times New Roman" w:hAnsi="Courier New" w:cs="Courier New"/>
-          <w:color w:val="000000"/>
-          <w:sz w:val="18"/>
-          <w:szCs w:val="18"/>
-        </w:rPr>
-      </w:pPr>
-      <w:r>
-        <w:rPr>
-          <w:rFonts w:ascii="Courier New" w:eastAsia="Times New Roman" w:hAnsi="Courier New" w:cs="Courier New"/>
-          <w:color w:val="000000"/>
-          <w:sz w:val="18"/>
-          <w:szCs w:val="18"/>
-        </w:rPr>
-        <w:t>       {</w:t>
+        <w:ind w:left="360"/>
+        <w:rPr>
+          <w:rFonts w:ascii="Courier New" w:eastAsia="Times New Roman" w:hAnsi="Courier New" w:cs="Courier New"/>
+          <w:color w:val="000000"/>
+          <w:sz w:val="18"/>
+          <w:szCs w:val="18"/>
+          <w:lang w:val="en-US"/>
+        </w:rPr>
+      </w:pPr>
+      <w:r>
+        <w:rPr>
+          <w:rFonts w:ascii="Courier New" w:eastAsia="Times New Roman" w:hAnsi="Courier New" w:cs="Courier New"/>
+          <w:color w:val="000000"/>
+          <w:sz w:val="18"/>
+          <w:szCs w:val="18"/>
+          <w:lang w:val="en-US"/>
+        </w:rPr>
+        <w:t>{</w:t>
       </w:r>
     </w:p>
     <w:p>
       <w:pPr>
         <w:shd w:val="clear" w:color="auto" w:fill="FFFFFE"/>
         <w:spacing w:after="0" w:line="270" w:lineRule="atLeast"/>
-        <w:rPr>
-          <w:rFonts w:ascii="Courier New" w:eastAsia="Times New Roman" w:hAnsi="Courier New" w:cs="Courier New"/>
-          <w:color w:val="000000"/>
-          <w:sz w:val="18"/>
-          <w:szCs w:val="18"/>
-        </w:rPr>
-      </w:pPr>
-      <w:r>
-        <w:rPr>
-          <w:rFonts w:ascii="Courier New" w:eastAsia="Times New Roman" w:hAnsi="Courier New" w:cs="Courier New"/>
-          <w:color w:val="000000"/>
-          <w:sz w:val="18"/>
-          <w:szCs w:val="18"/>
-        </w:rPr>
-        <w:t>        </w:t>
-      </w:r>
-      <w:r>
-        <w:rPr>
-          <w:rFonts w:ascii="Courier New" w:eastAsia="Times New Roman" w:hAnsi="Courier New" w:cs="Courier New"/>
-          <w:color w:val="A31515"/>
-          <w:sz w:val="18"/>
-          <w:szCs w:val="18"/>
-        </w:rPr>
-        <w:t>"student_id"</w:t>
-      </w:r>
-      <w:r>
-        <w:rPr>
-          <w:rFonts w:ascii="Courier New" w:eastAsia="Times New Roman" w:hAnsi="Courier New" w:cs="Courier New"/>
-          <w:color w:val="000000"/>
-          <w:sz w:val="18"/>
-          <w:szCs w:val="18"/>
+        <w:ind w:left="360"/>
+        <w:rPr>
+          <w:rFonts w:ascii="Courier New" w:eastAsia="Times New Roman" w:hAnsi="Courier New" w:cs="Courier New"/>
+          <w:color w:val="000000"/>
+          <w:sz w:val="18"/>
+          <w:szCs w:val="18"/>
+          <w:lang w:val="en-US"/>
+        </w:rPr>
+      </w:pPr>
+      <w:r>
+        <w:rPr>
+          <w:rFonts w:ascii="Courier New" w:eastAsia="Times New Roman" w:hAnsi="Courier New" w:cs="Courier New"/>
+          <w:color w:val="000000"/>
+          <w:sz w:val="18"/>
+          <w:szCs w:val="18"/>
+          <w:lang w:val="en-US"/>
+        </w:rPr>
+        <w:t>    </w:t>
+      </w:r>
+      <w:r>
+        <w:rPr>
+          <w:rFonts w:ascii="Courier New" w:eastAsia="Times New Roman" w:hAnsi="Courier New" w:cs="Courier New"/>
+          <w:color w:val="A31515"/>
+          <w:sz w:val="18"/>
+          <w:szCs w:val="18"/>
+          <w:lang w:val="en-US"/>
+        </w:rPr>
+        <w:t>"id"</w:t>
+      </w:r>
+      <w:r>
+        <w:rPr>
+          <w:rFonts w:ascii="Courier New" w:eastAsia="Times New Roman" w:hAnsi="Courier New" w:cs="Courier New"/>
+          <w:color w:val="000000"/>
+          <w:sz w:val="18"/>
+          <w:szCs w:val="18"/>
+          <w:lang w:val="en-US"/>
         </w:rPr>
         <w:t>: </w:t>
       </w:r>
@@ -2411,15 +2656,17 @@
           <w:color w:val="098658"/>
           <w:sz w:val="18"/>
           <w:szCs w:val="18"/>
-        </w:rPr>
-        <w:t>3</w:t>
-      </w:r>
-      <w:r>
-        <w:rPr>
-          <w:rFonts w:ascii="Courier New" w:eastAsia="Times New Roman" w:hAnsi="Courier New" w:cs="Courier New"/>
-          <w:color w:val="000000"/>
-          <w:sz w:val="18"/>
-          <w:szCs w:val="18"/>
+          <w:lang w:val="en-US"/>
+        </w:rPr>
+        <w:t>1</w:t>
+      </w:r>
+      <w:r>
+        <w:rPr>
+          <w:rFonts w:ascii="Courier New" w:eastAsia="Times New Roman" w:hAnsi="Courier New" w:cs="Courier New"/>
+          <w:color w:val="000000"/>
+          <w:sz w:val="18"/>
+          <w:szCs w:val="18"/>
+          <w:lang w:val="en-US"/>
         </w:rPr>
         <w:t>,</w:t>
       </w:r>
@@ -2428,22 +2675,24 @@
       <w:pPr>
         <w:shd w:val="clear" w:color="auto" w:fill="FFFFFE"/>
         <w:spacing w:after="0" w:line="270" w:lineRule="atLeast"/>
-        <w:rPr>
-          <w:rFonts w:ascii="Courier New" w:eastAsia="Times New Roman" w:hAnsi="Courier New" w:cs="Courier New"/>
-          <w:color w:val="000000"/>
-          <w:sz w:val="18"/>
-          <w:szCs w:val="18"/>
-          <w:lang w:val="en-US"/>
-        </w:rPr>
-      </w:pPr>
-      <w:r>
-        <w:rPr>
-          <w:rFonts w:ascii="Courier New" w:eastAsia="Times New Roman" w:hAnsi="Courier New" w:cs="Courier New"/>
-          <w:color w:val="000000"/>
-          <w:sz w:val="18"/>
-          <w:szCs w:val="18"/>
-        </w:rPr>
-        <w:t>        </w:t>
+        <w:ind w:left="360"/>
+        <w:rPr>
+          <w:rFonts w:ascii="Courier New" w:eastAsia="Times New Roman" w:hAnsi="Courier New" w:cs="Courier New"/>
+          <w:color w:val="000000"/>
+          <w:sz w:val="18"/>
+          <w:szCs w:val="18"/>
+          <w:lang w:val="en-US"/>
+        </w:rPr>
+      </w:pPr>
+      <w:r>
+        <w:rPr>
+          <w:rFonts w:ascii="Courier New" w:eastAsia="Times New Roman" w:hAnsi="Courier New" w:cs="Courier New"/>
+          <w:color w:val="000000"/>
+          <w:sz w:val="18"/>
+          <w:szCs w:val="18"/>
+          <w:lang w:val="en-US"/>
+        </w:rPr>
+        <w:t>    </w:t>
       </w:r>
       <w:r>
         <w:rPr>
@@ -2455,6 +2704,7 @@
         </w:rPr>
         <w:t>"</w:t>
       </w:r>
+      <w:proofErr w:type="spellStart"/>
       <w:proofErr w:type="gramStart"/>
       <w:r>
         <w:rPr>
@@ -2464,7 +2714,7 @@
           <w:szCs w:val="18"/>
           <w:lang w:val="en-US"/>
         </w:rPr>
-        <w:t>subject</w:t>
+        <w:t>studetnt</w:t>
       </w:r>
       <w:proofErr w:type="gramEnd"/>
       <w:r>
@@ -2475,7 +2725,18 @@
           <w:szCs w:val="18"/>
           <w:lang w:val="en-US"/>
         </w:rPr>
-        <w:t>_id"</w:t>
+        <w:t>_id</w:t>
+      </w:r>
+      <w:proofErr w:type="spellEnd"/>
+      <w:r>
+        <w:rPr>
+          <w:rFonts w:ascii="Courier New" w:eastAsia="Times New Roman" w:hAnsi="Courier New" w:cs="Courier New"/>
+          <w:color w:val="A31515"/>
+          <w:sz w:val="18"/>
+          <w:szCs w:val="18"/>
+          <w:lang w:val="en-US"/>
+        </w:rPr>
+        <w:t>"</w:t>
       </w:r>
       <w:r>
         <w:rPr>
@@ -2495,50 +2756,94 @@
           <w:szCs w:val="18"/>
           <w:lang w:val="en-US"/>
         </w:rPr>
-        <w:t>3</w:t>
-      </w:r>
-      <w:r>
-        <w:rPr>
-          <w:rFonts w:ascii="Courier New" w:eastAsia="Times New Roman" w:hAnsi="Courier New" w:cs="Courier New"/>
-          <w:color w:val="000000"/>
-          <w:sz w:val="18"/>
-          <w:szCs w:val="18"/>
-          <w:lang w:val="en-US"/>
-        </w:rPr>
-        <w:t>, </w:t>
+        <w:t>1</w:t>
+      </w:r>
+      <w:r>
+        <w:rPr>
+          <w:rFonts w:ascii="Courier New" w:eastAsia="Times New Roman" w:hAnsi="Courier New" w:cs="Courier New"/>
+          <w:color w:val="000000"/>
+          <w:sz w:val="18"/>
+          <w:szCs w:val="18"/>
+          <w:lang w:val="en-US"/>
+        </w:rPr>
+        <w:t>,</w:t>
       </w:r>
     </w:p>
     <w:p>
       <w:pPr>
         <w:shd w:val="clear" w:color="auto" w:fill="FFFFFE"/>
         <w:spacing w:after="0" w:line="270" w:lineRule="atLeast"/>
-        <w:rPr>
-          <w:rFonts w:ascii="Courier New" w:eastAsia="Times New Roman" w:hAnsi="Courier New" w:cs="Courier New"/>
-          <w:color w:val="000000"/>
-          <w:sz w:val="18"/>
-          <w:szCs w:val="18"/>
-          <w:lang w:val="en-US"/>
-        </w:rPr>
-      </w:pPr>
-      <w:r>
-        <w:rPr>
-          <w:rFonts w:ascii="Courier New" w:eastAsia="Times New Roman" w:hAnsi="Courier New" w:cs="Courier New"/>
-          <w:color w:val="000000"/>
-          <w:sz w:val="18"/>
-          <w:szCs w:val="18"/>
-          <w:lang w:val="en-US"/>
-        </w:rPr>
-        <w:t>        </w:t>
-      </w:r>
-      <w:r>
-        <w:rPr>
-          <w:rFonts w:ascii="Courier New" w:eastAsia="Times New Roman" w:hAnsi="Courier New" w:cs="Courier New"/>
-          <w:color w:val="A31515"/>
-          <w:sz w:val="18"/>
-          <w:szCs w:val="18"/>
-          <w:lang w:val="en-US"/>
-        </w:rPr>
-        <w:t>"course"</w:t>
+        <w:ind w:left="360"/>
+        <w:rPr>
+          <w:rFonts w:ascii="Courier New" w:eastAsia="Times New Roman" w:hAnsi="Courier New" w:cs="Courier New"/>
+          <w:color w:val="000000"/>
+          <w:sz w:val="18"/>
+          <w:szCs w:val="18"/>
+          <w:lang w:val="en-US"/>
+        </w:rPr>
+      </w:pPr>
+      <w:r>
+        <w:rPr>
+          <w:rFonts w:ascii="Courier New" w:eastAsia="Times New Roman" w:hAnsi="Courier New" w:cs="Courier New"/>
+          <w:color w:val="000000"/>
+          <w:sz w:val="18"/>
+          <w:szCs w:val="18"/>
+          <w:lang w:val="en-US"/>
+        </w:rPr>
+        <w:t>    </w:t>
+      </w:r>
+      <w:r>
+        <w:rPr>
+          <w:rFonts w:ascii="Courier New" w:eastAsia="Times New Roman" w:hAnsi="Courier New" w:cs="Courier New"/>
+          <w:color w:val="A31515"/>
+          <w:sz w:val="18"/>
+          <w:szCs w:val="18"/>
+          <w:lang w:val="en-US"/>
+        </w:rPr>
+        <w:t>"</w:t>
+      </w:r>
+      <w:proofErr w:type="spellStart"/>
+      <w:r>
+        <w:rPr>
+          <w:rFonts w:ascii="Courier New" w:eastAsia="Times New Roman" w:hAnsi="Courier New" w:cs="Courier New"/>
+          <w:color w:val="A31515"/>
+          <w:sz w:val="18"/>
+          <w:szCs w:val="18"/>
+          <w:lang w:val="en-US"/>
+        </w:rPr>
+        <w:t>subje</w:t>
+      </w:r>
+      <w:proofErr w:type="spellEnd"/>
+      <w:r>
+        <w:rPr>
+          <w:rFonts w:ascii="Courier New" w:eastAsia="Times New Roman" w:hAnsi="Courier New" w:cs="Courier New"/>
+          <w:color w:val="A31515"/>
+          <w:sz w:val="18"/>
+          <w:szCs w:val="18"/>
+        </w:rPr>
+        <w:t>ц</w:t>
+      </w:r>
+      <w:proofErr w:type="spellStart"/>
+      <w:r>
+        <w:rPr>
+          <w:rFonts w:ascii="Courier New" w:eastAsia="Times New Roman" w:hAnsi="Courier New" w:cs="Courier New"/>
+          <w:color w:val="A31515"/>
+          <w:sz w:val="18"/>
+          <w:szCs w:val="18"/>
+          <w:lang w:val="en-US"/>
+        </w:rPr>
+        <w:t>ct_id</w:t>
+      </w:r>
+      <w:proofErr w:type="spellEnd"/>
+      <w:r>
+        <w:rPr>
+          <w:rFonts w:ascii="Courier New" w:eastAsia="Times New Roman" w:hAnsi="Courier New" w:cs="Courier New"/>
+          <w:color w:val="A31515"/>
+          <w:sz w:val="18"/>
+          <w:szCs w:val="18"/>
+          <w:lang w:val="en-US"/>
+        </w:rPr>
+        <w:t>"</w:t>
       </w:r>
       <w:r>
         <w:rPr>
@@ -2558,40 +2863,105 @@
           <w:szCs w:val="18"/>
           <w:lang w:val="en-US"/>
         </w:rPr>
-        <w:t>3</w:t>
-      </w:r>
-      <w:r>
-        <w:rPr>
-          <w:rFonts w:ascii="Courier New" w:eastAsia="Times New Roman" w:hAnsi="Courier New" w:cs="Courier New"/>
-          <w:color w:val="000000"/>
-          <w:sz w:val="18"/>
-          <w:szCs w:val="18"/>
-          <w:lang w:val="en-US"/>
-        </w:rPr>
-        <w:t>,</w:t>
+        <w:t>1</w:t>
+      </w:r>
+      <w:r>
+        <w:rPr>
+          <w:rFonts w:ascii="Courier New" w:eastAsia="Times New Roman" w:hAnsi="Courier New" w:cs="Courier New"/>
+          <w:color w:val="000000"/>
+          <w:sz w:val="18"/>
+          <w:szCs w:val="18"/>
+          <w:lang w:val="en-US"/>
+        </w:rPr>
+        <w:t>, </w:t>
       </w:r>
     </w:p>
     <w:p>
       <w:pPr>
         <w:shd w:val="clear" w:color="auto" w:fill="FFFFFE"/>
         <w:spacing w:after="0" w:line="270" w:lineRule="atLeast"/>
-        <w:rPr>
-          <w:rFonts w:ascii="Courier New" w:eastAsia="Times New Roman" w:hAnsi="Courier New" w:cs="Courier New"/>
-          <w:color w:val="000000"/>
-          <w:sz w:val="18"/>
-          <w:szCs w:val="18"/>
-          <w:lang w:val="en-US"/>
-        </w:rPr>
-      </w:pPr>
-      <w:r>
-        <w:rPr>
-          <w:rFonts w:ascii="Courier New" w:eastAsia="Times New Roman" w:hAnsi="Courier New" w:cs="Courier New"/>
-          <w:color w:val="000000"/>
-          <w:sz w:val="18"/>
-          <w:szCs w:val="18"/>
-          <w:lang w:val="en-US"/>
-        </w:rPr>
-        <w:t>        </w:t>
+        <w:ind w:left="360"/>
+        <w:rPr>
+          <w:rFonts w:ascii="Courier New" w:eastAsia="Times New Roman" w:hAnsi="Courier New" w:cs="Courier New"/>
+          <w:color w:val="000000"/>
+          <w:sz w:val="18"/>
+          <w:szCs w:val="18"/>
+          <w:lang w:val="en-US"/>
+        </w:rPr>
+      </w:pPr>
+      <w:r>
+        <w:rPr>
+          <w:rFonts w:ascii="Courier New" w:eastAsia="Times New Roman" w:hAnsi="Courier New" w:cs="Courier New"/>
+          <w:color w:val="000000"/>
+          <w:sz w:val="18"/>
+          <w:szCs w:val="18"/>
+          <w:lang w:val="en-US"/>
+        </w:rPr>
+        <w:t>    </w:t>
+      </w:r>
+      <w:r>
+        <w:rPr>
+          <w:rFonts w:ascii="Courier New" w:eastAsia="Times New Roman" w:hAnsi="Courier New" w:cs="Courier New"/>
+          <w:color w:val="A31515"/>
+          <w:sz w:val="18"/>
+          <w:szCs w:val="18"/>
+          <w:lang w:val="en-US"/>
+        </w:rPr>
+        <w:t>"course"</w:t>
+      </w:r>
+      <w:r>
+        <w:rPr>
+          <w:rFonts w:ascii="Courier New" w:eastAsia="Times New Roman" w:hAnsi="Courier New" w:cs="Courier New"/>
+          <w:color w:val="000000"/>
+          <w:sz w:val="18"/>
+          <w:szCs w:val="18"/>
+          <w:lang w:val="en-US"/>
+        </w:rPr>
+        <w:t>: </w:t>
+      </w:r>
+      <w:r>
+        <w:rPr>
+          <w:rFonts w:ascii="Courier New" w:eastAsia="Times New Roman" w:hAnsi="Courier New" w:cs="Courier New"/>
+          <w:color w:val="098658"/>
+          <w:sz w:val="18"/>
+          <w:szCs w:val="18"/>
+          <w:lang w:val="en-US"/>
+        </w:rPr>
+        <w:t>1</w:t>
+      </w:r>
+      <w:r>
+        <w:rPr>
+          <w:rFonts w:ascii="Courier New" w:eastAsia="Times New Roman" w:hAnsi="Courier New" w:cs="Courier New"/>
+          <w:color w:val="000000"/>
+          <w:sz w:val="18"/>
+          <w:szCs w:val="18"/>
+          <w:lang w:val="en-US"/>
+        </w:rPr>
+        <w:t>,</w:t>
+      </w:r>
+    </w:p>
+    <w:p>
+      <w:pPr>
+        <w:shd w:val="clear" w:color="auto" w:fill="FFFFFE"/>
+        <w:spacing w:after="0" w:line="270" w:lineRule="atLeast"/>
+        <w:ind w:left="360"/>
+        <w:rPr>
+          <w:rFonts w:ascii="Courier New" w:eastAsia="Times New Roman" w:hAnsi="Courier New" w:cs="Courier New"/>
+          <w:color w:val="000000"/>
+          <w:sz w:val="18"/>
+          <w:szCs w:val="18"/>
+          <w:lang w:val="en-US"/>
+        </w:rPr>
+      </w:pPr>
+      <w:r>
+        <w:rPr>
+          <w:rFonts w:ascii="Courier New" w:eastAsia="Times New Roman" w:hAnsi="Courier New" w:cs="Courier New"/>
+          <w:color w:val="000000"/>
+          <w:sz w:val="18"/>
+          <w:szCs w:val="18"/>
+          <w:lang w:val="en-US"/>
+        </w:rPr>
+        <w:t>    </w:t>
       </w:r>
       <w:r>
         <w:rPr>
@@ -2603,6 +2973,7 @@
         </w:rPr>
         <w:t>"</w:t>
       </w:r>
+      <w:proofErr w:type="spellStart"/>
       <w:proofErr w:type="gramStart"/>
       <w:r>
         <w:rPr>
@@ -2623,7 +2994,18 @@
           <w:szCs w:val="18"/>
           <w:lang w:val="en-US"/>
         </w:rPr>
-        <w:t>_visit"</w:t>
+        <w:t>_visit</w:t>
+      </w:r>
+      <w:proofErr w:type="spellEnd"/>
+      <w:r>
+        <w:rPr>
+          <w:rFonts w:ascii="Courier New" w:eastAsia="Times New Roman" w:hAnsi="Courier New" w:cs="Courier New"/>
+          <w:color w:val="A31515"/>
+          <w:sz w:val="18"/>
+          <w:szCs w:val="18"/>
+          <w:lang w:val="en-US"/>
+        </w:rPr>
+        <w:t>"</w:t>
       </w:r>
       <w:r>
         <w:rPr>
@@ -2645,7 +3027,7 @@
           <w:szCs w:val="18"/>
           <w:lang w:val="en-US"/>
         </w:rPr>
-        <w:t>true</w:t>
+        <w:t>false</w:t>
       </w:r>
       <w:r>
         <w:rPr>
@@ -2662,29 +3044,32 @@
       <w:pPr>
         <w:shd w:val="clear" w:color="auto" w:fill="FFFFFE"/>
         <w:spacing w:after="0" w:line="270" w:lineRule="atLeast"/>
-        <w:rPr>
-          <w:rFonts w:ascii="Courier New" w:eastAsia="Times New Roman" w:hAnsi="Courier New" w:cs="Courier New"/>
-          <w:color w:val="000000"/>
-          <w:sz w:val="18"/>
-          <w:szCs w:val="18"/>
-        </w:rPr>
-      </w:pPr>
-      <w:r>
-        <w:rPr>
-          <w:rFonts w:ascii="Courier New" w:eastAsia="Times New Roman" w:hAnsi="Courier New" w:cs="Courier New"/>
-          <w:color w:val="000000"/>
-          <w:sz w:val="18"/>
-          <w:szCs w:val="18"/>
-          <w:lang w:val="en-US"/>
-        </w:rPr>
-        <w:t>        </w:t>
-      </w:r>
-      <w:r>
-        <w:rPr>
-          <w:rFonts w:ascii="Courier New" w:eastAsia="Times New Roman" w:hAnsi="Courier New" w:cs="Courier New"/>
-          <w:color w:val="A31515"/>
-          <w:sz w:val="18"/>
-          <w:szCs w:val="18"/>
+        <w:ind w:left="360"/>
+        <w:rPr>
+          <w:rFonts w:ascii="Courier New" w:eastAsia="Times New Roman" w:hAnsi="Courier New" w:cs="Courier New"/>
+          <w:color w:val="000000"/>
+          <w:sz w:val="18"/>
+          <w:szCs w:val="18"/>
+          <w:lang w:val="en-US"/>
+        </w:rPr>
+      </w:pPr>
+      <w:r>
+        <w:rPr>
+          <w:rFonts w:ascii="Courier New" w:eastAsia="Times New Roman" w:hAnsi="Courier New" w:cs="Courier New"/>
+          <w:color w:val="000000"/>
+          <w:sz w:val="18"/>
+          <w:szCs w:val="18"/>
+          <w:lang w:val="en-US"/>
+        </w:rPr>
+        <w:t>    </w:t>
+      </w:r>
+      <w:r>
+        <w:rPr>
+          <w:rFonts w:ascii="Courier New" w:eastAsia="Times New Roman" w:hAnsi="Courier New" w:cs="Courier New"/>
+          <w:color w:val="A31515"/>
+          <w:sz w:val="18"/>
+          <w:szCs w:val="18"/>
+          <w:lang w:val="en-US"/>
         </w:rPr>
         <w:t>"date"</w:t>
       </w:r>
@@ -2694,6 +3079,7 @@
           <w:color w:val="000000"/>
           <w:sz w:val="18"/>
           <w:szCs w:val="18"/>
+          <w:lang w:val="en-US"/>
         </w:rPr>
         <w:t>: </w:t>
       </w:r>
@@ -2703,72 +3089,258 @@
           <w:color w:val="0451A5"/>
           <w:sz w:val="18"/>
           <w:szCs w:val="18"/>
+          <w:lang w:val="en-US"/>
         </w:rPr>
         <w:t>"2024-11-22"</w:t>
+      </w:r>
+    </w:p>
+    <w:p>
+      <w:pPr>
+        <w:ind w:left="360"/>
+        <w:rPr>
+          <w:lang w:val="en-US"/>
+        </w:rPr>
+      </w:pPr>
+      <w:r>
+        <w:rPr>
+          <w:rFonts w:ascii="Courier New" w:eastAsia="Times New Roman" w:hAnsi="Courier New" w:cs="Courier New"/>
+          <w:color w:val="000000"/>
+          <w:sz w:val="18"/>
+          <w:szCs w:val="18"/>
+          <w:lang w:val="en-US"/>
+        </w:rPr>
+        <w:t>}</w:t>
+      </w:r>
+    </w:p>
+    <w:p>
+      <w:pPr>
+        <w:pStyle w:val="a9"/>
+        <w:numPr>
+          <w:ilvl w:val="0"/>
+          <w:numId w:val="23"/>
+        </w:numPr>
+        <w:rPr>
+          <w:lang w:val="en-US"/>
+        </w:rPr>
+      </w:pPr>
+      <w:r>
+        <w:rPr>
+          <w:lang w:val="en-US"/>
+        </w:rPr>
+        <w:t>DELETE /</w:t>
+      </w:r>
+      <w:proofErr w:type="spellStart"/>
+      <w:r>
+        <w:rPr>
+          <w:lang w:val="en-US"/>
+        </w:rPr>
+        <w:t>api</w:t>
+      </w:r>
+      <w:proofErr w:type="spellEnd"/>
+      <w:r>
+        <w:rPr>
+          <w:lang w:val="en-US"/>
+        </w:rPr>
+        <w:t xml:space="preserve">/attendance/delete – </w:t>
+      </w:r>
+      <w:r>
+        <w:t>удалить</w:t>
+      </w:r>
+      <w:r>
+        <w:rPr>
+          <w:lang w:val="en-US"/>
+        </w:rPr>
+        <w:t xml:space="preserve"> </w:t>
+      </w:r>
+      <w:r>
+        <w:t>посещаемость</w:t>
+      </w:r>
+    </w:p>
+    <w:p>
+      <w:r>
+        <w:t>Пример</w:t>
+      </w:r>
+      <w:r>
+        <w:rPr>
+          <w:lang w:val="en-US"/>
+        </w:rPr>
+        <w:t xml:space="preserve"> </w:t>
+      </w:r>
+      <w:r>
+        <w:t>тела запроса:</w:t>
       </w:r>
     </w:p>
     <w:p>
       <w:pPr>
         <w:shd w:val="clear" w:color="auto" w:fill="FFFFFE"/>
         <w:spacing w:after="0" w:line="270" w:lineRule="atLeast"/>
-        <w:rPr>
-          <w:rFonts w:ascii="Courier New" w:eastAsia="Times New Roman" w:hAnsi="Courier New" w:cs="Courier New"/>
-          <w:color w:val="000000"/>
-          <w:sz w:val="18"/>
-          <w:szCs w:val="18"/>
-        </w:rPr>
-      </w:pPr>
-      <w:r>
-        <w:rPr>
-          <w:rFonts w:ascii="Courier New" w:eastAsia="Times New Roman" w:hAnsi="Courier New" w:cs="Courier New"/>
-          <w:color w:val="000000"/>
-          <w:sz w:val="18"/>
-          <w:szCs w:val="18"/>
-        </w:rPr>
-        <w:t>    }</w:t>
-      </w:r>
-    </w:p>
-    <w:p>
-      <w:r>
-        <w:t>Поля теля запроса являются необязательными и используются для фильтрации</w:t>
-      </w:r>
-      <w:r>
-        <w:t>.</w:t>
-      </w:r>
-    </w:p>
-    <w:p>
-      <w:r>
-        <w:t>Например, для посещаемости одного студента следует использовать фильтр</w:t>
+        <w:ind w:left="360"/>
+        <w:rPr>
+          <w:rFonts w:ascii="Courier New" w:eastAsia="Times New Roman" w:hAnsi="Courier New" w:cs="Courier New"/>
+          <w:color w:val="000000"/>
+          <w:sz w:val="18"/>
+          <w:szCs w:val="18"/>
+          <w:lang w:val="en-US"/>
+        </w:rPr>
+      </w:pPr>
+      <w:r>
+        <w:rPr>
+          <w:rFonts w:ascii="Courier New" w:eastAsia="Times New Roman" w:hAnsi="Courier New" w:cs="Courier New"/>
+          <w:color w:val="000000"/>
+          <w:sz w:val="18"/>
+          <w:szCs w:val="18"/>
+          <w:lang w:val="en-US"/>
+        </w:rPr>
+        <w:t>{</w:t>
       </w:r>
     </w:p>
     <w:p>
       <w:pPr>
         <w:shd w:val="clear" w:color="auto" w:fill="FFFFFE"/>
         <w:spacing w:after="0" w:line="270" w:lineRule="atLeast"/>
-        <w:rPr>
-          <w:rFonts w:ascii="Courier New" w:eastAsia="Times New Roman" w:hAnsi="Courier New" w:cs="Courier New"/>
-          <w:color w:val="000000"/>
-          <w:sz w:val="18"/>
-          <w:szCs w:val="18"/>
-        </w:rPr>
-      </w:pPr>
-      <w:r>
-        <w:rPr>
-          <w:rFonts w:ascii="Courier New" w:eastAsia="Times New Roman" w:hAnsi="Courier New" w:cs="Courier New"/>
-          <w:color w:val="000000"/>
-          <w:sz w:val="18"/>
-          <w:szCs w:val="18"/>
-        </w:rPr>
-        <w:t xml:space="preserve">    </w:t>
-      </w:r>
-      <w:r>
-        <w:rPr>
-          <w:rFonts w:ascii="Courier New" w:eastAsia="Times New Roman" w:hAnsi="Courier New" w:cs="Courier New"/>
-          <w:color w:val="000000"/>
-          <w:sz w:val="18"/>
-          <w:szCs w:val="18"/>
-        </w:rPr>
-        <w:t>{</w:t>
+        <w:ind w:left="360"/>
+        <w:rPr>
+          <w:rFonts w:ascii="Courier New" w:eastAsia="Times New Roman" w:hAnsi="Courier New" w:cs="Courier New"/>
+          <w:color w:val="000000"/>
+          <w:sz w:val="18"/>
+          <w:szCs w:val="18"/>
+          <w:lang w:val="en-US"/>
+        </w:rPr>
+      </w:pPr>
+      <w:r>
+        <w:rPr>
+          <w:rFonts w:ascii="Courier New" w:eastAsia="Times New Roman" w:hAnsi="Courier New" w:cs="Courier New"/>
+          <w:color w:val="000000"/>
+          <w:sz w:val="18"/>
+          <w:szCs w:val="18"/>
+          <w:lang w:val="en-US"/>
+        </w:rPr>
+        <w:t>    </w:t>
+      </w:r>
+      <w:r>
+        <w:rPr>
+          <w:rFonts w:ascii="Courier New" w:eastAsia="Times New Roman" w:hAnsi="Courier New" w:cs="Courier New"/>
+          <w:color w:val="A31515"/>
+          <w:sz w:val="18"/>
+          <w:szCs w:val="18"/>
+          <w:lang w:val="en-US"/>
+        </w:rPr>
+        <w:t>"id"</w:t>
+      </w:r>
+      <w:r>
+        <w:rPr>
+          <w:rFonts w:ascii="Courier New" w:eastAsia="Times New Roman" w:hAnsi="Courier New" w:cs="Courier New"/>
+          <w:color w:val="000000"/>
+          <w:sz w:val="18"/>
+          <w:szCs w:val="18"/>
+          <w:lang w:val="en-US"/>
+        </w:rPr>
+        <w:t>: </w:t>
+      </w:r>
+      <w:r>
+        <w:rPr>
+          <w:rFonts w:ascii="Courier New" w:eastAsia="Times New Roman" w:hAnsi="Courier New" w:cs="Courier New"/>
+          <w:color w:val="098658"/>
+          <w:sz w:val="18"/>
+          <w:szCs w:val="18"/>
+          <w:lang w:val="en-US"/>
+        </w:rPr>
+        <w:t>1</w:t>
+      </w:r>
+      <w:r>
+        <w:rPr>
+          <w:rFonts w:ascii="Courier New" w:eastAsia="Times New Roman" w:hAnsi="Courier New" w:cs="Courier New"/>
+          <w:color w:val="000000"/>
+          <w:sz w:val="18"/>
+          <w:szCs w:val="18"/>
+          <w:lang w:val="en-US"/>
+        </w:rPr>
+        <w:t>,</w:t>
+      </w:r>
+    </w:p>
+    <w:p>
+      <w:pPr>
+        <w:ind w:left="360"/>
+      </w:pPr>
+      <w:r>
+        <w:rPr>
+          <w:rFonts w:ascii="Courier New" w:eastAsia="Times New Roman" w:hAnsi="Courier New" w:cs="Courier New"/>
+          <w:color w:val="000000"/>
+          <w:sz w:val="18"/>
+          <w:szCs w:val="18"/>
+          <w:lang w:val="en-US"/>
+        </w:rPr>
+        <w:t>}</w:t>
+      </w:r>
+    </w:p>
+    <w:p>
+      <w:pPr>
+        <w:pStyle w:val="a9"/>
+        <w:numPr>
+          <w:ilvl w:val="0"/>
+          <w:numId w:val="23"/>
+        </w:numPr>
+      </w:pPr>
+      <w:r>
+        <w:rPr>
+          <w:lang w:val="en-US"/>
+        </w:rPr>
+        <w:t>GET</w:t>
+      </w:r>
+      <w:r>
+        <w:t xml:space="preserve"> </w:t>
+      </w:r>
+      <w:r>
+        <w:t>/</w:t>
+      </w:r>
+      <w:proofErr w:type="spellStart"/>
+      <w:r>
+        <w:rPr>
+          <w:lang w:val="en-US"/>
+        </w:rPr>
+        <w:t>api</w:t>
+      </w:r>
+      <w:proofErr w:type="spellEnd"/>
+      <w:r>
+        <w:t>/</w:t>
+      </w:r>
+      <w:r>
+        <w:rPr>
+          <w:lang w:val="en-US"/>
+        </w:rPr>
+        <w:t>attendance</w:t>
+      </w:r>
+      <w:r>
+        <w:t>/</w:t>
+      </w:r>
+      <w:r>
+        <w:rPr>
+          <w:lang w:val="en-US"/>
+        </w:rPr>
+        <w:t>all</w:t>
+      </w:r>
+      <w:r>
+        <w:t xml:space="preserve"> – </w:t>
+      </w:r>
+      <w:r>
+        <w:t>получение</w:t>
+      </w:r>
+      <w:r>
+        <w:t xml:space="preserve"> </w:t>
+      </w:r>
+      <w:r>
+        <w:t>списка</w:t>
+      </w:r>
+      <w:r>
+        <w:t xml:space="preserve"> </w:t>
+      </w:r>
+      <w:r>
+        <w:t>посещаемости</w:t>
+      </w:r>
+    </w:p>
+    <w:p>
+      <w:r>
+        <w:t>Пример тела запроса:</w:t>
       </w:r>
     </w:p>
     <w:p>
@@ -2788,93 +3360,8 @@
           <w:color w:val="000000"/>
           <w:sz w:val="18"/>
           <w:szCs w:val="18"/>
-          <w:lang w:val="en-US"/>
-        </w:rPr>
-        <w:t>        </w:t>
-      </w:r>
-      <w:r>
-        <w:rPr>
-          <w:rFonts w:ascii="Courier New" w:eastAsia="Times New Roman" w:hAnsi="Courier New" w:cs="Courier New"/>
-          <w:color w:val="A31515"/>
-          <w:sz w:val="18"/>
-          <w:szCs w:val="18"/>
-        </w:rPr>
-        <w:t>"</w:t>
-      </w:r>
-      <w:r>
-        <w:rPr>
-          <w:rFonts w:ascii="Courier New" w:eastAsia="Times New Roman" w:hAnsi="Courier New" w:cs="Courier New"/>
-          <w:color w:val="A31515"/>
-          <w:sz w:val="18"/>
-          <w:szCs w:val="18"/>
-          <w:lang w:val="en-US"/>
-        </w:rPr>
-        <w:t>student</w:t>
-      </w:r>
-      <w:r>
-        <w:rPr>
-          <w:rFonts w:ascii="Courier New" w:eastAsia="Times New Roman" w:hAnsi="Courier New" w:cs="Courier New"/>
-          <w:color w:val="A31515"/>
-          <w:sz w:val="18"/>
-          <w:szCs w:val="18"/>
-        </w:rPr>
-        <w:t>_</w:t>
-      </w:r>
-      <w:r>
-        <w:rPr>
-          <w:rFonts w:ascii="Courier New" w:eastAsia="Times New Roman" w:hAnsi="Courier New" w:cs="Courier New"/>
-          <w:color w:val="A31515"/>
-          <w:sz w:val="18"/>
-          <w:szCs w:val="18"/>
-          <w:lang w:val="en-US"/>
-        </w:rPr>
-        <w:t>id</w:t>
-      </w:r>
-      <w:r>
-        <w:rPr>
-          <w:rFonts w:ascii="Courier New" w:eastAsia="Times New Roman" w:hAnsi="Courier New" w:cs="Courier New"/>
-          <w:color w:val="A31515"/>
-          <w:sz w:val="18"/>
-          <w:szCs w:val="18"/>
-        </w:rPr>
-        <w:t>"</w:t>
-      </w:r>
-      <w:r>
-        <w:rPr>
-          <w:rFonts w:ascii="Courier New" w:eastAsia="Times New Roman" w:hAnsi="Courier New" w:cs="Courier New"/>
-          <w:color w:val="000000"/>
-          <w:sz w:val="18"/>
-          <w:szCs w:val="18"/>
-        </w:rPr>
-        <w:t>:</w:t>
-      </w:r>
-      <w:r>
-        <w:rPr>
-          <w:rFonts w:ascii="Courier New" w:eastAsia="Times New Roman" w:hAnsi="Courier New" w:cs="Courier New"/>
-          <w:color w:val="000000"/>
-          <w:sz w:val="18"/>
-          <w:szCs w:val="18"/>
-          <w:lang w:val="en-US"/>
-        </w:rPr>
-        <w:t> </w:t>
-      </w:r>
-      <w:r>
-        <w:rPr>
-          <w:rFonts w:ascii="Courier New" w:eastAsia="Times New Roman" w:hAnsi="Courier New" w:cs="Courier New"/>
-          <w:color w:val="098658"/>
-          <w:sz w:val="18"/>
-          <w:szCs w:val="18"/>
-        </w:rPr>
-        <w:t>10</w:t>
-      </w:r>
-      <w:r>
-        <w:rPr>
-          <w:rFonts w:ascii="Courier New" w:eastAsia="Times New Roman" w:hAnsi="Courier New" w:cs="Courier New"/>
-          <w:color w:val="000000"/>
-          <w:sz w:val="18"/>
-          <w:szCs w:val="18"/>
-        </w:rPr>
-        <w:t>,</w:t>
+        </w:rPr>
+        <w:t>       {</w:t>
       </w:r>
     </w:p>
     <w:p>
@@ -2895,15 +3382,63 @@
           <w:sz w:val="18"/>
           <w:szCs w:val="18"/>
         </w:rPr>
-        <w:t>    }</w:t>
-      </w:r>
-    </w:p>
-    <w:p>
-      <w:r>
-        <w:t>О</w:t>
-      </w:r>
-      <w:r>
-        <w:t>твет содержит список студентов. Пример:</w:t>
+        <w:t>        </w:t>
+      </w:r>
+      <w:r>
+        <w:rPr>
+          <w:rFonts w:ascii="Courier New" w:eastAsia="Times New Roman" w:hAnsi="Courier New" w:cs="Courier New"/>
+          <w:color w:val="A31515"/>
+          <w:sz w:val="18"/>
+          <w:szCs w:val="18"/>
+        </w:rPr>
+        <w:t>"</w:t>
+      </w:r>
+      <w:proofErr w:type="spellStart"/>
+      <w:r>
+        <w:rPr>
+          <w:rFonts w:ascii="Courier New" w:eastAsia="Times New Roman" w:hAnsi="Courier New" w:cs="Courier New"/>
+          <w:color w:val="A31515"/>
+          <w:sz w:val="18"/>
+          <w:szCs w:val="18"/>
+        </w:rPr>
+        <w:t>student_id</w:t>
+      </w:r>
+      <w:proofErr w:type="spellEnd"/>
+      <w:r>
+        <w:rPr>
+          <w:rFonts w:ascii="Courier New" w:eastAsia="Times New Roman" w:hAnsi="Courier New" w:cs="Courier New"/>
+          <w:color w:val="A31515"/>
+          <w:sz w:val="18"/>
+          <w:szCs w:val="18"/>
+        </w:rPr>
+        <w:t>"</w:t>
+      </w:r>
+      <w:r>
+        <w:rPr>
+          <w:rFonts w:ascii="Courier New" w:eastAsia="Times New Roman" w:hAnsi="Courier New" w:cs="Courier New"/>
+          <w:color w:val="000000"/>
+          <w:sz w:val="18"/>
+          <w:szCs w:val="18"/>
+        </w:rPr>
+        <w:t>: </w:t>
+      </w:r>
+      <w:r>
+        <w:rPr>
+          <w:rFonts w:ascii="Courier New" w:eastAsia="Times New Roman" w:hAnsi="Courier New" w:cs="Courier New"/>
+          <w:color w:val="098658"/>
+          <w:sz w:val="18"/>
+          <w:szCs w:val="18"/>
+        </w:rPr>
+        <w:t>3</w:t>
+      </w:r>
+      <w:r>
+        <w:rPr>
+          <w:rFonts w:ascii="Courier New" w:eastAsia="Times New Roman" w:hAnsi="Courier New" w:cs="Courier New"/>
+          <w:color w:val="000000"/>
+          <w:sz w:val="18"/>
+          <w:szCs w:val="18"/>
+        </w:rPr>
+        <w:t>,</w:t>
       </w:r>
     </w:p>
     <w:p>
@@ -2924,9 +3459,82 @@
           <w:color w:val="000000"/>
           <w:sz w:val="18"/>
           <w:szCs w:val="18"/>
-          <w:lang w:val="en-US"/>
-        </w:rPr>
-        <w:t>[</w:t>
+        </w:rPr>
+        <w:t>        </w:t>
+      </w:r>
+      <w:r>
+        <w:rPr>
+          <w:rFonts w:ascii="Courier New" w:eastAsia="Times New Roman" w:hAnsi="Courier New" w:cs="Courier New"/>
+          <w:color w:val="A31515"/>
+          <w:sz w:val="18"/>
+          <w:szCs w:val="18"/>
+          <w:lang w:val="en-US"/>
+        </w:rPr>
+        <w:t>"</w:t>
+      </w:r>
+      <w:proofErr w:type="spellStart"/>
+      <w:proofErr w:type="gramStart"/>
+      <w:r>
+        <w:rPr>
+          <w:rFonts w:ascii="Courier New" w:eastAsia="Times New Roman" w:hAnsi="Courier New" w:cs="Courier New"/>
+          <w:color w:val="A31515"/>
+          <w:sz w:val="18"/>
+          <w:szCs w:val="18"/>
+          <w:lang w:val="en-US"/>
+        </w:rPr>
+        <w:t>subject</w:t>
+      </w:r>
+      <w:proofErr w:type="gramEnd"/>
+      <w:r>
+        <w:rPr>
+          <w:rFonts w:ascii="Courier New" w:eastAsia="Times New Roman" w:hAnsi="Courier New" w:cs="Courier New"/>
+          <w:color w:val="A31515"/>
+          <w:sz w:val="18"/>
+          <w:szCs w:val="18"/>
+          <w:lang w:val="en-US"/>
+        </w:rPr>
+        <w:t>_id</w:t>
+      </w:r>
+      <w:proofErr w:type="spellEnd"/>
+      <w:r>
+        <w:rPr>
+          <w:rFonts w:ascii="Courier New" w:eastAsia="Times New Roman" w:hAnsi="Courier New" w:cs="Courier New"/>
+          <w:color w:val="A31515"/>
+          <w:sz w:val="18"/>
+          <w:szCs w:val="18"/>
+          <w:lang w:val="en-US"/>
+        </w:rPr>
+        <w:t>"</w:t>
+      </w:r>
+      <w:r>
+        <w:rPr>
+          <w:rFonts w:ascii="Courier New" w:eastAsia="Times New Roman" w:hAnsi="Courier New" w:cs="Courier New"/>
+          <w:color w:val="000000"/>
+          <w:sz w:val="18"/>
+          <w:szCs w:val="18"/>
+          <w:lang w:val="en-US"/>
+        </w:rPr>
+        <w:t>: </w:t>
+      </w:r>
+      <w:r>
+        <w:rPr>
+          <w:rFonts w:ascii="Courier New" w:eastAsia="Times New Roman" w:hAnsi="Courier New" w:cs="Courier New"/>
+          <w:color w:val="098658"/>
+          <w:sz w:val="18"/>
+          <w:szCs w:val="18"/>
+          <w:lang w:val="en-US"/>
+        </w:rPr>
+        <w:t>3</w:t>
+      </w:r>
+      <w:r>
+        <w:rPr>
+          <w:rFonts w:ascii="Courier New" w:eastAsia="Times New Roman" w:hAnsi="Courier New" w:cs="Courier New"/>
+          <w:color w:val="000000"/>
+          <w:sz w:val="18"/>
+          <w:szCs w:val="18"/>
+          <w:lang w:val="en-US"/>
+        </w:rPr>
+        <w:t>, </w:t>
       </w:r>
     </w:p>
     <w:p>
@@ -2949,7 +3557,47 @@
           <w:szCs w:val="18"/>
           <w:lang w:val="en-US"/>
         </w:rPr>
-        <w:t>    {</w:t>
+        <w:t>        </w:t>
+      </w:r>
+      <w:r>
+        <w:rPr>
+          <w:rFonts w:ascii="Courier New" w:eastAsia="Times New Roman" w:hAnsi="Courier New" w:cs="Courier New"/>
+          <w:color w:val="A31515"/>
+          <w:sz w:val="18"/>
+          <w:szCs w:val="18"/>
+          <w:lang w:val="en-US"/>
+        </w:rPr>
+        <w:t>"course"</w:t>
+      </w:r>
+      <w:r>
+        <w:rPr>
+          <w:rFonts w:ascii="Courier New" w:eastAsia="Times New Roman" w:hAnsi="Courier New" w:cs="Courier New"/>
+          <w:color w:val="000000"/>
+          <w:sz w:val="18"/>
+          <w:szCs w:val="18"/>
+          <w:lang w:val="en-US"/>
+        </w:rPr>
+        <w:t>: </w:t>
+      </w:r>
+      <w:r>
+        <w:rPr>
+          <w:rFonts w:ascii="Courier New" w:eastAsia="Times New Roman" w:hAnsi="Courier New" w:cs="Courier New"/>
+          <w:color w:val="098658"/>
+          <w:sz w:val="18"/>
+          <w:szCs w:val="18"/>
+          <w:lang w:val="en-US"/>
+        </w:rPr>
+        <w:t>3</w:t>
+      </w:r>
+      <w:r>
+        <w:rPr>
+          <w:rFonts w:ascii="Courier New" w:eastAsia="Times New Roman" w:hAnsi="Courier New" w:cs="Courier New"/>
+          <w:color w:val="000000"/>
+          <w:sz w:val="18"/>
+          <w:szCs w:val="18"/>
+          <w:lang w:val="en-US"/>
+        </w:rPr>
+        <w:t>,</w:t>
       </w:r>
     </w:p>
     <w:p>
@@ -2982,71 +3630,9 @@
           <w:szCs w:val="18"/>
           <w:lang w:val="en-US"/>
         </w:rPr>
-        <w:t>"id"</w:t>
-      </w:r>
-      <w:r>
-        <w:rPr>
-          <w:rFonts w:ascii="Courier New" w:eastAsia="Times New Roman" w:hAnsi="Courier New" w:cs="Courier New"/>
-          <w:color w:val="000000"/>
-          <w:sz w:val="18"/>
-          <w:szCs w:val="18"/>
-          <w:lang w:val="en-US"/>
-        </w:rPr>
-        <w:t>: </w:t>
-      </w:r>
-      <w:r>
-        <w:rPr>
-          <w:rFonts w:ascii="Courier New" w:eastAsia="Times New Roman" w:hAnsi="Courier New" w:cs="Courier New"/>
-          <w:color w:val="098658"/>
-          <w:sz w:val="18"/>
-          <w:szCs w:val="18"/>
-          <w:lang w:val="en-US"/>
-        </w:rPr>
-        <w:t>1</w:t>
-      </w:r>
-      <w:r>
-        <w:rPr>
-          <w:rFonts w:ascii="Courier New" w:eastAsia="Times New Roman" w:hAnsi="Courier New" w:cs="Courier New"/>
-          <w:color w:val="000000"/>
-          <w:sz w:val="18"/>
-          <w:szCs w:val="18"/>
-          <w:lang w:val="en-US"/>
-        </w:rPr>
-        <w:t>,</w:t>
-      </w:r>
-    </w:p>
-    <w:p>
-      <w:pPr>
-        <w:shd w:val="clear" w:color="auto" w:fill="FFFFFE"/>
-        <w:spacing w:after="0" w:line="270" w:lineRule="atLeast"/>
-        <w:rPr>
-          <w:rFonts w:ascii="Courier New" w:eastAsia="Times New Roman" w:hAnsi="Courier New" w:cs="Courier New"/>
-          <w:color w:val="000000"/>
-          <w:sz w:val="18"/>
-          <w:szCs w:val="18"/>
-          <w:lang w:val="en-US"/>
-        </w:rPr>
-      </w:pPr>
-      <w:r>
-        <w:rPr>
-          <w:rFonts w:ascii="Courier New" w:eastAsia="Times New Roman" w:hAnsi="Courier New" w:cs="Courier New"/>
-          <w:color w:val="000000"/>
-          <w:sz w:val="18"/>
-          <w:szCs w:val="18"/>
-          <w:lang w:val="en-US"/>
-        </w:rPr>
-        <w:t>        </w:t>
-      </w:r>
-      <w:r>
-        <w:rPr>
-          <w:rFonts w:ascii="Courier New" w:eastAsia="Times New Roman" w:hAnsi="Courier New" w:cs="Courier New"/>
-          <w:color w:val="A31515"/>
-          <w:sz w:val="18"/>
-          <w:szCs w:val="18"/>
-          <w:lang w:val="en-US"/>
-        </w:rPr>
         <w:t>"</w:t>
       </w:r>
+      <w:proofErr w:type="spellStart"/>
       <w:proofErr w:type="gramStart"/>
       <w:r>
         <w:rPr>
@@ -3056,7 +3642,7 @@
           <w:szCs w:val="18"/>
           <w:lang w:val="en-US"/>
         </w:rPr>
-        <w:t>student</w:t>
+        <w:t>is</w:t>
       </w:r>
       <w:proofErr w:type="gramEnd"/>
       <w:r>
@@ -3067,61 +3653,9 @@
           <w:szCs w:val="18"/>
           <w:lang w:val="en-US"/>
         </w:rPr>
-        <w:t>_id"</w:t>
-      </w:r>
-      <w:r>
-        <w:rPr>
-          <w:rFonts w:ascii="Courier New" w:eastAsia="Times New Roman" w:hAnsi="Courier New" w:cs="Courier New"/>
-          <w:color w:val="000000"/>
-          <w:sz w:val="18"/>
-          <w:szCs w:val="18"/>
-          <w:lang w:val="en-US"/>
-        </w:rPr>
-        <w:t>: </w:t>
-      </w:r>
-      <w:r>
-        <w:rPr>
-          <w:rFonts w:ascii="Courier New" w:eastAsia="Times New Roman" w:hAnsi="Courier New" w:cs="Courier New"/>
-          <w:color w:val="098658"/>
-          <w:sz w:val="18"/>
-          <w:szCs w:val="18"/>
-          <w:lang w:val="en-US"/>
-        </w:rPr>
-        <w:t>2</w:t>
-      </w:r>
-      <w:r>
-        <w:rPr>
-          <w:rFonts w:ascii="Courier New" w:eastAsia="Times New Roman" w:hAnsi="Courier New" w:cs="Courier New"/>
-          <w:color w:val="000000"/>
-          <w:sz w:val="18"/>
-          <w:szCs w:val="18"/>
-          <w:lang w:val="en-US"/>
-        </w:rPr>
-        <w:t>,</w:t>
-      </w:r>
-    </w:p>
-    <w:p>
-      <w:pPr>
-        <w:shd w:val="clear" w:color="auto" w:fill="FFFFFE"/>
-        <w:spacing w:after="0" w:line="270" w:lineRule="atLeast"/>
-        <w:rPr>
-          <w:rFonts w:ascii="Courier New" w:eastAsia="Times New Roman" w:hAnsi="Courier New" w:cs="Courier New"/>
-          <w:color w:val="000000"/>
-          <w:sz w:val="18"/>
-          <w:szCs w:val="18"/>
-          <w:lang w:val="en-US"/>
-        </w:rPr>
-      </w:pPr>
-      <w:r>
-        <w:rPr>
-          <w:rFonts w:ascii="Courier New" w:eastAsia="Times New Roman" w:hAnsi="Courier New" w:cs="Courier New"/>
-          <w:color w:val="000000"/>
-          <w:sz w:val="18"/>
-          <w:szCs w:val="18"/>
-          <w:lang w:val="en-US"/>
-        </w:rPr>
-        <w:t>        </w:t>
-      </w:r>
+        <w:t>_visit</w:t>
+      </w:r>
+      <w:proofErr w:type="spellEnd"/>
       <w:r>
         <w:rPr>
           <w:rFonts w:ascii="Courier New" w:eastAsia="Times New Roman" w:hAnsi="Courier New" w:cs="Courier New"/>
@@ -3131,176 +3665,6 @@
           <w:lang w:val="en-US"/>
         </w:rPr>
         <w:t>"</w:t>
-      </w:r>
-      <w:proofErr w:type="gramStart"/>
-      <w:r>
-        <w:rPr>
-          <w:rFonts w:ascii="Courier New" w:eastAsia="Times New Roman" w:hAnsi="Courier New" w:cs="Courier New"/>
-          <w:color w:val="A31515"/>
-          <w:sz w:val="18"/>
-          <w:szCs w:val="18"/>
-          <w:lang w:val="en-US"/>
-        </w:rPr>
-        <w:t>subject</w:t>
-      </w:r>
-      <w:proofErr w:type="gramEnd"/>
-      <w:r>
-        <w:rPr>
-          <w:rFonts w:ascii="Courier New" w:eastAsia="Times New Roman" w:hAnsi="Courier New" w:cs="Courier New"/>
-          <w:color w:val="A31515"/>
-          <w:sz w:val="18"/>
-          <w:szCs w:val="18"/>
-          <w:lang w:val="en-US"/>
-        </w:rPr>
-        <w:t>_id"</w:t>
-      </w:r>
-      <w:r>
-        <w:rPr>
-          <w:rFonts w:ascii="Courier New" w:eastAsia="Times New Roman" w:hAnsi="Courier New" w:cs="Courier New"/>
-          <w:color w:val="000000"/>
-          <w:sz w:val="18"/>
-          <w:szCs w:val="18"/>
-          <w:lang w:val="en-US"/>
-        </w:rPr>
-        <w:t>: </w:t>
-      </w:r>
-      <w:r>
-        <w:rPr>
-          <w:rFonts w:ascii="Courier New" w:eastAsia="Times New Roman" w:hAnsi="Courier New" w:cs="Courier New"/>
-          <w:color w:val="098658"/>
-          <w:sz w:val="18"/>
-          <w:szCs w:val="18"/>
-          <w:lang w:val="en-US"/>
-        </w:rPr>
-        <w:t>2</w:t>
-      </w:r>
-      <w:r>
-        <w:rPr>
-          <w:rFonts w:ascii="Courier New" w:eastAsia="Times New Roman" w:hAnsi="Courier New" w:cs="Courier New"/>
-          <w:color w:val="000000"/>
-          <w:sz w:val="18"/>
-          <w:szCs w:val="18"/>
-          <w:lang w:val="en-US"/>
-        </w:rPr>
-        <w:t>, </w:t>
-      </w:r>
-    </w:p>
-    <w:p>
-      <w:pPr>
-        <w:shd w:val="clear" w:color="auto" w:fill="FFFFFE"/>
-        <w:spacing w:after="0" w:line="270" w:lineRule="atLeast"/>
-        <w:rPr>
-          <w:rFonts w:ascii="Courier New" w:eastAsia="Times New Roman" w:hAnsi="Courier New" w:cs="Courier New"/>
-          <w:color w:val="000000"/>
-          <w:sz w:val="18"/>
-          <w:szCs w:val="18"/>
-          <w:lang w:val="en-US"/>
-        </w:rPr>
-      </w:pPr>
-      <w:r>
-        <w:rPr>
-          <w:rFonts w:ascii="Courier New" w:eastAsia="Times New Roman" w:hAnsi="Courier New" w:cs="Courier New"/>
-          <w:color w:val="000000"/>
-          <w:sz w:val="18"/>
-          <w:szCs w:val="18"/>
-          <w:lang w:val="en-US"/>
-        </w:rPr>
-        <w:t>        </w:t>
-      </w:r>
-      <w:r>
-        <w:rPr>
-          <w:rFonts w:ascii="Courier New" w:eastAsia="Times New Roman" w:hAnsi="Courier New" w:cs="Courier New"/>
-          <w:color w:val="A31515"/>
-          <w:sz w:val="18"/>
-          <w:szCs w:val="18"/>
-          <w:lang w:val="en-US"/>
-        </w:rPr>
-        <w:t>"course"</w:t>
-      </w:r>
-      <w:r>
-        <w:rPr>
-          <w:rFonts w:ascii="Courier New" w:eastAsia="Times New Roman" w:hAnsi="Courier New" w:cs="Courier New"/>
-          <w:color w:val="000000"/>
-          <w:sz w:val="18"/>
-          <w:szCs w:val="18"/>
-          <w:lang w:val="en-US"/>
-        </w:rPr>
-        <w:t>: </w:t>
-      </w:r>
-      <w:r>
-        <w:rPr>
-          <w:rFonts w:ascii="Courier New" w:eastAsia="Times New Roman" w:hAnsi="Courier New" w:cs="Courier New"/>
-          <w:color w:val="098658"/>
-          <w:sz w:val="18"/>
-          <w:szCs w:val="18"/>
-          <w:lang w:val="en-US"/>
-        </w:rPr>
-        <w:t>2</w:t>
-      </w:r>
-      <w:r>
-        <w:rPr>
-          <w:rFonts w:ascii="Courier New" w:eastAsia="Times New Roman" w:hAnsi="Courier New" w:cs="Courier New"/>
-          <w:color w:val="000000"/>
-          <w:sz w:val="18"/>
-          <w:szCs w:val="18"/>
-          <w:lang w:val="en-US"/>
-        </w:rPr>
-        <w:t>,</w:t>
-      </w:r>
-    </w:p>
-    <w:p>
-      <w:pPr>
-        <w:shd w:val="clear" w:color="auto" w:fill="FFFFFE"/>
-        <w:spacing w:after="0" w:line="270" w:lineRule="atLeast"/>
-        <w:rPr>
-          <w:rFonts w:ascii="Courier New" w:eastAsia="Times New Roman" w:hAnsi="Courier New" w:cs="Courier New"/>
-          <w:color w:val="000000"/>
-          <w:sz w:val="18"/>
-          <w:szCs w:val="18"/>
-          <w:lang w:val="en-US"/>
-        </w:rPr>
-      </w:pPr>
-      <w:r>
-        <w:rPr>
-          <w:rFonts w:ascii="Courier New" w:eastAsia="Times New Roman" w:hAnsi="Courier New" w:cs="Courier New"/>
-          <w:color w:val="000000"/>
-          <w:sz w:val="18"/>
-          <w:szCs w:val="18"/>
-          <w:lang w:val="en-US"/>
-        </w:rPr>
-        <w:t>        </w:t>
-      </w:r>
-      <w:r>
-        <w:rPr>
-          <w:rFonts w:ascii="Courier New" w:eastAsia="Times New Roman" w:hAnsi="Courier New" w:cs="Courier New"/>
-          <w:color w:val="A31515"/>
-          <w:sz w:val="18"/>
-          <w:szCs w:val="18"/>
-          <w:lang w:val="en-US"/>
-        </w:rPr>
-        <w:t>"</w:t>
-      </w:r>
-      <w:proofErr w:type="gramStart"/>
-      <w:r>
-        <w:rPr>
-          <w:rFonts w:ascii="Courier New" w:eastAsia="Times New Roman" w:hAnsi="Courier New" w:cs="Courier New"/>
-          <w:color w:val="A31515"/>
-          <w:sz w:val="18"/>
-          <w:szCs w:val="18"/>
-          <w:lang w:val="en-US"/>
-        </w:rPr>
-        <w:t>is</w:t>
-      </w:r>
-      <w:proofErr w:type="gramEnd"/>
-      <w:r>
-        <w:rPr>
-          <w:rFonts w:ascii="Courier New" w:eastAsia="Times New Roman" w:hAnsi="Courier New" w:cs="Courier New"/>
-          <w:color w:val="A31515"/>
-          <w:sz w:val="18"/>
-          <w:szCs w:val="18"/>
-          <w:lang w:val="en-US"/>
-        </w:rPr>
-        <w:t>_visit"</w:t>
       </w:r>
       <w:r>
         <w:rPr>
@@ -3397,18 +3761,39 @@
           <w:color w:val="000000"/>
           <w:sz w:val="18"/>
           <w:szCs w:val="18"/>
-          <w:lang w:val="en-US"/>
-        </w:rPr>
-      </w:pPr>
-      <w:r>
-        <w:rPr>
-          <w:rFonts w:ascii="Courier New" w:eastAsia="Times New Roman" w:hAnsi="Courier New" w:cs="Courier New"/>
-          <w:color w:val="000000"/>
-          <w:sz w:val="18"/>
-          <w:szCs w:val="18"/>
-          <w:lang w:val="en-US"/>
-        </w:rPr>
-        <w:t>    },</w:t>
+        </w:rPr>
+      </w:pPr>
+      <w:r>
+        <w:rPr>
+          <w:rFonts w:ascii="Courier New" w:eastAsia="Times New Roman" w:hAnsi="Courier New" w:cs="Courier New"/>
+          <w:color w:val="000000"/>
+          <w:sz w:val="18"/>
+          <w:szCs w:val="18"/>
+          <w:lang w:val="en-US"/>
+        </w:rPr>
+        <w:t>    </w:t>
+      </w:r>
+      <w:r>
+        <w:rPr>
+          <w:rFonts w:ascii="Courier New" w:eastAsia="Times New Roman" w:hAnsi="Courier New" w:cs="Courier New"/>
+          <w:color w:val="000000"/>
+          <w:sz w:val="18"/>
+          <w:szCs w:val="18"/>
+        </w:rPr>
+        <w:t>}</w:t>
+      </w:r>
+    </w:p>
+    <w:p>
+      <w:r>
+        <w:t>Поля теля запроса являются необязательными и используются для фильтрации</w:t>
+      </w:r>
+      <w:r>
+        <w:t>.</w:t>
+      </w:r>
+    </w:p>
+    <w:p>
+      <w:r>
+        <w:t>Например, для посещаемости одного студента следует использовать фильтр</w:t>
       </w:r>
     </w:p>
     <w:p>
@@ -3420,18 +3805,25 @@
           <w:color w:val="000000"/>
           <w:sz w:val="18"/>
           <w:szCs w:val="18"/>
-          <w:lang w:val="en-US"/>
-        </w:rPr>
-      </w:pPr>
-      <w:r>
-        <w:rPr>
-          <w:rFonts w:ascii="Courier New" w:eastAsia="Times New Roman" w:hAnsi="Courier New" w:cs="Courier New"/>
-          <w:color w:val="000000"/>
-          <w:sz w:val="18"/>
-          <w:szCs w:val="18"/>
-          <w:lang w:val="en-US"/>
-        </w:rPr>
-        <w:t>    {</w:t>
+        </w:rPr>
+      </w:pPr>
+      <w:r>
+        <w:rPr>
+          <w:rFonts w:ascii="Courier New" w:eastAsia="Times New Roman" w:hAnsi="Courier New" w:cs="Courier New"/>
+          <w:color w:val="000000"/>
+          <w:sz w:val="18"/>
+          <w:szCs w:val="18"/>
+        </w:rPr>
+        <w:t xml:space="preserve">    </w:t>
+      </w:r>
+      <w:r>
+        <w:rPr>
+          <w:rFonts w:ascii="Courier New" w:eastAsia="Times New Roman" w:hAnsi="Courier New" w:cs="Courier New"/>
+          <w:color w:val="000000"/>
+          <w:sz w:val="18"/>
+          <w:szCs w:val="18"/>
+        </w:rPr>
+        <w:t>{</w:t>
       </w:r>
     </w:p>
     <w:p>
@@ -3443,7 +3835,6 @@
           <w:color w:val="000000"/>
           <w:sz w:val="18"/>
           <w:szCs w:val="18"/>
-          <w:lang w:val="en-US"/>
         </w:rPr>
       </w:pPr>
       <w:r>
@@ -3462,19 +3853,65 @@
           <w:color w:val="A31515"/>
           <w:sz w:val="18"/>
           <w:szCs w:val="18"/>
-          <w:lang w:val="en-US"/>
-        </w:rPr>
-        <w:t>"id"</w:t>
-      </w:r>
-      <w:r>
-        <w:rPr>
-          <w:rFonts w:ascii="Courier New" w:eastAsia="Times New Roman" w:hAnsi="Courier New" w:cs="Courier New"/>
-          <w:color w:val="000000"/>
-          <w:sz w:val="18"/>
-          <w:szCs w:val="18"/>
-          <w:lang w:val="en-US"/>
-        </w:rPr>
-        <w:t>: </w:t>
+        </w:rPr>
+        <w:t>"</w:t>
+      </w:r>
+      <w:r>
+        <w:rPr>
+          <w:rFonts w:ascii="Courier New" w:eastAsia="Times New Roman" w:hAnsi="Courier New" w:cs="Courier New"/>
+          <w:color w:val="A31515"/>
+          <w:sz w:val="18"/>
+          <w:szCs w:val="18"/>
+          <w:lang w:val="en-US"/>
+        </w:rPr>
+        <w:t>student</w:t>
+      </w:r>
+      <w:r>
+        <w:rPr>
+          <w:rFonts w:ascii="Courier New" w:eastAsia="Times New Roman" w:hAnsi="Courier New" w:cs="Courier New"/>
+          <w:color w:val="A31515"/>
+          <w:sz w:val="18"/>
+          <w:szCs w:val="18"/>
+        </w:rPr>
+        <w:t>_</w:t>
+      </w:r>
+      <w:r>
+        <w:rPr>
+          <w:rFonts w:ascii="Courier New" w:eastAsia="Times New Roman" w:hAnsi="Courier New" w:cs="Courier New"/>
+          <w:color w:val="A31515"/>
+          <w:sz w:val="18"/>
+          <w:szCs w:val="18"/>
+          <w:lang w:val="en-US"/>
+        </w:rPr>
+        <w:t>id</w:t>
+      </w:r>
+      <w:r>
+        <w:rPr>
+          <w:rFonts w:ascii="Courier New" w:eastAsia="Times New Roman" w:hAnsi="Courier New" w:cs="Courier New"/>
+          <w:color w:val="A31515"/>
+          <w:sz w:val="18"/>
+          <w:szCs w:val="18"/>
+        </w:rPr>
+        <w:t>"</w:t>
+      </w:r>
+      <w:r>
+        <w:rPr>
+          <w:rFonts w:ascii="Courier New" w:eastAsia="Times New Roman" w:hAnsi="Courier New" w:cs="Courier New"/>
+          <w:color w:val="000000"/>
+          <w:sz w:val="18"/>
+          <w:szCs w:val="18"/>
+        </w:rPr>
+        <w:t>:</w:t>
+      </w:r>
+      <w:r>
+        <w:rPr>
+          <w:rFonts w:ascii="Courier New" w:eastAsia="Times New Roman" w:hAnsi="Courier New" w:cs="Courier New"/>
+          <w:color w:val="000000"/>
+          <w:sz w:val="18"/>
+          <w:szCs w:val="18"/>
+          <w:lang w:val="en-US"/>
+        </w:rPr>
+        <w:t> </w:t>
       </w:r>
       <w:r>
         <w:rPr>
@@ -3482,17 +3919,15 @@
           <w:color w:val="098658"/>
           <w:sz w:val="18"/>
           <w:szCs w:val="18"/>
-          <w:lang w:val="en-US"/>
-        </w:rPr>
-        <w:t>2</w:t>
-      </w:r>
-      <w:r>
-        <w:rPr>
-          <w:rFonts w:ascii="Courier New" w:eastAsia="Times New Roman" w:hAnsi="Courier New" w:cs="Courier New"/>
-          <w:color w:val="000000"/>
-          <w:sz w:val="18"/>
-          <w:szCs w:val="18"/>
-          <w:lang w:val="en-US"/>
+        </w:rPr>
+        <w:t>10</w:t>
+      </w:r>
+      <w:r>
+        <w:rPr>
+          <w:rFonts w:ascii="Courier New" w:eastAsia="Times New Roman" w:hAnsi="Courier New" w:cs="Courier New"/>
+          <w:color w:val="000000"/>
+          <w:sz w:val="18"/>
+          <w:szCs w:val="18"/>
         </w:rPr>
         <w:t>,</w:t>
       </w:r>
@@ -3506,80 +3941,35 @@
           <w:color w:val="000000"/>
           <w:sz w:val="18"/>
           <w:szCs w:val="18"/>
-          <w:lang w:val="en-US"/>
-        </w:rPr>
-      </w:pPr>
-      <w:r>
-        <w:rPr>
-          <w:rFonts w:ascii="Courier New" w:eastAsia="Times New Roman" w:hAnsi="Courier New" w:cs="Courier New"/>
-          <w:color w:val="000000"/>
-          <w:sz w:val="18"/>
-          <w:szCs w:val="18"/>
-          <w:lang w:val="en-US"/>
-        </w:rPr>
-        <w:t>        </w:t>
-      </w:r>
-      <w:r>
-        <w:rPr>
-          <w:rFonts w:ascii="Courier New" w:eastAsia="Times New Roman" w:hAnsi="Courier New" w:cs="Courier New"/>
-          <w:color w:val="A31515"/>
-          <w:sz w:val="18"/>
-          <w:szCs w:val="18"/>
-          <w:lang w:val="en-US"/>
-        </w:rPr>
-        <w:t>"</w:t>
-      </w:r>
-      <w:proofErr w:type="gramStart"/>
-      <w:r>
-        <w:rPr>
-          <w:rFonts w:ascii="Courier New" w:eastAsia="Times New Roman" w:hAnsi="Courier New" w:cs="Courier New"/>
-          <w:color w:val="A31515"/>
-          <w:sz w:val="18"/>
-          <w:szCs w:val="18"/>
-          <w:lang w:val="en-US"/>
-        </w:rPr>
-        <w:t>student</w:t>
-      </w:r>
-      <w:proofErr w:type="gramEnd"/>
-      <w:r>
-        <w:rPr>
-          <w:rFonts w:ascii="Courier New" w:eastAsia="Times New Roman" w:hAnsi="Courier New" w:cs="Courier New"/>
-          <w:color w:val="A31515"/>
-          <w:sz w:val="18"/>
-          <w:szCs w:val="18"/>
-          <w:lang w:val="en-US"/>
-        </w:rPr>
-        <w:t>_id"</w:t>
-      </w:r>
-      <w:r>
-        <w:rPr>
-          <w:rFonts w:ascii="Courier New" w:eastAsia="Times New Roman" w:hAnsi="Courier New" w:cs="Courier New"/>
-          <w:color w:val="000000"/>
-          <w:sz w:val="18"/>
-          <w:szCs w:val="18"/>
-          <w:lang w:val="en-US"/>
-        </w:rPr>
-        <w:t>: </w:t>
-      </w:r>
-      <w:r>
-        <w:rPr>
-          <w:rFonts w:ascii="Courier New" w:eastAsia="Times New Roman" w:hAnsi="Courier New" w:cs="Courier New"/>
-          <w:color w:val="098658"/>
-          <w:sz w:val="18"/>
-          <w:szCs w:val="18"/>
-          <w:lang w:val="en-US"/>
-        </w:rPr>
-        <w:t>3</w:t>
-      </w:r>
-      <w:r>
-        <w:rPr>
-          <w:rFonts w:ascii="Courier New" w:eastAsia="Times New Roman" w:hAnsi="Courier New" w:cs="Courier New"/>
-          <w:color w:val="000000"/>
-          <w:sz w:val="18"/>
-          <w:szCs w:val="18"/>
-          <w:lang w:val="en-US"/>
-        </w:rPr>
-        <w:t>,</w:t>
+        </w:rPr>
+      </w:pPr>
+      <w:r>
+        <w:rPr>
+          <w:rFonts w:ascii="Courier New" w:eastAsia="Times New Roman" w:hAnsi="Courier New" w:cs="Courier New"/>
+          <w:color w:val="000000"/>
+          <w:sz w:val="18"/>
+          <w:szCs w:val="18"/>
+        </w:rPr>
+        <w:t>    }</w:t>
+      </w:r>
+    </w:p>
+    <w:p>
+      <w:pPr>
+        <w:rPr>
+          <w:lang w:val="en-US"/>
+        </w:rPr>
+      </w:pPr>
+      <w:r>
+        <w:t>О</w:t>
+      </w:r>
+      <w:r>
+        <w:t>твет содержит список студентов. Пример</w:t>
+      </w:r>
+      <w:r>
+        <w:rPr>
+          <w:lang w:val="en-US"/>
+        </w:rPr>
+        <w:t>:</w:t>
       </w:r>
     </w:p>
     <w:p>
@@ -3602,69 +3992,7 @@
           <w:szCs w:val="18"/>
           <w:lang w:val="en-US"/>
         </w:rPr>
-        <w:t>        </w:t>
-      </w:r>
-      <w:r>
-        <w:rPr>
-          <w:rFonts w:ascii="Courier New" w:eastAsia="Times New Roman" w:hAnsi="Courier New" w:cs="Courier New"/>
-          <w:color w:val="A31515"/>
-          <w:sz w:val="18"/>
-          <w:szCs w:val="18"/>
-          <w:lang w:val="en-US"/>
-        </w:rPr>
-        <w:t>"</w:t>
-      </w:r>
-      <w:proofErr w:type="gramStart"/>
-      <w:r>
-        <w:rPr>
-          <w:rFonts w:ascii="Courier New" w:eastAsia="Times New Roman" w:hAnsi="Courier New" w:cs="Courier New"/>
-          <w:color w:val="A31515"/>
-          <w:sz w:val="18"/>
-          <w:szCs w:val="18"/>
-          <w:lang w:val="en-US"/>
-        </w:rPr>
-        <w:t>subject</w:t>
-      </w:r>
-      <w:proofErr w:type="gramEnd"/>
-      <w:r>
-        <w:rPr>
-          <w:rFonts w:ascii="Courier New" w:eastAsia="Times New Roman" w:hAnsi="Courier New" w:cs="Courier New"/>
-          <w:color w:val="A31515"/>
-          <w:sz w:val="18"/>
-          <w:szCs w:val="18"/>
-          <w:lang w:val="en-US"/>
-        </w:rPr>
-        <w:t>_id"</w:t>
-      </w:r>
-      <w:r>
-        <w:rPr>
-          <w:rFonts w:ascii="Courier New" w:eastAsia="Times New Roman" w:hAnsi="Courier New" w:cs="Courier New"/>
-          <w:color w:val="000000"/>
-          <w:sz w:val="18"/>
-          <w:szCs w:val="18"/>
-          <w:lang w:val="en-US"/>
-        </w:rPr>
-        <w:t>: </w:t>
-      </w:r>
-      <w:r>
-        <w:rPr>
-          <w:rFonts w:ascii="Courier New" w:eastAsia="Times New Roman" w:hAnsi="Courier New" w:cs="Courier New"/>
-          <w:color w:val="098658"/>
-          <w:sz w:val="18"/>
-          <w:szCs w:val="18"/>
-          <w:lang w:val="en-US"/>
-        </w:rPr>
-        <w:t>2</w:t>
-      </w:r>
-      <w:r>
-        <w:rPr>
-          <w:rFonts w:ascii="Courier New" w:eastAsia="Times New Roman" w:hAnsi="Courier New" w:cs="Courier New"/>
-          <w:color w:val="000000"/>
-          <w:sz w:val="18"/>
-          <w:szCs w:val="18"/>
-          <w:lang w:val="en-US"/>
-        </w:rPr>
-        <w:t>, </w:t>
+        <w:t>[</w:t>
       </w:r>
     </w:p>
     <w:p>
@@ -3687,47 +4015,7 @@
           <w:szCs w:val="18"/>
           <w:lang w:val="en-US"/>
         </w:rPr>
-        <w:t>        </w:t>
-      </w:r>
-      <w:r>
-        <w:rPr>
-          <w:rFonts w:ascii="Courier New" w:eastAsia="Times New Roman" w:hAnsi="Courier New" w:cs="Courier New"/>
-          <w:color w:val="A31515"/>
-          <w:sz w:val="18"/>
-          <w:szCs w:val="18"/>
-          <w:lang w:val="en-US"/>
-        </w:rPr>
-        <w:t>"course"</w:t>
-      </w:r>
-      <w:r>
-        <w:rPr>
-          <w:rFonts w:ascii="Courier New" w:eastAsia="Times New Roman" w:hAnsi="Courier New" w:cs="Courier New"/>
-          <w:color w:val="000000"/>
-          <w:sz w:val="18"/>
-          <w:szCs w:val="18"/>
-          <w:lang w:val="en-US"/>
-        </w:rPr>
-        <w:t>: </w:t>
-      </w:r>
-      <w:r>
-        <w:rPr>
-          <w:rFonts w:ascii="Courier New" w:eastAsia="Times New Roman" w:hAnsi="Courier New" w:cs="Courier New"/>
-          <w:color w:val="098658"/>
-          <w:sz w:val="18"/>
-          <w:szCs w:val="18"/>
-          <w:lang w:val="en-US"/>
-        </w:rPr>
-        <w:t>2</w:t>
-      </w:r>
-      <w:r>
-        <w:rPr>
-          <w:rFonts w:ascii="Courier New" w:eastAsia="Times New Roman" w:hAnsi="Courier New" w:cs="Courier New"/>
-          <w:color w:val="000000"/>
-          <w:sz w:val="18"/>
-          <w:szCs w:val="18"/>
-          <w:lang w:val="en-US"/>
-        </w:rPr>
-        <w:t>,</w:t>
+        <w:t>    {</w:t>
       </w:r>
     </w:p>
     <w:p>
@@ -3760,8 +4048,72 @@
           <w:szCs w:val="18"/>
           <w:lang w:val="en-US"/>
         </w:rPr>
+        <w:t>"id"</w:t>
+      </w:r>
+      <w:r>
+        <w:rPr>
+          <w:rFonts w:ascii="Courier New" w:eastAsia="Times New Roman" w:hAnsi="Courier New" w:cs="Courier New"/>
+          <w:color w:val="000000"/>
+          <w:sz w:val="18"/>
+          <w:szCs w:val="18"/>
+          <w:lang w:val="en-US"/>
+        </w:rPr>
+        <w:t>: </w:t>
+      </w:r>
+      <w:r>
+        <w:rPr>
+          <w:rFonts w:ascii="Courier New" w:eastAsia="Times New Roman" w:hAnsi="Courier New" w:cs="Courier New"/>
+          <w:color w:val="098658"/>
+          <w:sz w:val="18"/>
+          <w:szCs w:val="18"/>
+          <w:lang w:val="en-US"/>
+        </w:rPr>
+        <w:t>1</w:t>
+      </w:r>
+      <w:r>
+        <w:rPr>
+          <w:rFonts w:ascii="Courier New" w:eastAsia="Times New Roman" w:hAnsi="Courier New" w:cs="Courier New"/>
+          <w:color w:val="000000"/>
+          <w:sz w:val="18"/>
+          <w:szCs w:val="18"/>
+          <w:lang w:val="en-US"/>
+        </w:rPr>
+        <w:t>,</w:t>
+      </w:r>
+    </w:p>
+    <w:p>
+      <w:pPr>
+        <w:shd w:val="clear" w:color="auto" w:fill="FFFFFE"/>
+        <w:spacing w:after="0" w:line="270" w:lineRule="atLeast"/>
+        <w:rPr>
+          <w:rFonts w:ascii="Courier New" w:eastAsia="Times New Roman" w:hAnsi="Courier New" w:cs="Courier New"/>
+          <w:color w:val="000000"/>
+          <w:sz w:val="18"/>
+          <w:szCs w:val="18"/>
+          <w:lang w:val="en-US"/>
+        </w:rPr>
+      </w:pPr>
+      <w:r>
+        <w:rPr>
+          <w:rFonts w:ascii="Courier New" w:eastAsia="Times New Roman" w:hAnsi="Courier New" w:cs="Courier New"/>
+          <w:color w:val="000000"/>
+          <w:sz w:val="18"/>
+          <w:szCs w:val="18"/>
+          <w:lang w:val="en-US"/>
+        </w:rPr>
+        <w:t>        </w:t>
+      </w:r>
+      <w:r>
+        <w:rPr>
+          <w:rFonts w:ascii="Courier New" w:eastAsia="Times New Roman" w:hAnsi="Courier New" w:cs="Courier New"/>
+          <w:color w:val="A31515"/>
+          <w:sz w:val="18"/>
+          <w:szCs w:val="18"/>
+          <w:lang w:val="en-US"/>
+        </w:rPr>
         <w:t>"</w:t>
       </w:r>
+      <w:proofErr w:type="spellStart"/>
       <w:proofErr w:type="gramStart"/>
       <w:r>
         <w:rPr>
@@ -3771,6 +4123,264 @@
           <w:szCs w:val="18"/>
           <w:lang w:val="en-US"/>
         </w:rPr>
+        <w:t>student</w:t>
+      </w:r>
+      <w:proofErr w:type="gramEnd"/>
+      <w:r>
+        <w:rPr>
+          <w:rFonts w:ascii="Courier New" w:eastAsia="Times New Roman" w:hAnsi="Courier New" w:cs="Courier New"/>
+          <w:color w:val="A31515"/>
+          <w:sz w:val="18"/>
+          <w:szCs w:val="18"/>
+          <w:lang w:val="en-US"/>
+        </w:rPr>
+        <w:t>_id</w:t>
+      </w:r>
+      <w:proofErr w:type="spellEnd"/>
+      <w:r>
+        <w:rPr>
+          <w:rFonts w:ascii="Courier New" w:eastAsia="Times New Roman" w:hAnsi="Courier New" w:cs="Courier New"/>
+          <w:color w:val="A31515"/>
+          <w:sz w:val="18"/>
+          <w:szCs w:val="18"/>
+          <w:lang w:val="en-US"/>
+        </w:rPr>
+        <w:t>"</w:t>
+      </w:r>
+      <w:r>
+        <w:rPr>
+          <w:rFonts w:ascii="Courier New" w:eastAsia="Times New Roman" w:hAnsi="Courier New" w:cs="Courier New"/>
+          <w:color w:val="000000"/>
+          <w:sz w:val="18"/>
+          <w:szCs w:val="18"/>
+          <w:lang w:val="en-US"/>
+        </w:rPr>
+        <w:t>: </w:t>
+      </w:r>
+      <w:r>
+        <w:rPr>
+          <w:rFonts w:ascii="Courier New" w:eastAsia="Times New Roman" w:hAnsi="Courier New" w:cs="Courier New"/>
+          <w:color w:val="098658"/>
+          <w:sz w:val="18"/>
+          <w:szCs w:val="18"/>
+          <w:lang w:val="en-US"/>
+        </w:rPr>
+        <w:t>2</w:t>
+      </w:r>
+      <w:r>
+        <w:rPr>
+          <w:rFonts w:ascii="Courier New" w:eastAsia="Times New Roman" w:hAnsi="Courier New" w:cs="Courier New"/>
+          <w:color w:val="000000"/>
+          <w:sz w:val="18"/>
+          <w:szCs w:val="18"/>
+          <w:lang w:val="en-US"/>
+        </w:rPr>
+        <w:t>,</w:t>
+      </w:r>
+    </w:p>
+    <w:p>
+      <w:pPr>
+        <w:shd w:val="clear" w:color="auto" w:fill="FFFFFE"/>
+        <w:spacing w:after="0" w:line="270" w:lineRule="atLeast"/>
+        <w:rPr>
+          <w:rFonts w:ascii="Courier New" w:eastAsia="Times New Roman" w:hAnsi="Courier New" w:cs="Courier New"/>
+          <w:color w:val="000000"/>
+          <w:sz w:val="18"/>
+          <w:szCs w:val="18"/>
+          <w:lang w:val="en-US"/>
+        </w:rPr>
+      </w:pPr>
+      <w:r>
+        <w:rPr>
+          <w:rFonts w:ascii="Courier New" w:eastAsia="Times New Roman" w:hAnsi="Courier New" w:cs="Courier New"/>
+          <w:color w:val="000000"/>
+          <w:sz w:val="18"/>
+          <w:szCs w:val="18"/>
+          <w:lang w:val="en-US"/>
+        </w:rPr>
+        <w:t>        </w:t>
+      </w:r>
+      <w:r>
+        <w:rPr>
+          <w:rFonts w:ascii="Courier New" w:eastAsia="Times New Roman" w:hAnsi="Courier New" w:cs="Courier New"/>
+          <w:color w:val="A31515"/>
+          <w:sz w:val="18"/>
+          <w:szCs w:val="18"/>
+          <w:lang w:val="en-US"/>
+        </w:rPr>
+        <w:t>"</w:t>
+      </w:r>
+      <w:proofErr w:type="spellStart"/>
+      <w:proofErr w:type="gramStart"/>
+      <w:r>
+        <w:rPr>
+          <w:rFonts w:ascii="Courier New" w:eastAsia="Times New Roman" w:hAnsi="Courier New" w:cs="Courier New"/>
+          <w:color w:val="A31515"/>
+          <w:sz w:val="18"/>
+          <w:szCs w:val="18"/>
+          <w:lang w:val="en-US"/>
+        </w:rPr>
+        <w:t>subject</w:t>
+      </w:r>
+      <w:proofErr w:type="gramEnd"/>
+      <w:r>
+        <w:rPr>
+          <w:rFonts w:ascii="Courier New" w:eastAsia="Times New Roman" w:hAnsi="Courier New" w:cs="Courier New"/>
+          <w:color w:val="A31515"/>
+          <w:sz w:val="18"/>
+          <w:szCs w:val="18"/>
+          <w:lang w:val="en-US"/>
+        </w:rPr>
+        <w:t>_id</w:t>
+      </w:r>
+      <w:proofErr w:type="spellEnd"/>
+      <w:r>
+        <w:rPr>
+          <w:rFonts w:ascii="Courier New" w:eastAsia="Times New Roman" w:hAnsi="Courier New" w:cs="Courier New"/>
+          <w:color w:val="A31515"/>
+          <w:sz w:val="18"/>
+          <w:szCs w:val="18"/>
+          <w:lang w:val="en-US"/>
+        </w:rPr>
+        <w:t>"</w:t>
+      </w:r>
+      <w:r>
+        <w:rPr>
+          <w:rFonts w:ascii="Courier New" w:eastAsia="Times New Roman" w:hAnsi="Courier New" w:cs="Courier New"/>
+          <w:color w:val="000000"/>
+          <w:sz w:val="18"/>
+          <w:szCs w:val="18"/>
+          <w:lang w:val="en-US"/>
+        </w:rPr>
+        <w:t>: </w:t>
+      </w:r>
+      <w:r>
+        <w:rPr>
+          <w:rFonts w:ascii="Courier New" w:eastAsia="Times New Roman" w:hAnsi="Courier New" w:cs="Courier New"/>
+          <w:color w:val="098658"/>
+          <w:sz w:val="18"/>
+          <w:szCs w:val="18"/>
+          <w:lang w:val="en-US"/>
+        </w:rPr>
+        <w:t>2</w:t>
+      </w:r>
+      <w:r>
+        <w:rPr>
+          <w:rFonts w:ascii="Courier New" w:eastAsia="Times New Roman" w:hAnsi="Courier New" w:cs="Courier New"/>
+          <w:color w:val="000000"/>
+          <w:sz w:val="18"/>
+          <w:szCs w:val="18"/>
+          <w:lang w:val="en-US"/>
+        </w:rPr>
+        <w:t>, </w:t>
+      </w:r>
+    </w:p>
+    <w:p>
+      <w:pPr>
+        <w:shd w:val="clear" w:color="auto" w:fill="FFFFFE"/>
+        <w:spacing w:after="0" w:line="270" w:lineRule="atLeast"/>
+        <w:rPr>
+          <w:rFonts w:ascii="Courier New" w:eastAsia="Times New Roman" w:hAnsi="Courier New" w:cs="Courier New"/>
+          <w:color w:val="000000"/>
+          <w:sz w:val="18"/>
+          <w:szCs w:val="18"/>
+          <w:lang w:val="en-US"/>
+        </w:rPr>
+      </w:pPr>
+      <w:r>
+        <w:rPr>
+          <w:rFonts w:ascii="Courier New" w:eastAsia="Times New Roman" w:hAnsi="Courier New" w:cs="Courier New"/>
+          <w:color w:val="000000"/>
+          <w:sz w:val="18"/>
+          <w:szCs w:val="18"/>
+          <w:lang w:val="en-US"/>
+        </w:rPr>
+        <w:lastRenderedPageBreak/>
+        <w:t>        </w:t>
+      </w:r>
+      <w:r>
+        <w:rPr>
+          <w:rFonts w:ascii="Courier New" w:eastAsia="Times New Roman" w:hAnsi="Courier New" w:cs="Courier New"/>
+          <w:color w:val="A31515"/>
+          <w:sz w:val="18"/>
+          <w:szCs w:val="18"/>
+          <w:lang w:val="en-US"/>
+        </w:rPr>
+        <w:t>"course"</w:t>
+      </w:r>
+      <w:r>
+        <w:rPr>
+          <w:rFonts w:ascii="Courier New" w:eastAsia="Times New Roman" w:hAnsi="Courier New" w:cs="Courier New"/>
+          <w:color w:val="000000"/>
+          <w:sz w:val="18"/>
+          <w:szCs w:val="18"/>
+          <w:lang w:val="en-US"/>
+        </w:rPr>
+        <w:t>: </w:t>
+      </w:r>
+      <w:r>
+        <w:rPr>
+          <w:rFonts w:ascii="Courier New" w:eastAsia="Times New Roman" w:hAnsi="Courier New" w:cs="Courier New"/>
+          <w:color w:val="098658"/>
+          <w:sz w:val="18"/>
+          <w:szCs w:val="18"/>
+          <w:lang w:val="en-US"/>
+        </w:rPr>
+        <w:t>2</w:t>
+      </w:r>
+      <w:r>
+        <w:rPr>
+          <w:rFonts w:ascii="Courier New" w:eastAsia="Times New Roman" w:hAnsi="Courier New" w:cs="Courier New"/>
+          <w:color w:val="000000"/>
+          <w:sz w:val="18"/>
+          <w:szCs w:val="18"/>
+          <w:lang w:val="en-US"/>
+        </w:rPr>
+        <w:t>,</w:t>
+      </w:r>
+    </w:p>
+    <w:p>
+      <w:pPr>
+        <w:shd w:val="clear" w:color="auto" w:fill="FFFFFE"/>
+        <w:spacing w:after="0" w:line="270" w:lineRule="atLeast"/>
+        <w:rPr>
+          <w:rFonts w:ascii="Courier New" w:eastAsia="Times New Roman" w:hAnsi="Courier New" w:cs="Courier New"/>
+          <w:color w:val="000000"/>
+          <w:sz w:val="18"/>
+          <w:szCs w:val="18"/>
+          <w:lang w:val="en-US"/>
+        </w:rPr>
+      </w:pPr>
+      <w:r>
+        <w:rPr>
+          <w:rFonts w:ascii="Courier New" w:eastAsia="Times New Roman" w:hAnsi="Courier New" w:cs="Courier New"/>
+          <w:color w:val="000000"/>
+          <w:sz w:val="18"/>
+          <w:szCs w:val="18"/>
+          <w:lang w:val="en-US"/>
+        </w:rPr>
+        <w:t>        </w:t>
+      </w:r>
+      <w:r>
+        <w:rPr>
+          <w:rFonts w:ascii="Courier New" w:eastAsia="Times New Roman" w:hAnsi="Courier New" w:cs="Courier New"/>
+          <w:color w:val="A31515"/>
+          <w:sz w:val="18"/>
+          <w:szCs w:val="18"/>
+          <w:lang w:val="en-US"/>
+        </w:rPr>
+        <w:t>"</w:t>
+      </w:r>
+      <w:proofErr w:type="spellStart"/>
+      <w:proofErr w:type="gramStart"/>
+      <w:r>
+        <w:rPr>
+          <w:rFonts w:ascii="Courier New" w:eastAsia="Times New Roman" w:hAnsi="Courier New" w:cs="Courier New"/>
+          <w:color w:val="A31515"/>
+          <w:sz w:val="18"/>
+          <w:szCs w:val="18"/>
+          <w:lang w:val="en-US"/>
+        </w:rPr>
         <w:t>is</w:t>
       </w:r>
       <w:proofErr w:type="gramEnd"/>
@@ -3782,7 +4392,18 @@
           <w:szCs w:val="18"/>
           <w:lang w:val="en-US"/>
         </w:rPr>
-        <w:t>_visit"</w:t>
+        <w:t>_visit</w:t>
+      </w:r>
+      <w:proofErr w:type="spellEnd"/>
+      <w:r>
+        <w:rPr>
+          <w:rFonts w:ascii="Courier New" w:eastAsia="Times New Roman" w:hAnsi="Courier New" w:cs="Courier New"/>
+          <w:color w:val="A31515"/>
+          <w:sz w:val="18"/>
+          <w:szCs w:val="18"/>
+          <w:lang w:val="en-US"/>
+        </w:rPr>
+        <w:t>"</w:t>
       </w:r>
       <w:r>
         <w:rPr>
@@ -3966,7 +4587,7 @@
           <w:szCs w:val="18"/>
           <w:lang w:val="en-US"/>
         </w:rPr>
-        <w:t>3</w:t>
+        <w:t>2</w:t>
       </w:r>
       <w:r>
         <w:rPr>
@@ -4011,6 +4632,7 @@
         </w:rPr>
         <w:t>"</w:t>
       </w:r>
+      <w:proofErr w:type="spellStart"/>
       <w:proofErr w:type="gramStart"/>
       <w:r>
         <w:rPr>
@@ -4031,7 +4653,18 @@
           <w:szCs w:val="18"/>
           <w:lang w:val="en-US"/>
         </w:rPr>
-        <w:t>_id"</w:t>
+        <w:t>_id</w:t>
+      </w:r>
+      <w:proofErr w:type="spellEnd"/>
+      <w:r>
+        <w:rPr>
+          <w:rFonts w:ascii="Courier New" w:eastAsia="Times New Roman" w:hAnsi="Courier New" w:cs="Courier New"/>
+          <w:color w:val="A31515"/>
+          <w:sz w:val="18"/>
+          <w:szCs w:val="18"/>
+          <w:lang w:val="en-US"/>
+        </w:rPr>
+        <w:t>"</w:t>
       </w:r>
       <w:r>
         <w:rPr>
@@ -4051,7 +4684,7 @@
           <w:szCs w:val="18"/>
           <w:lang w:val="en-US"/>
         </w:rPr>
-        <w:t>4</w:t>
+        <w:t>3</w:t>
       </w:r>
       <w:r>
         <w:rPr>
@@ -4096,6 +4729,7 @@
         </w:rPr>
         <w:t>"</w:t>
       </w:r>
+      <w:proofErr w:type="spellStart"/>
       <w:proofErr w:type="gramStart"/>
       <w:r>
         <w:rPr>
@@ -4116,7 +4750,18 @@
           <w:szCs w:val="18"/>
           <w:lang w:val="en-US"/>
         </w:rPr>
-        <w:t>_id"</w:t>
+        <w:t>_id</w:t>
+      </w:r>
+      <w:proofErr w:type="spellEnd"/>
+      <w:r>
+        <w:rPr>
+          <w:rFonts w:ascii="Courier New" w:eastAsia="Times New Roman" w:hAnsi="Courier New" w:cs="Courier New"/>
+          <w:color w:val="A31515"/>
+          <w:sz w:val="18"/>
+          <w:szCs w:val="18"/>
+          <w:lang w:val="en-US"/>
+        </w:rPr>
+        <w:t>"</w:t>
       </w:r>
       <w:r>
         <w:rPr>
@@ -4244,6 +4889,7 @@
         </w:rPr>
         <w:t>"</w:t>
       </w:r>
+      <w:proofErr w:type="spellStart"/>
       <w:proofErr w:type="gramStart"/>
       <w:r>
         <w:rPr>
@@ -4264,7 +4910,18 @@
           <w:szCs w:val="18"/>
           <w:lang w:val="en-US"/>
         </w:rPr>
-        <w:t>_visit"</w:t>
+        <w:t>_visit</w:t>
+      </w:r>
+      <w:proofErr w:type="spellEnd"/>
+      <w:r>
+        <w:rPr>
+          <w:rFonts w:ascii="Courier New" w:eastAsia="Times New Roman" w:hAnsi="Courier New" w:cs="Courier New"/>
+          <w:color w:val="A31515"/>
+          <w:sz w:val="18"/>
+          <w:szCs w:val="18"/>
+          <w:lang w:val="en-US"/>
+        </w:rPr>
+        <w:t>"</w:t>
       </w:r>
       <w:r>
         <w:rPr>
@@ -4286,7 +4943,7 @@
           <w:szCs w:val="18"/>
           <w:lang w:val="en-US"/>
         </w:rPr>
-        <w:t>false</w:t>
+        <w:t>true</w:t>
       </w:r>
       <w:r>
         <w:rPr>
@@ -4361,27 +5018,18 @@
           <w:color w:val="000000"/>
           <w:sz w:val="18"/>
           <w:szCs w:val="18"/>
-        </w:rPr>
-      </w:pPr>
-      <w:r>
-        <w:rPr>
-          <w:rFonts w:ascii="Courier New" w:eastAsia="Times New Roman" w:hAnsi="Courier New" w:cs="Courier New"/>
-          <w:color w:val="000000"/>
-          <w:sz w:val="18"/>
-          <w:szCs w:val="18"/>
-          <w:lang w:val="en-US"/>
-        </w:rPr>
-        <w:lastRenderedPageBreak/>
-        <w:t>    </w:t>
-      </w:r>
-      <w:r>
-        <w:rPr>
-          <w:rFonts w:ascii="Courier New" w:eastAsia="Times New Roman" w:hAnsi="Courier New" w:cs="Courier New"/>
-          <w:color w:val="000000"/>
-          <w:sz w:val="18"/>
-          <w:szCs w:val="18"/>
-        </w:rPr>
-        <w:t>}</w:t>
+          <w:lang w:val="en-US"/>
+        </w:rPr>
+      </w:pPr>
+      <w:r>
+        <w:rPr>
+          <w:rFonts w:ascii="Courier New" w:eastAsia="Times New Roman" w:hAnsi="Courier New" w:cs="Courier New"/>
+          <w:color w:val="000000"/>
+          <w:sz w:val="18"/>
+          <w:szCs w:val="18"/>
+          <w:lang w:val="en-US"/>
+        </w:rPr>
+        <w:t>    },</w:t>
       </w:r>
     </w:p>
     <w:p>
@@ -4393,24 +5041,547 @@
           <w:color w:val="000000"/>
           <w:sz w:val="18"/>
           <w:szCs w:val="18"/>
-        </w:rPr>
-      </w:pPr>
-      <w:r>
-        <w:rPr>
-          <w:rFonts w:ascii="Courier New" w:eastAsia="Times New Roman" w:hAnsi="Courier New" w:cs="Courier New"/>
-          <w:color w:val="000000"/>
-          <w:sz w:val="18"/>
-          <w:szCs w:val="18"/>
+          <w:lang w:val="en-US"/>
+        </w:rPr>
+      </w:pPr>
+      <w:r>
+        <w:rPr>
+          <w:rFonts w:ascii="Courier New" w:eastAsia="Times New Roman" w:hAnsi="Courier New" w:cs="Courier New"/>
+          <w:color w:val="000000"/>
+          <w:sz w:val="18"/>
+          <w:szCs w:val="18"/>
+          <w:lang w:val="en-US"/>
+        </w:rPr>
+        <w:t>    {</w:t>
+      </w:r>
+    </w:p>
+    <w:p>
+      <w:pPr>
+        <w:shd w:val="clear" w:color="auto" w:fill="FFFFFE"/>
+        <w:spacing w:after="0" w:line="270" w:lineRule="atLeast"/>
+        <w:rPr>
+          <w:rFonts w:ascii="Courier New" w:eastAsia="Times New Roman" w:hAnsi="Courier New" w:cs="Courier New"/>
+          <w:color w:val="000000"/>
+          <w:sz w:val="18"/>
+          <w:szCs w:val="18"/>
+          <w:lang w:val="en-US"/>
+        </w:rPr>
+      </w:pPr>
+      <w:r>
+        <w:rPr>
+          <w:rFonts w:ascii="Courier New" w:eastAsia="Times New Roman" w:hAnsi="Courier New" w:cs="Courier New"/>
+          <w:color w:val="000000"/>
+          <w:sz w:val="18"/>
+          <w:szCs w:val="18"/>
+          <w:lang w:val="en-US"/>
+        </w:rPr>
+        <w:t>        </w:t>
+      </w:r>
+      <w:r>
+        <w:rPr>
+          <w:rFonts w:ascii="Courier New" w:eastAsia="Times New Roman" w:hAnsi="Courier New" w:cs="Courier New"/>
+          <w:color w:val="A31515"/>
+          <w:sz w:val="18"/>
+          <w:szCs w:val="18"/>
+          <w:lang w:val="en-US"/>
+        </w:rPr>
+        <w:t>"id"</w:t>
+      </w:r>
+      <w:r>
+        <w:rPr>
+          <w:rFonts w:ascii="Courier New" w:eastAsia="Times New Roman" w:hAnsi="Courier New" w:cs="Courier New"/>
+          <w:color w:val="000000"/>
+          <w:sz w:val="18"/>
+          <w:szCs w:val="18"/>
+          <w:lang w:val="en-US"/>
+        </w:rPr>
+        <w:t>: </w:t>
+      </w:r>
+      <w:r>
+        <w:rPr>
+          <w:rFonts w:ascii="Courier New" w:eastAsia="Times New Roman" w:hAnsi="Courier New" w:cs="Courier New"/>
+          <w:color w:val="098658"/>
+          <w:sz w:val="18"/>
+          <w:szCs w:val="18"/>
+          <w:lang w:val="en-US"/>
+        </w:rPr>
+        <w:t>3</w:t>
+      </w:r>
+      <w:r>
+        <w:rPr>
+          <w:rFonts w:ascii="Courier New" w:eastAsia="Times New Roman" w:hAnsi="Courier New" w:cs="Courier New"/>
+          <w:color w:val="000000"/>
+          <w:sz w:val="18"/>
+          <w:szCs w:val="18"/>
+          <w:lang w:val="en-US"/>
+        </w:rPr>
+        <w:t>,</w:t>
+      </w:r>
+    </w:p>
+    <w:p>
+      <w:pPr>
+        <w:shd w:val="clear" w:color="auto" w:fill="FFFFFE"/>
+        <w:spacing w:after="0" w:line="270" w:lineRule="atLeast"/>
+        <w:rPr>
+          <w:rFonts w:ascii="Courier New" w:eastAsia="Times New Roman" w:hAnsi="Courier New" w:cs="Courier New"/>
+          <w:color w:val="000000"/>
+          <w:sz w:val="18"/>
+          <w:szCs w:val="18"/>
+          <w:lang w:val="en-US"/>
+        </w:rPr>
+      </w:pPr>
+      <w:r>
+        <w:rPr>
+          <w:rFonts w:ascii="Courier New" w:eastAsia="Times New Roman" w:hAnsi="Courier New" w:cs="Courier New"/>
+          <w:color w:val="000000"/>
+          <w:sz w:val="18"/>
+          <w:szCs w:val="18"/>
+          <w:lang w:val="en-US"/>
+        </w:rPr>
+        <w:t>        </w:t>
+      </w:r>
+      <w:r>
+        <w:rPr>
+          <w:rFonts w:ascii="Courier New" w:eastAsia="Times New Roman" w:hAnsi="Courier New" w:cs="Courier New"/>
+          <w:color w:val="A31515"/>
+          <w:sz w:val="18"/>
+          <w:szCs w:val="18"/>
+          <w:lang w:val="en-US"/>
+        </w:rPr>
+        <w:t>"</w:t>
+      </w:r>
+      <w:proofErr w:type="spellStart"/>
+      <w:proofErr w:type="gramStart"/>
+      <w:r>
+        <w:rPr>
+          <w:rFonts w:ascii="Courier New" w:eastAsia="Times New Roman" w:hAnsi="Courier New" w:cs="Courier New"/>
+          <w:color w:val="A31515"/>
+          <w:sz w:val="18"/>
+          <w:szCs w:val="18"/>
+          <w:lang w:val="en-US"/>
+        </w:rPr>
+        <w:t>student</w:t>
+      </w:r>
+      <w:proofErr w:type="gramEnd"/>
+      <w:r>
+        <w:rPr>
+          <w:rFonts w:ascii="Courier New" w:eastAsia="Times New Roman" w:hAnsi="Courier New" w:cs="Courier New"/>
+          <w:color w:val="A31515"/>
+          <w:sz w:val="18"/>
+          <w:szCs w:val="18"/>
+          <w:lang w:val="en-US"/>
+        </w:rPr>
+        <w:t>_id</w:t>
+      </w:r>
+      <w:proofErr w:type="spellEnd"/>
+      <w:r>
+        <w:rPr>
+          <w:rFonts w:ascii="Courier New" w:eastAsia="Times New Roman" w:hAnsi="Courier New" w:cs="Courier New"/>
+          <w:color w:val="A31515"/>
+          <w:sz w:val="18"/>
+          <w:szCs w:val="18"/>
+          <w:lang w:val="en-US"/>
+        </w:rPr>
+        <w:t>"</w:t>
+      </w:r>
+      <w:r>
+        <w:rPr>
+          <w:rFonts w:ascii="Courier New" w:eastAsia="Times New Roman" w:hAnsi="Courier New" w:cs="Courier New"/>
+          <w:color w:val="000000"/>
+          <w:sz w:val="18"/>
+          <w:szCs w:val="18"/>
+          <w:lang w:val="en-US"/>
+        </w:rPr>
+        <w:t>: </w:t>
+      </w:r>
+      <w:r>
+        <w:rPr>
+          <w:rFonts w:ascii="Courier New" w:eastAsia="Times New Roman" w:hAnsi="Courier New" w:cs="Courier New"/>
+          <w:color w:val="098658"/>
+          <w:sz w:val="18"/>
+          <w:szCs w:val="18"/>
+          <w:lang w:val="en-US"/>
+        </w:rPr>
+        <w:t>4</w:t>
+      </w:r>
+      <w:r>
+        <w:rPr>
+          <w:rFonts w:ascii="Courier New" w:eastAsia="Times New Roman" w:hAnsi="Courier New" w:cs="Courier New"/>
+          <w:color w:val="000000"/>
+          <w:sz w:val="18"/>
+          <w:szCs w:val="18"/>
+          <w:lang w:val="en-US"/>
+        </w:rPr>
+        <w:t>,</w:t>
+      </w:r>
+    </w:p>
+    <w:p>
+      <w:pPr>
+        <w:shd w:val="clear" w:color="auto" w:fill="FFFFFE"/>
+        <w:spacing w:after="0" w:line="270" w:lineRule="atLeast"/>
+        <w:rPr>
+          <w:rFonts w:ascii="Courier New" w:eastAsia="Times New Roman" w:hAnsi="Courier New" w:cs="Courier New"/>
+          <w:color w:val="000000"/>
+          <w:sz w:val="18"/>
+          <w:szCs w:val="18"/>
+          <w:lang w:val="en-US"/>
+        </w:rPr>
+      </w:pPr>
+      <w:r>
+        <w:rPr>
+          <w:rFonts w:ascii="Courier New" w:eastAsia="Times New Roman" w:hAnsi="Courier New" w:cs="Courier New"/>
+          <w:color w:val="000000"/>
+          <w:sz w:val="18"/>
+          <w:szCs w:val="18"/>
+          <w:lang w:val="en-US"/>
+        </w:rPr>
+        <w:t>        </w:t>
+      </w:r>
+      <w:r>
+        <w:rPr>
+          <w:rFonts w:ascii="Courier New" w:eastAsia="Times New Roman" w:hAnsi="Courier New" w:cs="Courier New"/>
+          <w:color w:val="A31515"/>
+          <w:sz w:val="18"/>
+          <w:szCs w:val="18"/>
+          <w:lang w:val="en-US"/>
+        </w:rPr>
+        <w:t>"</w:t>
+      </w:r>
+      <w:proofErr w:type="spellStart"/>
+      <w:proofErr w:type="gramStart"/>
+      <w:r>
+        <w:rPr>
+          <w:rFonts w:ascii="Courier New" w:eastAsia="Times New Roman" w:hAnsi="Courier New" w:cs="Courier New"/>
+          <w:color w:val="A31515"/>
+          <w:sz w:val="18"/>
+          <w:szCs w:val="18"/>
+          <w:lang w:val="en-US"/>
+        </w:rPr>
+        <w:t>subject</w:t>
+      </w:r>
+      <w:proofErr w:type="gramEnd"/>
+      <w:r>
+        <w:rPr>
+          <w:rFonts w:ascii="Courier New" w:eastAsia="Times New Roman" w:hAnsi="Courier New" w:cs="Courier New"/>
+          <w:color w:val="A31515"/>
+          <w:sz w:val="18"/>
+          <w:szCs w:val="18"/>
+          <w:lang w:val="en-US"/>
+        </w:rPr>
+        <w:t>_id</w:t>
+      </w:r>
+      <w:proofErr w:type="spellEnd"/>
+      <w:r>
+        <w:rPr>
+          <w:rFonts w:ascii="Courier New" w:eastAsia="Times New Roman" w:hAnsi="Courier New" w:cs="Courier New"/>
+          <w:color w:val="A31515"/>
+          <w:sz w:val="18"/>
+          <w:szCs w:val="18"/>
+          <w:lang w:val="en-US"/>
+        </w:rPr>
+        <w:t>"</w:t>
+      </w:r>
+      <w:r>
+        <w:rPr>
+          <w:rFonts w:ascii="Courier New" w:eastAsia="Times New Roman" w:hAnsi="Courier New" w:cs="Courier New"/>
+          <w:color w:val="000000"/>
+          <w:sz w:val="18"/>
+          <w:szCs w:val="18"/>
+          <w:lang w:val="en-US"/>
+        </w:rPr>
+        <w:t>: </w:t>
+      </w:r>
+      <w:r>
+        <w:rPr>
+          <w:rFonts w:ascii="Courier New" w:eastAsia="Times New Roman" w:hAnsi="Courier New" w:cs="Courier New"/>
+          <w:color w:val="098658"/>
+          <w:sz w:val="18"/>
+          <w:szCs w:val="18"/>
+          <w:lang w:val="en-US"/>
+        </w:rPr>
+        <w:t>2</w:t>
+      </w:r>
+      <w:r>
+        <w:rPr>
+          <w:rFonts w:ascii="Courier New" w:eastAsia="Times New Roman" w:hAnsi="Courier New" w:cs="Courier New"/>
+          <w:color w:val="000000"/>
+          <w:sz w:val="18"/>
+          <w:szCs w:val="18"/>
+          <w:lang w:val="en-US"/>
+        </w:rPr>
+        <w:t>, </w:t>
+      </w:r>
+    </w:p>
+    <w:p>
+      <w:pPr>
+        <w:shd w:val="clear" w:color="auto" w:fill="FFFFFE"/>
+        <w:spacing w:after="0" w:line="270" w:lineRule="atLeast"/>
+        <w:rPr>
+          <w:rFonts w:ascii="Courier New" w:eastAsia="Times New Roman" w:hAnsi="Courier New" w:cs="Courier New"/>
+          <w:color w:val="000000"/>
+          <w:sz w:val="18"/>
+          <w:szCs w:val="18"/>
+          <w:lang w:val="en-US"/>
+        </w:rPr>
+      </w:pPr>
+      <w:r>
+        <w:rPr>
+          <w:rFonts w:ascii="Courier New" w:eastAsia="Times New Roman" w:hAnsi="Courier New" w:cs="Courier New"/>
+          <w:color w:val="000000"/>
+          <w:sz w:val="18"/>
+          <w:szCs w:val="18"/>
+          <w:lang w:val="en-US"/>
+        </w:rPr>
+        <w:t>        </w:t>
+      </w:r>
+      <w:r>
+        <w:rPr>
+          <w:rFonts w:ascii="Courier New" w:eastAsia="Times New Roman" w:hAnsi="Courier New" w:cs="Courier New"/>
+          <w:color w:val="A31515"/>
+          <w:sz w:val="18"/>
+          <w:szCs w:val="18"/>
+          <w:lang w:val="en-US"/>
+        </w:rPr>
+        <w:t>"course"</w:t>
+      </w:r>
+      <w:r>
+        <w:rPr>
+          <w:rFonts w:ascii="Courier New" w:eastAsia="Times New Roman" w:hAnsi="Courier New" w:cs="Courier New"/>
+          <w:color w:val="000000"/>
+          <w:sz w:val="18"/>
+          <w:szCs w:val="18"/>
+          <w:lang w:val="en-US"/>
+        </w:rPr>
+        <w:t>: </w:t>
+      </w:r>
+      <w:r>
+        <w:rPr>
+          <w:rFonts w:ascii="Courier New" w:eastAsia="Times New Roman" w:hAnsi="Courier New" w:cs="Courier New"/>
+          <w:color w:val="098658"/>
+          <w:sz w:val="18"/>
+          <w:szCs w:val="18"/>
+          <w:lang w:val="en-US"/>
+        </w:rPr>
+        <w:t>2</w:t>
+      </w:r>
+      <w:r>
+        <w:rPr>
+          <w:rFonts w:ascii="Courier New" w:eastAsia="Times New Roman" w:hAnsi="Courier New" w:cs="Courier New"/>
+          <w:color w:val="000000"/>
+          <w:sz w:val="18"/>
+          <w:szCs w:val="18"/>
+          <w:lang w:val="en-US"/>
+        </w:rPr>
+        <w:t>,</w:t>
+      </w:r>
+    </w:p>
+    <w:p>
+      <w:pPr>
+        <w:shd w:val="clear" w:color="auto" w:fill="FFFFFE"/>
+        <w:spacing w:after="0" w:line="270" w:lineRule="atLeast"/>
+        <w:rPr>
+          <w:rFonts w:ascii="Courier New" w:eastAsia="Times New Roman" w:hAnsi="Courier New" w:cs="Courier New"/>
+          <w:color w:val="000000"/>
+          <w:sz w:val="18"/>
+          <w:szCs w:val="18"/>
+          <w:lang w:val="en-US"/>
+        </w:rPr>
+      </w:pPr>
+      <w:r>
+        <w:rPr>
+          <w:rFonts w:ascii="Courier New" w:eastAsia="Times New Roman" w:hAnsi="Courier New" w:cs="Courier New"/>
+          <w:color w:val="000000"/>
+          <w:sz w:val="18"/>
+          <w:szCs w:val="18"/>
+          <w:lang w:val="en-US"/>
+        </w:rPr>
+        <w:t>        </w:t>
+      </w:r>
+      <w:r>
+        <w:rPr>
+          <w:rFonts w:ascii="Courier New" w:eastAsia="Times New Roman" w:hAnsi="Courier New" w:cs="Courier New"/>
+          <w:color w:val="A31515"/>
+          <w:sz w:val="18"/>
+          <w:szCs w:val="18"/>
+          <w:lang w:val="en-US"/>
+        </w:rPr>
+        <w:t>"</w:t>
+      </w:r>
+      <w:proofErr w:type="spellStart"/>
+      <w:proofErr w:type="gramStart"/>
+      <w:r>
+        <w:rPr>
+          <w:rFonts w:ascii="Courier New" w:eastAsia="Times New Roman" w:hAnsi="Courier New" w:cs="Courier New"/>
+          <w:color w:val="A31515"/>
+          <w:sz w:val="18"/>
+          <w:szCs w:val="18"/>
+          <w:lang w:val="en-US"/>
+        </w:rPr>
+        <w:t>is</w:t>
+      </w:r>
+      <w:proofErr w:type="gramEnd"/>
+      <w:r>
+        <w:rPr>
+          <w:rFonts w:ascii="Courier New" w:eastAsia="Times New Roman" w:hAnsi="Courier New" w:cs="Courier New"/>
+          <w:color w:val="A31515"/>
+          <w:sz w:val="18"/>
+          <w:szCs w:val="18"/>
+          <w:lang w:val="en-US"/>
+        </w:rPr>
+        <w:t>_visit</w:t>
+      </w:r>
+      <w:proofErr w:type="spellEnd"/>
+      <w:r>
+        <w:rPr>
+          <w:rFonts w:ascii="Courier New" w:eastAsia="Times New Roman" w:hAnsi="Courier New" w:cs="Courier New"/>
+          <w:color w:val="A31515"/>
+          <w:sz w:val="18"/>
+          <w:szCs w:val="18"/>
+          <w:lang w:val="en-US"/>
+        </w:rPr>
+        <w:t>"</w:t>
+      </w:r>
+      <w:r>
+        <w:rPr>
+          <w:rFonts w:ascii="Courier New" w:eastAsia="Times New Roman" w:hAnsi="Courier New" w:cs="Courier New"/>
+          <w:color w:val="000000"/>
+          <w:sz w:val="18"/>
+          <w:szCs w:val="18"/>
+          <w:lang w:val="en-US"/>
+        </w:rPr>
+        <w:t>: </w:t>
+      </w:r>
+      <w:r>
+        <w:rPr>
+          <w:rFonts w:ascii="Courier New" w:eastAsia="Times New Roman" w:hAnsi="Courier New" w:cs="Courier New"/>
+          <w:b/>
+          <w:bCs/>
+          <w:color w:val="0451A5"/>
+          <w:sz w:val="18"/>
+          <w:szCs w:val="18"/>
+          <w:lang w:val="en-US"/>
+        </w:rPr>
+        <w:t>false</w:t>
+      </w:r>
+      <w:r>
+        <w:rPr>
+          <w:rFonts w:ascii="Courier New" w:eastAsia="Times New Roman" w:hAnsi="Courier New" w:cs="Courier New"/>
+          <w:color w:val="000000"/>
+          <w:sz w:val="18"/>
+          <w:szCs w:val="18"/>
+          <w:lang w:val="en-US"/>
+        </w:rPr>
+        <w:t>,</w:t>
+      </w:r>
+    </w:p>
+    <w:p>
+      <w:pPr>
+        <w:shd w:val="clear" w:color="auto" w:fill="FFFFFE"/>
+        <w:spacing w:after="0" w:line="270" w:lineRule="atLeast"/>
+        <w:rPr>
+          <w:rFonts w:ascii="Courier New" w:eastAsia="Times New Roman" w:hAnsi="Courier New" w:cs="Courier New"/>
+          <w:color w:val="000000"/>
+          <w:sz w:val="18"/>
+          <w:szCs w:val="18"/>
+          <w:lang w:val="en-US"/>
+        </w:rPr>
+      </w:pPr>
+      <w:r>
+        <w:rPr>
+          <w:rFonts w:ascii="Courier New" w:eastAsia="Times New Roman" w:hAnsi="Courier New" w:cs="Courier New"/>
+          <w:color w:val="000000"/>
+          <w:sz w:val="18"/>
+          <w:szCs w:val="18"/>
+          <w:lang w:val="en-US"/>
+        </w:rPr>
+        <w:t>        </w:t>
+      </w:r>
+      <w:r>
+        <w:rPr>
+          <w:rFonts w:ascii="Courier New" w:eastAsia="Times New Roman" w:hAnsi="Courier New" w:cs="Courier New"/>
+          <w:color w:val="A31515"/>
+          <w:sz w:val="18"/>
+          <w:szCs w:val="18"/>
+          <w:lang w:val="en-US"/>
+        </w:rPr>
+        <w:t>"date"</w:t>
+      </w:r>
+      <w:r>
+        <w:rPr>
+          <w:rFonts w:ascii="Courier New" w:eastAsia="Times New Roman" w:hAnsi="Courier New" w:cs="Courier New"/>
+          <w:color w:val="000000"/>
+          <w:sz w:val="18"/>
+          <w:szCs w:val="18"/>
+          <w:lang w:val="en-US"/>
+        </w:rPr>
+        <w:t>: </w:t>
+      </w:r>
+      <w:r>
+        <w:rPr>
+          <w:rFonts w:ascii="Courier New" w:eastAsia="Times New Roman" w:hAnsi="Courier New" w:cs="Courier New"/>
+          <w:color w:val="0451A5"/>
+          <w:sz w:val="18"/>
+          <w:szCs w:val="18"/>
+          <w:lang w:val="en-US"/>
+        </w:rPr>
+        <w:t>"2024-11-22"</w:t>
+      </w:r>
+    </w:p>
+    <w:p>
+      <w:pPr>
+        <w:shd w:val="clear" w:color="auto" w:fill="FFFFFE"/>
+        <w:spacing w:after="0" w:line="270" w:lineRule="atLeast"/>
+        <w:rPr>
+          <w:rFonts w:ascii="Courier New" w:eastAsia="Times New Roman" w:hAnsi="Courier New" w:cs="Courier New"/>
+          <w:color w:val="000000"/>
+          <w:sz w:val="18"/>
+          <w:szCs w:val="18"/>
+          <w:lang w:val="en-US"/>
+        </w:rPr>
+      </w:pPr>
+      <w:r>
+        <w:rPr>
+          <w:rFonts w:ascii="Courier New" w:eastAsia="Times New Roman" w:hAnsi="Courier New" w:cs="Courier New"/>
+          <w:color w:val="000000"/>
+          <w:sz w:val="18"/>
+          <w:szCs w:val="18"/>
+          <w:lang w:val="en-US"/>
+        </w:rPr>
+        <w:t>    </w:t>
+      </w:r>
+      <w:r>
+        <w:rPr>
+          <w:rFonts w:ascii="Courier New" w:eastAsia="Times New Roman" w:hAnsi="Courier New" w:cs="Courier New"/>
+          <w:color w:val="000000"/>
+          <w:sz w:val="18"/>
+          <w:szCs w:val="18"/>
+          <w:lang w:val="en-US"/>
+        </w:rPr>
+        <w:t>}</w:t>
+      </w:r>
+    </w:p>
+    <w:p>
+      <w:pPr>
+        <w:shd w:val="clear" w:color="auto" w:fill="FFFFFE"/>
+        <w:spacing w:after="0" w:line="270" w:lineRule="atLeast"/>
+        <w:rPr>
+          <w:rFonts w:ascii="Courier New" w:eastAsia="Times New Roman" w:hAnsi="Courier New" w:cs="Courier New"/>
+          <w:color w:val="000000"/>
+          <w:sz w:val="18"/>
+          <w:szCs w:val="18"/>
+          <w:lang w:val="en-US"/>
+        </w:rPr>
+      </w:pPr>
+      <w:r>
+        <w:rPr>
+          <w:rFonts w:ascii="Courier New" w:eastAsia="Times New Roman" w:hAnsi="Courier New" w:cs="Courier New"/>
+          <w:color w:val="000000"/>
+          <w:sz w:val="18"/>
+          <w:szCs w:val="18"/>
+          <w:lang w:val="en-US"/>
         </w:rPr>
         <w:t>]</w:t>
       </w:r>
-    </w:p>
-    <w:p>
-      <w:pPr>
-        <w:rPr>
-          <w:lang w:val="en-US"/>
-        </w:rPr>
-      </w:pPr>
     </w:p>
     <w:p>
       <w:pPr>
@@ -6036,6 +7207,95 @@
     </w:lvl>
   </w:abstractNum>
   <w:abstractNum w:abstractNumId="14" w15:restartNumberingAfterBreak="0">
+    <w:nsid w:val="34ED3037"/>
+    <w:multiLevelType w:val="hybridMultilevel"/>
+    <w:tmpl w:val="8C26FFB4"/>
+    <w:lvl w:ilvl="0" w:tplc="FFFFFFFF">
+      <w:start w:val="1"/>
+      <w:numFmt w:val="decimal"/>
+      <w:lvlText w:val="%1."/>
+      <w:lvlJc w:val="left"/>
+      <w:pPr>
+        <w:ind w:left="720" w:hanging="360"/>
+      </w:pPr>
+      <w:rPr>
+        <w:rFonts w:hint="default"/>
+      </w:rPr>
+    </w:lvl>
+    <w:lvl w:ilvl="1" w:tplc="FFFFFFFF" w:tentative="1">
+      <w:start w:val="1"/>
+      <w:numFmt w:val="lowerLetter"/>
+      <w:lvlText w:val="%2."/>
+      <w:lvlJc w:val="left"/>
+      <w:pPr>
+        <w:ind w:left="1440" w:hanging="360"/>
+      </w:pPr>
+    </w:lvl>
+    <w:lvl w:ilvl="2" w:tplc="FFFFFFFF" w:tentative="1">
+      <w:start w:val="1"/>
+      <w:numFmt w:val="lowerRoman"/>
+      <w:lvlText w:val="%3."/>
+      <w:lvlJc w:val="right"/>
+      <w:pPr>
+        <w:ind w:left="2160" w:hanging="180"/>
+      </w:pPr>
+    </w:lvl>
+    <w:lvl w:ilvl="3" w:tplc="FFFFFFFF" w:tentative="1">
+      <w:start w:val="1"/>
+      <w:numFmt w:val="decimal"/>
+      <w:lvlText w:val="%4."/>
+      <w:lvlJc w:val="left"/>
+      <w:pPr>
+        <w:ind w:left="2880" w:hanging="360"/>
+      </w:pPr>
+    </w:lvl>
+    <w:lvl w:ilvl="4" w:tplc="FFFFFFFF" w:tentative="1">
+      <w:start w:val="1"/>
+      <w:numFmt w:val="lowerLetter"/>
+      <w:lvlText w:val="%5."/>
+      <w:lvlJc w:val="left"/>
+      <w:pPr>
+        <w:ind w:left="3600" w:hanging="360"/>
+      </w:pPr>
+    </w:lvl>
+    <w:lvl w:ilvl="5" w:tplc="FFFFFFFF" w:tentative="1">
+      <w:start w:val="1"/>
+      <w:numFmt w:val="lowerRoman"/>
+      <w:lvlText w:val="%6."/>
+      <w:lvlJc w:val="right"/>
+      <w:pPr>
+        <w:ind w:left="4320" w:hanging="180"/>
+      </w:pPr>
+    </w:lvl>
+    <w:lvl w:ilvl="6" w:tplc="FFFFFFFF" w:tentative="1">
+      <w:start w:val="1"/>
+      <w:numFmt w:val="decimal"/>
+      <w:lvlText w:val="%7."/>
+      <w:lvlJc w:val="left"/>
+      <w:pPr>
+        <w:ind w:left="5040" w:hanging="360"/>
+      </w:pPr>
+    </w:lvl>
+    <w:lvl w:ilvl="7" w:tplc="FFFFFFFF" w:tentative="1">
+      <w:start w:val="1"/>
+      <w:numFmt w:val="lowerLetter"/>
+      <w:lvlText w:val="%8."/>
+      <w:lvlJc w:val="left"/>
+      <w:pPr>
+        <w:ind w:left="5760" w:hanging="360"/>
+      </w:pPr>
+    </w:lvl>
+    <w:lvl w:ilvl="8" w:tplc="FFFFFFFF" w:tentative="1">
+      <w:start w:val="1"/>
+      <w:numFmt w:val="lowerRoman"/>
+      <w:lvlText w:val="%9."/>
+      <w:lvlJc w:val="right"/>
+      <w:pPr>
+        <w:ind w:left="6480" w:hanging="180"/>
+      </w:pPr>
+    </w:lvl>
+  </w:abstractNum>
+  <w:abstractNum w:abstractNumId="15" w15:restartNumberingAfterBreak="0">
     <w:nsid w:val="35331BAA"/>
     <w:multiLevelType w:val="hybridMultilevel"/>
     <w:tmpl w:val="1480E868"/>
@@ -6148,7 +7408,7 @@
       </w:rPr>
     </w:lvl>
   </w:abstractNum>
-  <w:abstractNum w:abstractNumId="15" w15:restartNumberingAfterBreak="0">
+  <w:abstractNum w:abstractNumId="16" w15:restartNumberingAfterBreak="0">
     <w:nsid w:val="38F01F0D"/>
     <w:multiLevelType w:val="multilevel"/>
     <w:tmpl w:val="BAE44FD4"/>
@@ -6261,7 +7521,7 @@
       </w:rPr>
     </w:lvl>
   </w:abstractNum>
-  <w:abstractNum w:abstractNumId="16" w15:restartNumberingAfterBreak="0">
+  <w:abstractNum w:abstractNumId="17" w15:restartNumberingAfterBreak="0">
     <w:nsid w:val="4BE96B56"/>
     <w:multiLevelType w:val="hybridMultilevel"/>
     <w:tmpl w:val="AFD89558"/>
@@ -6374,7 +7634,7 @@
       </w:rPr>
     </w:lvl>
   </w:abstractNum>
-  <w:abstractNum w:abstractNumId="17" w15:restartNumberingAfterBreak="0">
+  <w:abstractNum w:abstractNumId="18" w15:restartNumberingAfterBreak="0">
     <w:nsid w:val="52D57441"/>
     <w:multiLevelType w:val="hybridMultilevel"/>
     <w:tmpl w:val="725CC2AC"/>
@@ -6487,7 +7747,7 @@
       </w:rPr>
     </w:lvl>
   </w:abstractNum>
-  <w:abstractNum w:abstractNumId="18" w15:restartNumberingAfterBreak="0">
+  <w:abstractNum w:abstractNumId="19" w15:restartNumberingAfterBreak="0">
     <w:nsid w:val="64694D82"/>
     <w:multiLevelType w:val="multilevel"/>
     <w:tmpl w:val="2D523140"/>
@@ -6613,7 +7873,7 @@
       </w:rPr>
     </w:lvl>
   </w:abstractNum>
-  <w:abstractNum w:abstractNumId="19" w15:restartNumberingAfterBreak="0">
+  <w:abstractNum w:abstractNumId="20" w15:restartNumberingAfterBreak="0">
     <w:nsid w:val="6C095D18"/>
     <w:multiLevelType w:val="hybridMultilevel"/>
     <w:tmpl w:val="66E2858C"/>
@@ -6699,7 +7959,7 @@
       </w:pPr>
     </w:lvl>
   </w:abstractNum>
-  <w:abstractNum w:abstractNumId="20" w15:restartNumberingAfterBreak="0">
+  <w:abstractNum w:abstractNumId="21" w15:restartNumberingAfterBreak="0">
     <w:nsid w:val="6C4902BF"/>
     <w:multiLevelType w:val="hybridMultilevel"/>
     <w:tmpl w:val="FA064488"/>
@@ -6812,7 +8072,7 @@
       </w:rPr>
     </w:lvl>
   </w:abstractNum>
-  <w:abstractNum w:abstractNumId="21" w15:restartNumberingAfterBreak="0">
+  <w:abstractNum w:abstractNumId="22" w15:restartNumberingAfterBreak="0">
     <w:nsid w:val="6C9269C5"/>
     <w:multiLevelType w:val="hybridMultilevel"/>
     <w:tmpl w:val="EDD80896"/>
@@ -6898,7 +8158,7 @@
       </w:pPr>
     </w:lvl>
   </w:abstractNum>
-  <w:abstractNum w:abstractNumId="22" w15:restartNumberingAfterBreak="0">
+  <w:abstractNum w:abstractNumId="23" w15:restartNumberingAfterBreak="0">
     <w:nsid w:val="752E368A"/>
     <w:multiLevelType w:val="hybridMultilevel"/>
     <w:tmpl w:val="EF3444E2"/>
@@ -7011,7 +8271,7 @@
       </w:rPr>
     </w:lvl>
   </w:abstractNum>
-  <w:abstractNum w:abstractNumId="23" w15:restartNumberingAfterBreak="0">
+  <w:abstractNum w:abstractNumId="24" w15:restartNumberingAfterBreak="0">
     <w:nsid w:val="7D3B2354"/>
     <w:multiLevelType w:val="hybridMultilevel"/>
     <w:tmpl w:val="FA9A8950"/>
@@ -7125,22 +8385,22 @@
     </w:lvl>
   </w:abstractNum>
   <w:num w:numId="1" w16cid:durableId="1235893943">
-    <w:abstractNumId w:val="18"/>
+    <w:abstractNumId w:val="19"/>
   </w:num>
   <w:num w:numId="2" w16cid:durableId="1807820731">
-    <w:abstractNumId w:val="19"/>
+    <w:abstractNumId w:val="20"/>
   </w:num>
   <w:num w:numId="3" w16cid:durableId="785780441">
-    <w:abstractNumId w:val="16"/>
+    <w:abstractNumId w:val="17"/>
   </w:num>
   <w:num w:numId="4" w16cid:durableId="1228496902">
     <w:abstractNumId w:val="3"/>
   </w:num>
   <w:num w:numId="5" w16cid:durableId="1669168425">
-    <w:abstractNumId w:val="20"/>
+    <w:abstractNumId w:val="21"/>
   </w:num>
   <w:num w:numId="6" w16cid:durableId="147593386">
-    <w:abstractNumId w:val="15"/>
+    <w:abstractNumId w:val="16"/>
   </w:num>
   <w:num w:numId="7" w16cid:durableId="924805207">
     <w:abstractNumId w:val="13"/>
@@ -7155,16 +8415,16 @@
     <w:abstractNumId w:val="1"/>
   </w:num>
   <w:num w:numId="11" w16cid:durableId="233440139">
-    <w:abstractNumId w:val="22"/>
+    <w:abstractNumId w:val="23"/>
   </w:num>
   <w:num w:numId="12" w16cid:durableId="1519388194">
     <w:abstractNumId w:val="8"/>
   </w:num>
   <w:num w:numId="13" w16cid:durableId="1577280950">
-    <w:abstractNumId w:val="23"/>
+    <w:abstractNumId w:val="24"/>
   </w:num>
   <w:num w:numId="14" w16cid:durableId="1770543341">
-    <w:abstractNumId w:val="17"/>
+    <w:abstractNumId w:val="18"/>
   </w:num>
   <w:num w:numId="15" w16cid:durableId="1902520195">
     <w:abstractNumId w:val="0"/>
@@ -7173,7 +8433,7 @@
     <w:abstractNumId w:val="6"/>
   </w:num>
   <w:num w:numId="17" w16cid:durableId="238290674">
-    <w:abstractNumId w:val="14"/>
+    <w:abstractNumId w:val="15"/>
   </w:num>
   <w:num w:numId="18" w16cid:durableId="669524900">
     <w:abstractNumId w:val="10"/>
@@ -7182,7 +8442,7 @@
     <w:abstractNumId w:val="4"/>
   </w:num>
   <w:num w:numId="20" w16cid:durableId="383334505">
-    <w:abstractNumId w:val="21"/>
+    <w:abstractNumId w:val="22"/>
   </w:num>
   <w:num w:numId="21" w16cid:durableId="1527525616">
     <w:abstractNumId w:val="9"/>
@@ -7195,6 +8455,9 @@
   </w:num>
   <w:num w:numId="24" w16cid:durableId="789397469">
     <w:abstractNumId w:val="7"/>
+  </w:num>
+  <w:num w:numId="25" w16cid:durableId="1592398614">
+    <w:abstractNumId w:val="14"/>
   </w:num>
   <w:numIdMacAtCleanup w:val="18"/>
 </w:numbering>

</xml_diff>

<commit_message>
Add visit / absence count
</commit_message>
<xml_diff>
--- a/doc/EOP_attendance.docx
+++ b/doc/EOP_attendance.docx
@@ -37,19 +37,11 @@
           <w:lang w:val="en-US"/>
         </w:rPr>
       </w:pPr>
-      <w:proofErr w:type="spellStart"/>
-      <w:r>
-        <w:rPr>
-          <w:lang w:val="en-US"/>
-        </w:rPr>
-        <w:t>mkdir</w:t>
-      </w:r>
-      <w:proofErr w:type="spellEnd"/>
-      <w:r>
-        <w:rPr>
-          <w:lang w:val="en-US"/>
-        </w:rPr>
-        <w:t xml:space="preserve"> build</w:t>
+      <w:r>
+        <w:rPr>
+          <w:lang w:val="en-US"/>
+        </w:rPr>
+        <w:t>mkdir build</w:t>
       </w:r>
     </w:p>
     <w:p>
@@ -66,33 +58,26 @@
       </w:r>
     </w:p>
     <w:p>
-      <w:proofErr w:type="spellStart"/>
       <w:r>
         <w:rPr>
           <w:lang w:val="en-US"/>
         </w:rPr>
         <w:t>cmake</w:t>
       </w:r>
-      <w:proofErr w:type="spellEnd"/>
-      <w:proofErr w:type="gramStart"/>
       <w:r>
         <w:t xml:space="preserve"> ..</w:t>
       </w:r>
-      <w:proofErr w:type="gramEnd"/>
-    </w:p>
-    <w:p>
-      <w:proofErr w:type="spellStart"/>
+    </w:p>
+    <w:p>
       <w:r>
         <w:rPr>
           <w:lang w:val="en-US"/>
         </w:rPr>
         <w:t>cmake</w:t>
       </w:r>
-      <w:proofErr w:type="spellEnd"/>
       <w:r>
         <w:t xml:space="preserve"> --</w:t>
       </w:r>
-      <w:proofErr w:type="gramStart"/>
       <w:r>
         <w:rPr>
           <w:lang w:val="en-US"/>
@@ -102,7 +87,6 @@
       <w:r>
         <w:t xml:space="preserve"> .</w:t>
       </w:r>
-      <w:proofErr w:type="gramEnd"/>
     </w:p>
     <w:p>
       <w:pPr>
@@ -123,14 +107,12 @@
       <w:r>
         <w:t xml:space="preserve">В качестве базы данных используется </w:t>
       </w:r>
-      <w:proofErr w:type="spellStart"/>
       <w:r>
         <w:rPr>
           <w:lang w:val="en-US"/>
         </w:rPr>
         <w:t>Sqlite</w:t>
       </w:r>
-      <w:proofErr w:type="spellEnd"/>
       <w:r>
         <w:t>.</w:t>
       </w:r>
@@ -139,11 +121,9 @@
       <w:r>
         <w:t xml:space="preserve">База данных содержит таблицу </w:t>
       </w:r>
-      <w:proofErr w:type="spellStart"/>
       <w:r>
         <w:t>Attendance</w:t>
       </w:r>
-      <w:proofErr w:type="spellEnd"/>
       <w:r>
         <w:t>.</w:t>
       </w:r>
@@ -157,11 +137,9 @@
       <w:r>
         <w:t xml:space="preserve">Колонки таблицы </w:t>
       </w:r>
-      <w:proofErr w:type="spellStart"/>
       <w:r>
         <w:t>Attendance</w:t>
       </w:r>
-      <w:proofErr w:type="spellEnd"/>
       <w:r>
         <w:rPr>
           <w:lang w:val="en-US"/>
@@ -213,14 +191,12 @@
           <w:lang w:val="en-US"/>
         </w:rPr>
       </w:pPr>
-      <w:proofErr w:type="spellStart"/>
       <w:r>
         <w:rPr>
           <w:lang w:val="en-US"/>
         </w:rPr>
         <w:t>student_id</w:t>
       </w:r>
-      <w:proofErr w:type="spellEnd"/>
       <w:r>
         <w:rPr>
           <w:lang w:val="en-US"/>
@@ -278,11 +254,9 @@
           <w:numId w:val="24"/>
         </w:numPr>
       </w:pPr>
-      <w:proofErr w:type="spellStart"/>
       <w:r>
         <w:t>course</w:t>
       </w:r>
-      <w:proofErr w:type="spellEnd"/>
       <w:r>
         <w:rPr>
           <w:lang w:val="en-US"/>
@@ -310,14 +284,12 @@
           <w:lang w:val="en-US"/>
         </w:rPr>
       </w:pPr>
-      <w:proofErr w:type="spellStart"/>
       <w:r>
         <w:rPr>
           <w:lang w:val="en-US"/>
         </w:rPr>
         <w:t>is_visit</w:t>
       </w:r>
-      <w:proofErr w:type="spellEnd"/>
       <w:r>
         <w:rPr>
           <w:lang w:val="en-US"/>
@@ -412,14 +384,12 @@
       <w:r>
         <w:t>/</w:t>
       </w:r>
-      <w:proofErr w:type="spellStart"/>
       <w:r>
         <w:rPr>
           <w:lang w:val="en-US"/>
         </w:rPr>
         <w:t>api</w:t>
       </w:r>
-      <w:proofErr w:type="spellEnd"/>
       <w:r>
         <w:t>/</w:t>
       </w:r>
@@ -522,7 +492,6 @@
         </w:rPr>
         <w:t>"</w:t>
       </w:r>
-      <w:proofErr w:type="spellStart"/>
       <w:r>
         <w:rPr>
           <w:rFonts w:ascii="Courier New" w:eastAsia="Times New Roman" w:hAnsi="Courier New" w:cs="Courier New"/>
@@ -533,7 +502,6 @@
         </w:rPr>
         <w:t>studetnt</w:t>
       </w:r>
-      <w:proofErr w:type="spellEnd"/>
       <w:r>
         <w:rPr>
           <w:rFonts w:ascii="Courier New" w:eastAsia="Times New Roman" w:hAnsi="Courier New" w:cs="Courier New"/>
@@ -609,6 +577,7 @@
           <w:color w:val="000000"/>
           <w:sz w:val="18"/>
           <w:szCs w:val="18"/>
+          <w:lang w:val="en-US"/>
         </w:rPr>
       </w:pPr>
       <w:r>
@@ -627,10 +596,10 @@
           <w:color w:val="A31515"/>
           <w:sz w:val="18"/>
           <w:szCs w:val="18"/>
+          <w:lang w:val="en-US"/>
         </w:rPr>
         <w:t>"</w:t>
       </w:r>
-      <w:proofErr w:type="spellStart"/>
       <w:r>
         <w:rPr>
           <w:rFonts w:ascii="Courier New" w:eastAsia="Times New Roman" w:hAnsi="Courier New" w:cs="Courier New"/>
@@ -641,7 +610,6 @@
         </w:rPr>
         <w:t>subje</w:t>
       </w:r>
-      <w:proofErr w:type="spellEnd"/>
       <w:r>
         <w:rPr>
           <w:rFonts w:ascii="Courier New" w:eastAsia="Times New Roman" w:hAnsi="Courier New" w:cs="Courier New"/>
@@ -651,7 +619,6 @@
         </w:rPr>
         <w:t>ц</w:t>
       </w:r>
-      <w:proofErr w:type="spellStart"/>
       <w:r>
         <w:rPr>
           <w:rFonts w:ascii="Courier New" w:eastAsia="Times New Roman" w:hAnsi="Courier New" w:cs="Courier New"/>
@@ -662,13 +629,13 @@
         </w:rPr>
         <w:t>ct</w:t>
       </w:r>
-      <w:proofErr w:type="spellEnd"/>
       <w:r>
         <w:rPr>
           <w:rFonts w:ascii="Courier New" w:eastAsia="Times New Roman" w:hAnsi="Courier New" w:cs="Courier New"/>
           <w:color w:val="A31515"/>
           <w:sz w:val="18"/>
           <w:szCs w:val="18"/>
+          <w:lang w:val="en-US"/>
         </w:rPr>
         <w:t>_</w:t>
       </w:r>
@@ -688,6 +655,7 @@
           <w:color w:val="A31515"/>
           <w:sz w:val="18"/>
           <w:szCs w:val="18"/>
+          <w:lang w:val="en-US"/>
         </w:rPr>
         <w:t>"</w:t>
       </w:r>
@@ -697,6 +665,7 @@
           <w:color w:val="000000"/>
           <w:sz w:val="18"/>
           <w:szCs w:val="18"/>
+          <w:lang w:val="en-US"/>
         </w:rPr>
         <w:t>:</w:t>
       </w:r>
@@ -716,6 +685,7 @@
           <w:color w:val="098658"/>
           <w:sz w:val="18"/>
           <w:szCs w:val="18"/>
+          <w:lang w:val="en-US"/>
         </w:rPr>
         <w:t>1</w:t>
       </w:r>
@@ -725,6 +695,7 @@
           <w:color w:val="000000"/>
           <w:sz w:val="18"/>
           <w:szCs w:val="18"/>
+          <w:lang w:val="en-US"/>
         </w:rPr>
         <w:t>,</w:t>
       </w:r>
@@ -832,41 +803,7 @@
           <w:szCs w:val="18"/>
           <w:lang w:val="en-US"/>
         </w:rPr>
-        <w:t>"</w:t>
-      </w:r>
-      <w:proofErr w:type="spellStart"/>
-      <w:proofErr w:type="gramStart"/>
-      <w:r>
-        <w:rPr>
-          <w:rFonts w:ascii="Courier New" w:eastAsia="Times New Roman" w:hAnsi="Courier New" w:cs="Courier New"/>
-          <w:color w:val="A31515"/>
-          <w:sz w:val="18"/>
-          <w:szCs w:val="18"/>
-          <w:lang w:val="en-US"/>
-        </w:rPr>
-        <w:t>is</w:t>
-      </w:r>
-      <w:proofErr w:type="gramEnd"/>
-      <w:r>
-        <w:rPr>
-          <w:rFonts w:ascii="Courier New" w:eastAsia="Times New Roman" w:hAnsi="Courier New" w:cs="Courier New"/>
-          <w:color w:val="A31515"/>
-          <w:sz w:val="18"/>
-          <w:szCs w:val="18"/>
-          <w:lang w:val="en-US"/>
-        </w:rPr>
-        <w:t>_visit</w:t>
-      </w:r>
-      <w:proofErr w:type="spellEnd"/>
-      <w:r>
-        <w:rPr>
-          <w:rFonts w:ascii="Courier New" w:eastAsia="Times New Roman" w:hAnsi="Courier New" w:cs="Courier New"/>
-          <w:color w:val="A31515"/>
-          <w:sz w:val="18"/>
-          <w:szCs w:val="18"/>
-          <w:lang w:val="en-US"/>
-        </w:rPr>
-        <w:t>"</w:t>
+        <w:t>"is_visit"</w:t>
       </w:r>
       <w:r>
         <w:rPr>
@@ -1015,14 +952,12 @@
       <w:r>
         <w:t>/</w:t>
       </w:r>
-      <w:proofErr w:type="spellStart"/>
       <w:r>
         <w:rPr>
           <w:lang w:val="en-US"/>
         </w:rPr>
         <w:t>api</w:t>
       </w:r>
-      <w:proofErr w:type="spellEnd"/>
       <w:r>
         <w:t>/</w:t>
       </w:r>
@@ -1170,41 +1105,7 @@
           <w:szCs w:val="18"/>
           <w:lang w:val="en-US"/>
         </w:rPr>
-        <w:t>"</w:t>
-      </w:r>
-      <w:proofErr w:type="spellStart"/>
-      <w:proofErr w:type="gramStart"/>
-      <w:r>
-        <w:rPr>
-          <w:rFonts w:ascii="Courier New" w:eastAsia="Times New Roman" w:hAnsi="Courier New" w:cs="Courier New"/>
-          <w:color w:val="A31515"/>
-          <w:sz w:val="18"/>
-          <w:szCs w:val="18"/>
-          <w:lang w:val="en-US"/>
-        </w:rPr>
-        <w:t>student</w:t>
-      </w:r>
-      <w:proofErr w:type="gramEnd"/>
-      <w:r>
-        <w:rPr>
-          <w:rFonts w:ascii="Courier New" w:eastAsia="Times New Roman" w:hAnsi="Courier New" w:cs="Courier New"/>
-          <w:color w:val="A31515"/>
-          <w:sz w:val="18"/>
-          <w:szCs w:val="18"/>
-          <w:lang w:val="en-US"/>
-        </w:rPr>
-        <w:t>_id</w:t>
-      </w:r>
-      <w:proofErr w:type="spellEnd"/>
-      <w:r>
-        <w:rPr>
-          <w:rFonts w:ascii="Courier New" w:eastAsia="Times New Roman" w:hAnsi="Courier New" w:cs="Courier New"/>
-          <w:color w:val="A31515"/>
-          <w:sz w:val="18"/>
-          <w:szCs w:val="18"/>
-          <w:lang w:val="en-US"/>
-        </w:rPr>
-        <w:t>"</w:t>
+        <w:t>"student_id"</w:t>
       </w:r>
       <w:r>
         <w:rPr>
@@ -1267,41 +1168,7 @@
           <w:szCs w:val="18"/>
           <w:lang w:val="en-US"/>
         </w:rPr>
-        <w:t>"</w:t>
-      </w:r>
-      <w:proofErr w:type="spellStart"/>
-      <w:proofErr w:type="gramStart"/>
-      <w:r>
-        <w:rPr>
-          <w:rFonts w:ascii="Courier New" w:eastAsia="Times New Roman" w:hAnsi="Courier New" w:cs="Courier New"/>
-          <w:color w:val="A31515"/>
-          <w:sz w:val="18"/>
-          <w:szCs w:val="18"/>
-          <w:lang w:val="en-US"/>
-        </w:rPr>
-        <w:t>subject</w:t>
-      </w:r>
-      <w:proofErr w:type="gramEnd"/>
-      <w:r>
-        <w:rPr>
-          <w:rFonts w:ascii="Courier New" w:eastAsia="Times New Roman" w:hAnsi="Courier New" w:cs="Courier New"/>
-          <w:color w:val="A31515"/>
-          <w:sz w:val="18"/>
-          <w:szCs w:val="18"/>
-          <w:lang w:val="en-US"/>
-        </w:rPr>
-        <w:t>_id</w:t>
-      </w:r>
-      <w:proofErr w:type="spellEnd"/>
-      <w:r>
-        <w:rPr>
-          <w:rFonts w:ascii="Courier New" w:eastAsia="Times New Roman" w:hAnsi="Courier New" w:cs="Courier New"/>
-          <w:color w:val="A31515"/>
-          <w:sz w:val="18"/>
-          <w:szCs w:val="18"/>
-          <w:lang w:val="en-US"/>
-        </w:rPr>
-        <w:t>"</w:t>
+        <w:t>"subject_id"</w:t>
       </w:r>
       <w:r>
         <w:rPr>
@@ -1427,41 +1294,7 @@
           <w:szCs w:val="18"/>
           <w:lang w:val="en-US"/>
         </w:rPr>
-        <w:t>"</w:t>
-      </w:r>
-      <w:proofErr w:type="spellStart"/>
-      <w:proofErr w:type="gramStart"/>
-      <w:r>
-        <w:rPr>
-          <w:rFonts w:ascii="Courier New" w:eastAsia="Times New Roman" w:hAnsi="Courier New" w:cs="Courier New"/>
-          <w:color w:val="A31515"/>
-          <w:sz w:val="18"/>
-          <w:szCs w:val="18"/>
-          <w:lang w:val="en-US"/>
-        </w:rPr>
-        <w:t>is</w:t>
-      </w:r>
-      <w:proofErr w:type="gramEnd"/>
-      <w:r>
-        <w:rPr>
-          <w:rFonts w:ascii="Courier New" w:eastAsia="Times New Roman" w:hAnsi="Courier New" w:cs="Courier New"/>
-          <w:color w:val="A31515"/>
-          <w:sz w:val="18"/>
-          <w:szCs w:val="18"/>
-          <w:lang w:val="en-US"/>
-        </w:rPr>
-        <w:t>_visit</w:t>
-      </w:r>
-      <w:proofErr w:type="spellEnd"/>
-      <w:r>
-        <w:rPr>
-          <w:rFonts w:ascii="Courier New" w:eastAsia="Times New Roman" w:hAnsi="Courier New" w:cs="Courier New"/>
-          <w:color w:val="A31515"/>
-          <w:sz w:val="18"/>
-          <w:szCs w:val="18"/>
-          <w:lang w:val="en-US"/>
-        </w:rPr>
-        <w:t>"</w:t>
+        <w:t>"is_visit"</w:t>
       </w:r>
       <w:r>
         <w:rPr>
@@ -1625,41 +1458,7 @@
           <w:szCs w:val="18"/>
           <w:lang w:val="en-US"/>
         </w:rPr>
-        <w:t>"</w:t>
-      </w:r>
-      <w:proofErr w:type="spellStart"/>
-      <w:proofErr w:type="gramStart"/>
-      <w:r>
-        <w:rPr>
-          <w:rFonts w:ascii="Courier New" w:eastAsia="Times New Roman" w:hAnsi="Courier New" w:cs="Courier New"/>
-          <w:color w:val="A31515"/>
-          <w:sz w:val="18"/>
-          <w:szCs w:val="18"/>
-          <w:lang w:val="en-US"/>
-        </w:rPr>
-        <w:t>student</w:t>
-      </w:r>
-      <w:proofErr w:type="gramEnd"/>
-      <w:r>
-        <w:rPr>
-          <w:rFonts w:ascii="Courier New" w:eastAsia="Times New Roman" w:hAnsi="Courier New" w:cs="Courier New"/>
-          <w:color w:val="A31515"/>
-          <w:sz w:val="18"/>
-          <w:szCs w:val="18"/>
-          <w:lang w:val="en-US"/>
-        </w:rPr>
-        <w:t>_id</w:t>
-      </w:r>
-      <w:proofErr w:type="spellEnd"/>
-      <w:r>
-        <w:rPr>
-          <w:rFonts w:ascii="Courier New" w:eastAsia="Times New Roman" w:hAnsi="Courier New" w:cs="Courier New"/>
-          <w:color w:val="A31515"/>
-          <w:sz w:val="18"/>
-          <w:szCs w:val="18"/>
-          <w:lang w:val="en-US"/>
-        </w:rPr>
-        <w:t>"</w:t>
+        <w:t>"student_id"</w:t>
       </w:r>
       <w:r>
         <w:rPr>
@@ -1722,41 +1521,7 @@
           <w:szCs w:val="18"/>
           <w:lang w:val="en-US"/>
         </w:rPr>
-        <w:t>"</w:t>
-      </w:r>
-      <w:proofErr w:type="spellStart"/>
-      <w:proofErr w:type="gramStart"/>
-      <w:r>
-        <w:rPr>
-          <w:rFonts w:ascii="Courier New" w:eastAsia="Times New Roman" w:hAnsi="Courier New" w:cs="Courier New"/>
-          <w:color w:val="A31515"/>
-          <w:sz w:val="18"/>
-          <w:szCs w:val="18"/>
-          <w:lang w:val="en-US"/>
-        </w:rPr>
-        <w:t>subject</w:t>
-      </w:r>
-      <w:proofErr w:type="gramEnd"/>
-      <w:r>
-        <w:rPr>
-          <w:rFonts w:ascii="Courier New" w:eastAsia="Times New Roman" w:hAnsi="Courier New" w:cs="Courier New"/>
-          <w:color w:val="A31515"/>
-          <w:sz w:val="18"/>
-          <w:szCs w:val="18"/>
-          <w:lang w:val="en-US"/>
-        </w:rPr>
-        <w:t>_id</w:t>
-      </w:r>
-      <w:proofErr w:type="spellEnd"/>
-      <w:r>
-        <w:rPr>
-          <w:rFonts w:ascii="Courier New" w:eastAsia="Times New Roman" w:hAnsi="Courier New" w:cs="Courier New"/>
-          <w:color w:val="A31515"/>
-          <w:sz w:val="18"/>
-          <w:szCs w:val="18"/>
-          <w:lang w:val="en-US"/>
-        </w:rPr>
-        <w:t>"</w:t>
+        <w:t>"subject_id"</w:t>
       </w:r>
       <w:r>
         <w:rPr>
@@ -1882,41 +1647,7 @@
           <w:szCs w:val="18"/>
           <w:lang w:val="en-US"/>
         </w:rPr>
-        <w:t>"</w:t>
-      </w:r>
-      <w:proofErr w:type="spellStart"/>
-      <w:proofErr w:type="gramStart"/>
-      <w:r>
-        <w:rPr>
-          <w:rFonts w:ascii="Courier New" w:eastAsia="Times New Roman" w:hAnsi="Courier New" w:cs="Courier New"/>
-          <w:color w:val="A31515"/>
-          <w:sz w:val="18"/>
-          <w:szCs w:val="18"/>
-          <w:lang w:val="en-US"/>
-        </w:rPr>
-        <w:t>is</w:t>
-      </w:r>
-      <w:proofErr w:type="gramEnd"/>
-      <w:r>
-        <w:rPr>
-          <w:rFonts w:ascii="Courier New" w:eastAsia="Times New Roman" w:hAnsi="Courier New" w:cs="Courier New"/>
-          <w:color w:val="A31515"/>
-          <w:sz w:val="18"/>
-          <w:szCs w:val="18"/>
-          <w:lang w:val="en-US"/>
-        </w:rPr>
-        <w:t>_visit</w:t>
-      </w:r>
-      <w:proofErr w:type="spellEnd"/>
-      <w:r>
-        <w:rPr>
-          <w:rFonts w:ascii="Courier New" w:eastAsia="Times New Roman" w:hAnsi="Courier New" w:cs="Courier New"/>
-          <w:color w:val="A31515"/>
-          <w:sz w:val="18"/>
-          <w:szCs w:val="18"/>
-          <w:lang w:val="en-US"/>
-        </w:rPr>
-        <w:t>"</w:t>
+        <w:t>"is_visit"</w:t>
       </w:r>
       <w:r>
         <w:rPr>
@@ -2081,41 +1812,7 @@
           <w:szCs w:val="18"/>
           <w:lang w:val="en-US"/>
         </w:rPr>
-        <w:t>"</w:t>
-      </w:r>
-      <w:proofErr w:type="spellStart"/>
-      <w:proofErr w:type="gramStart"/>
-      <w:r>
-        <w:rPr>
-          <w:rFonts w:ascii="Courier New" w:eastAsia="Times New Roman" w:hAnsi="Courier New" w:cs="Courier New"/>
-          <w:color w:val="A31515"/>
-          <w:sz w:val="18"/>
-          <w:szCs w:val="18"/>
-          <w:lang w:val="en-US"/>
-        </w:rPr>
-        <w:t>student</w:t>
-      </w:r>
-      <w:proofErr w:type="gramEnd"/>
-      <w:r>
-        <w:rPr>
-          <w:rFonts w:ascii="Courier New" w:eastAsia="Times New Roman" w:hAnsi="Courier New" w:cs="Courier New"/>
-          <w:color w:val="A31515"/>
-          <w:sz w:val="18"/>
-          <w:szCs w:val="18"/>
-          <w:lang w:val="en-US"/>
-        </w:rPr>
-        <w:t>_id</w:t>
-      </w:r>
-      <w:proofErr w:type="spellEnd"/>
-      <w:r>
-        <w:rPr>
-          <w:rFonts w:ascii="Courier New" w:eastAsia="Times New Roman" w:hAnsi="Courier New" w:cs="Courier New"/>
-          <w:color w:val="A31515"/>
-          <w:sz w:val="18"/>
-          <w:szCs w:val="18"/>
-          <w:lang w:val="en-US"/>
-        </w:rPr>
-        <w:t>"</w:t>
+        <w:t>"student_id"</w:t>
       </w:r>
       <w:r>
         <w:rPr>
@@ -2178,41 +1875,7 @@
           <w:szCs w:val="18"/>
           <w:lang w:val="en-US"/>
         </w:rPr>
-        <w:t>"</w:t>
-      </w:r>
-      <w:proofErr w:type="spellStart"/>
-      <w:proofErr w:type="gramStart"/>
-      <w:r>
-        <w:rPr>
-          <w:rFonts w:ascii="Courier New" w:eastAsia="Times New Roman" w:hAnsi="Courier New" w:cs="Courier New"/>
-          <w:color w:val="A31515"/>
-          <w:sz w:val="18"/>
-          <w:szCs w:val="18"/>
-          <w:lang w:val="en-US"/>
-        </w:rPr>
-        <w:t>subject</w:t>
-      </w:r>
-      <w:proofErr w:type="gramEnd"/>
-      <w:r>
-        <w:rPr>
-          <w:rFonts w:ascii="Courier New" w:eastAsia="Times New Roman" w:hAnsi="Courier New" w:cs="Courier New"/>
-          <w:color w:val="A31515"/>
-          <w:sz w:val="18"/>
-          <w:szCs w:val="18"/>
-          <w:lang w:val="en-US"/>
-        </w:rPr>
-        <w:t>_id</w:t>
-      </w:r>
-      <w:proofErr w:type="spellEnd"/>
-      <w:r>
-        <w:rPr>
-          <w:rFonts w:ascii="Courier New" w:eastAsia="Times New Roman" w:hAnsi="Courier New" w:cs="Courier New"/>
-          <w:color w:val="A31515"/>
-          <w:sz w:val="18"/>
-          <w:szCs w:val="18"/>
-          <w:lang w:val="en-US"/>
-        </w:rPr>
-        <w:t>"</w:t>
+        <w:t>"subject_id"</w:t>
       </w:r>
       <w:r>
         <w:rPr>
@@ -2338,41 +2001,7 @@
           <w:szCs w:val="18"/>
           <w:lang w:val="en-US"/>
         </w:rPr>
-        <w:t>"</w:t>
-      </w:r>
-      <w:proofErr w:type="spellStart"/>
-      <w:proofErr w:type="gramStart"/>
-      <w:r>
-        <w:rPr>
-          <w:rFonts w:ascii="Courier New" w:eastAsia="Times New Roman" w:hAnsi="Courier New" w:cs="Courier New"/>
-          <w:color w:val="A31515"/>
-          <w:sz w:val="18"/>
-          <w:szCs w:val="18"/>
-          <w:lang w:val="en-US"/>
-        </w:rPr>
-        <w:t>is</w:t>
-      </w:r>
-      <w:proofErr w:type="gramEnd"/>
-      <w:r>
-        <w:rPr>
-          <w:rFonts w:ascii="Courier New" w:eastAsia="Times New Roman" w:hAnsi="Courier New" w:cs="Courier New"/>
-          <w:color w:val="A31515"/>
-          <w:sz w:val="18"/>
-          <w:szCs w:val="18"/>
-          <w:lang w:val="en-US"/>
-        </w:rPr>
-        <w:t>_visit</w:t>
-      </w:r>
-      <w:proofErr w:type="spellEnd"/>
-      <w:r>
-        <w:rPr>
-          <w:rFonts w:ascii="Courier New" w:eastAsia="Times New Roman" w:hAnsi="Courier New" w:cs="Courier New"/>
-          <w:color w:val="A31515"/>
-          <w:sz w:val="18"/>
-          <w:szCs w:val="18"/>
-          <w:lang w:val="en-US"/>
-        </w:rPr>
-        <w:t>"</w:t>
+        <w:t>"is_visit"</w:t>
       </w:r>
       <w:r>
         <w:rPr>
@@ -2527,33 +2156,11 @@
         <w:rPr>
           <w:lang w:val="en-US"/>
         </w:rPr>
-        <w:t>PUT /</w:t>
-      </w:r>
-      <w:proofErr w:type="spellStart"/>
-      <w:r>
-        <w:rPr>
-          <w:lang w:val="en-US"/>
-        </w:rPr>
-        <w:t>api</w:t>
-      </w:r>
-      <w:proofErr w:type="spellEnd"/>
-      <w:r>
-        <w:rPr>
-          <w:lang w:val="en-US"/>
-        </w:rPr>
-        <w:t xml:space="preserve">/attendance/update </w:t>
-      </w:r>
-      <w:proofErr w:type="gramStart"/>
-      <w:r>
-        <w:rPr>
-          <w:lang w:val="en-US"/>
-        </w:rPr>
-        <w:t xml:space="preserve">–  </w:t>
+        <w:t xml:space="preserve">PUT /api/attendance/update –  </w:t>
       </w:r>
       <w:r>
         <w:t>обновить</w:t>
       </w:r>
-      <w:proofErr w:type="gramEnd"/>
       <w:r>
         <w:rPr>
           <w:lang w:val="en-US"/>
@@ -2580,7 +2187,22 @@
         <w:t xml:space="preserve"> </w:t>
       </w:r>
       <w:r>
-        <w:t>тела запроса:</w:t>
+        <w:t>тела</w:t>
+      </w:r>
+      <w:r>
+        <w:rPr>
+          <w:lang w:val="en-US"/>
+        </w:rPr>
+        <w:t xml:space="preserve"> </w:t>
+      </w:r>
+      <w:r>
+        <w:t>запроса</w:t>
+      </w:r>
+      <w:r>
+        <w:rPr>
+          <w:lang w:val="en-US"/>
+        </w:rPr>
+        <w:t>:</w:t>
       </w:r>
     </w:p>
     <w:p>
@@ -2702,41 +2324,7 @@
           <w:szCs w:val="18"/>
           <w:lang w:val="en-US"/>
         </w:rPr>
-        <w:t>"</w:t>
-      </w:r>
-      <w:proofErr w:type="spellStart"/>
-      <w:proofErr w:type="gramStart"/>
-      <w:r>
-        <w:rPr>
-          <w:rFonts w:ascii="Courier New" w:eastAsia="Times New Roman" w:hAnsi="Courier New" w:cs="Courier New"/>
-          <w:color w:val="A31515"/>
-          <w:sz w:val="18"/>
-          <w:szCs w:val="18"/>
-          <w:lang w:val="en-US"/>
-        </w:rPr>
-        <w:t>studetnt</w:t>
-      </w:r>
-      <w:proofErr w:type="gramEnd"/>
-      <w:r>
-        <w:rPr>
-          <w:rFonts w:ascii="Courier New" w:eastAsia="Times New Roman" w:hAnsi="Courier New" w:cs="Courier New"/>
-          <w:color w:val="A31515"/>
-          <w:sz w:val="18"/>
-          <w:szCs w:val="18"/>
-          <w:lang w:val="en-US"/>
-        </w:rPr>
-        <w:t>_id</w:t>
-      </w:r>
-      <w:proofErr w:type="spellEnd"/>
-      <w:r>
-        <w:rPr>
-          <w:rFonts w:ascii="Courier New" w:eastAsia="Times New Roman" w:hAnsi="Courier New" w:cs="Courier New"/>
-          <w:color w:val="A31515"/>
-          <w:sz w:val="18"/>
-          <w:szCs w:val="18"/>
-          <w:lang w:val="en-US"/>
-        </w:rPr>
-        <w:t>"</w:t>
+        <w:t>"studetnt_id"</w:t>
       </w:r>
       <w:r>
         <w:rPr>
@@ -2800,50 +2388,26 @@
           <w:szCs w:val="18"/>
           <w:lang w:val="en-US"/>
         </w:rPr>
-        <w:t>"</w:t>
-      </w:r>
-      <w:proofErr w:type="spellStart"/>
+        <w:t>"subje</w:t>
+      </w:r>
       <w:r>
         <w:rPr>
           <w:rFonts w:ascii="Courier New" w:eastAsia="Times New Roman" w:hAnsi="Courier New" w:cs="Courier New"/>
           <w:color w:val="A31515"/>
           <w:sz w:val="18"/>
           <w:szCs w:val="18"/>
-          <w:lang w:val="en-US"/>
-        </w:rPr>
-        <w:t>subje</w:t>
-      </w:r>
-      <w:proofErr w:type="spellEnd"/>
+        </w:rPr>
+        <w:t>ц</w:t>
+      </w:r>
       <w:r>
         <w:rPr>
           <w:rFonts w:ascii="Courier New" w:eastAsia="Times New Roman" w:hAnsi="Courier New" w:cs="Courier New"/>
           <w:color w:val="A31515"/>
           <w:sz w:val="18"/>
           <w:szCs w:val="18"/>
-        </w:rPr>
-        <w:t>ц</w:t>
-      </w:r>
-      <w:proofErr w:type="spellStart"/>
-      <w:r>
-        <w:rPr>
-          <w:rFonts w:ascii="Courier New" w:eastAsia="Times New Roman" w:hAnsi="Courier New" w:cs="Courier New"/>
-          <w:color w:val="A31515"/>
-          <w:sz w:val="18"/>
-          <w:szCs w:val="18"/>
-          <w:lang w:val="en-US"/>
-        </w:rPr>
-        <w:t>ct_id</w:t>
-      </w:r>
-      <w:proofErr w:type="spellEnd"/>
-      <w:r>
-        <w:rPr>
-          <w:rFonts w:ascii="Courier New" w:eastAsia="Times New Roman" w:hAnsi="Courier New" w:cs="Courier New"/>
-          <w:color w:val="A31515"/>
-          <w:sz w:val="18"/>
-          <w:szCs w:val="18"/>
-          <w:lang w:val="en-US"/>
-        </w:rPr>
-        <w:t>"</w:t>
+          <w:lang w:val="en-US"/>
+        </w:rPr>
+        <w:t>ct_id"</w:t>
       </w:r>
       <w:r>
         <w:rPr>
@@ -2971,41 +2535,7 @@
           <w:szCs w:val="18"/>
           <w:lang w:val="en-US"/>
         </w:rPr>
-        <w:t>"</w:t>
-      </w:r>
-      <w:proofErr w:type="spellStart"/>
-      <w:proofErr w:type="gramStart"/>
-      <w:r>
-        <w:rPr>
-          <w:rFonts w:ascii="Courier New" w:eastAsia="Times New Roman" w:hAnsi="Courier New" w:cs="Courier New"/>
-          <w:color w:val="A31515"/>
-          <w:sz w:val="18"/>
-          <w:szCs w:val="18"/>
-          <w:lang w:val="en-US"/>
-        </w:rPr>
-        <w:t>is</w:t>
-      </w:r>
-      <w:proofErr w:type="gramEnd"/>
-      <w:r>
-        <w:rPr>
-          <w:rFonts w:ascii="Courier New" w:eastAsia="Times New Roman" w:hAnsi="Courier New" w:cs="Courier New"/>
-          <w:color w:val="A31515"/>
-          <w:sz w:val="18"/>
-          <w:szCs w:val="18"/>
-          <w:lang w:val="en-US"/>
-        </w:rPr>
-        <w:t>_visit</w:t>
-      </w:r>
-      <w:proofErr w:type="spellEnd"/>
-      <w:r>
-        <w:rPr>
-          <w:rFonts w:ascii="Courier New" w:eastAsia="Times New Roman" w:hAnsi="Courier New" w:cs="Courier New"/>
-          <w:color w:val="A31515"/>
-          <w:sz w:val="18"/>
-          <w:szCs w:val="18"/>
-          <w:lang w:val="en-US"/>
-        </w:rPr>
-        <w:t>"</w:t>
+        <w:t>"is_visit"</w:t>
       </w:r>
       <w:r>
         <w:rPr>
@@ -3127,21 +2657,7 @@
         <w:rPr>
           <w:lang w:val="en-US"/>
         </w:rPr>
-        <w:t>DELETE /</w:t>
-      </w:r>
-      <w:proofErr w:type="spellStart"/>
-      <w:r>
-        <w:rPr>
-          <w:lang w:val="en-US"/>
-        </w:rPr>
-        <w:t>api</w:t>
-      </w:r>
-      <w:proofErr w:type="spellEnd"/>
-      <w:r>
-        <w:rPr>
-          <w:lang w:val="en-US"/>
-        </w:rPr>
-        <w:t xml:space="preserve">/attendance/delete – </w:t>
+        <w:t xml:space="preserve">DELETE /api/attendance/delete – </w:t>
       </w:r>
       <w:r>
         <w:t>удалить</w:t>
@@ -3293,14 +2809,12 @@
       <w:r>
         <w:t>/</w:t>
       </w:r>
-      <w:proofErr w:type="spellStart"/>
       <w:r>
         <w:rPr>
           <w:lang w:val="en-US"/>
         </w:rPr>
         <w:t>api</w:t>
       </w:r>
-      <w:proofErr w:type="spellEnd"/>
       <w:r>
         <w:t>/</w:t>
       </w:r>
@@ -3391,27 +2905,7 @@
           <w:sz w:val="18"/>
           <w:szCs w:val="18"/>
         </w:rPr>
-        <w:t>"</w:t>
-      </w:r>
-      <w:proofErr w:type="spellStart"/>
-      <w:r>
-        <w:rPr>
-          <w:rFonts w:ascii="Courier New" w:eastAsia="Times New Roman" w:hAnsi="Courier New" w:cs="Courier New"/>
-          <w:color w:val="A31515"/>
-          <w:sz w:val="18"/>
-          <w:szCs w:val="18"/>
-        </w:rPr>
-        <w:t>student_id</w:t>
-      </w:r>
-      <w:proofErr w:type="spellEnd"/>
-      <w:r>
-        <w:rPr>
-          <w:rFonts w:ascii="Courier New" w:eastAsia="Times New Roman" w:hAnsi="Courier New" w:cs="Courier New"/>
-          <w:color w:val="A31515"/>
-          <w:sz w:val="18"/>
-          <w:szCs w:val="18"/>
-        </w:rPr>
-        <w:t>"</w:t>
+        <w:t>"student_id"</w:t>
       </w:r>
       <w:r>
         <w:rPr>
@@ -3470,41 +2964,7 @@
           <w:szCs w:val="18"/>
           <w:lang w:val="en-US"/>
         </w:rPr>
-        <w:t>"</w:t>
-      </w:r>
-      <w:proofErr w:type="spellStart"/>
-      <w:proofErr w:type="gramStart"/>
-      <w:r>
-        <w:rPr>
-          <w:rFonts w:ascii="Courier New" w:eastAsia="Times New Roman" w:hAnsi="Courier New" w:cs="Courier New"/>
-          <w:color w:val="A31515"/>
-          <w:sz w:val="18"/>
-          <w:szCs w:val="18"/>
-          <w:lang w:val="en-US"/>
-        </w:rPr>
-        <w:t>subject</w:t>
-      </w:r>
-      <w:proofErr w:type="gramEnd"/>
-      <w:r>
-        <w:rPr>
-          <w:rFonts w:ascii="Courier New" w:eastAsia="Times New Roman" w:hAnsi="Courier New" w:cs="Courier New"/>
-          <w:color w:val="A31515"/>
-          <w:sz w:val="18"/>
-          <w:szCs w:val="18"/>
-          <w:lang w:val="en-US"/>
-        </w:rPr>
-        <w:t>_id</w:t>
-      </w:r>
-      <w:proofErr w:type="spellEnd"/>
-      <w:r>
-        <w:rPr>
-          <w:rFonts w:ascii="Courier New" w:eastAsia="Times New Roman" w:hAnsi="Courier New" w:cs="Courier New"/>
-          <w:color w:val="A31515"/>
-          <w:sz w:val="18"/>
-          <w:szCs w:val="18"/>
-          <w:lang w:val="en-US"/>
-        </w:rPr>
-        <w:t>"</w:t>
+        <w:t>"subject_id"</w:t>
       </w:r>
       <w:r>
         <w:rPr>
@@ -3630,41 +3090,7 @@
           <w:szCs w:val="18"/>
           <w:lang w:val="en-US"/>
         </w:rPr>
-        <w:t>"</w:t>
-      </w:r>
-      <w:proofErr w:type="spellStart"/>
-      <w:proofErr w:type="gramStart"/>
-      <w:r>
-        <w:rPr>
-          <w:rFonts w:ascii="Courier New" w:eastAsia="Times New Roman" w:hAnsi="Courier New" w:cs="Courier New"/>
-          <w:color w:val="A31515"/>
-          <w:sz w:val="18"/>
-          <w:szCs w:val="18"/>
-          <w:lang w:val="en-US"/>
-        </w:rPr>
-        <w:t>is</w:t>
-      </w:r>
-      <w:proofErr w:type="gramEnd"/>
-      <w:r>
-        <w:rPr>
-          <w:rFonts w:ascii="Courier New" w:eastAsia="Times New Roman" w:hAnsi="Courier New" w:cs="Courier New"/>
-          <w:color w:val="A31515"/>
-          <w:sz w:val="18"/>
-          <w:szCs w:val="18"/>
-          <w:lang w:val="en-US"/>
-        </w:rPr>
-        <w:t>_visit</w:t>
-      </w:r>
-      <w:proofErr w:type="spellEnd"/>
-      <w:r>
-        <w:rPr>
-          <w:rFonts w:ascii="Courier New" w:eastAsia="Times New Roman" w:hAnsi="Courier New" w:cs="Courier New"/>
-          <w:color w:val="A31515"/>
-          <w:sz w:val="18"/>
-          <w:szCs w:val="18"/>
-          <w:lang w:val="en-US"/>
-        </w:rPr>
-        <w:t>"</w:t>
+        <w:t>"is_visit"</w:t>
       </w:r>
       <w:r>
         <w:rPr>
@@ -4111,41 +3537,7 @@
           <w:szCs w:val="18"/>
           <w:lang w:val="en-US"/>
         </w:rPr>
-        <w:t>"</w:t>
-      </w:r>
-      <w:proofErr w:type="spellStart"/>
-      <w:proofErr w:type="gramStart"/>
-      <w:r>
-        <w:rPr>
-          <w:rFonts w:ascii="Courier New" w:eastAsia="Times New Roman" w:hAnsi="Courier New" w:cs="Courier New"/>
-          <w:color w:val="A31515"/>
-          <w:sz w:val="18"/>
-          <w:szCs w:val="18"/>
-          <w:lang w:val="en-US"/>
-        </w:rPr>
-        <w:t>student</w:t>
-      </w:r>
-      <w:proofErr w:type="gramEnd"/>
-      <w:r>
-        <w:rPr>
-          <w:rFonts w:ascii="Courier New" w:eastAsia="Times New Roman" w:hAnsi="Courier New" w:cs="Courier New"/>
-          <w:color w:val="A31515"/>
-          <w:sz w:val="18"/>
-          <w:szCs w:val="18"/>
-          <w:lang w:val="en-US"/>
-        </w:rPr>
-        <w:t>_id</w:t>
-      </w:r>
-      <w:proofErr w:type="spellEnd"/>
-      <w:r>
-        <w:rPr>
-          <w:rFonts w:ascii="Courier New" w:eastAsia="Times New Roman" w:hAnsi="Courier New" w:cs="Courier New"/>
-          <w:color w:val="A31515"/>
-          <w:sz w:val="18"/>
-          <w:szCs w:val="18"/>
-          <w:lang w:val="en-US"/>
-        </w:rPr>
-        <w:t>"</w:t>
+        <w:t>"student_id"</w:t>
       </w:r>
       <w:r>
         <w:rPr>
@@ -4208,41 +3600,7 @@
           <w:szCs w:val="18"/>
           <w:lang w:val="en-US"/>
         </w:rPr>
-        <w:t>"</w:t>
-      </w:r>
-      <w:proofErr w:type="spellStart"/>
-      <w:proofErr w:type="gramStart"/>
-      <w:r>
-        <w:rPr>
-          <w:rFonts w:ascii="Courier New" w:eastAsia="Times New Roman" w:hAnsi="Courier New" w:cs="Courier New"/>
-          <w:color w:val="A31515"/>
-          <w:sz w:val="18"/>
-          <w:szCs w:val="18"/>
-          <w:lang w:val="en-US"/>
-        </w:rPr>
-        <w:t>subject</w:t>
-      </w:r>
-      <w:proofErr w:type="gramEnd"/>
-      <w:r>
-        <w:rPr>
-          <w:rFonts w:ascii="Courier New" w:eastAsia="Times New Roman" w:hAnsi="Courier New" w:cs="Courier New"/>
-          <w:color w:val="A31515"/>
-          <w:sz w:val="18"/>
-          <w:szCs w:val="18"/>
-          <w:lang w:val="en-US"/>
-        </w:rPr>
-        <w:t>_id</w:t>
-      </w:r>
-      <w:proofErr w:type="spellEnd"/>
-      <w:r>
-        <w:rPr>
-          <w:rFonts w:ascii="Courier New" w:eastAsia="Times New Roman" w:hAnsi="Courier New" w:cs="Courier New"/>
-          <w:color w:val="A31515"/>
-          <w:sz w:val="18"/>
-          <w:szCs w:val="18"/>
-          <w:lang w:val="en-US"/>
-        </w:rPr>
-        <w:t>"</w:t>
+        <w:t>"subject_id"</w:t>
       </w:r>
       <w:r>
         <w:rPr>
@@ -4369,41 +3727,7 @@
           <w:szCs w:val="18"/>
           <w:lang w:val="en-US"/>
         </w:rPr>
-        <w:t>"</w:t>
-      </w:r>
-      <w:proofErr w:type="spellStart"/>
-      <w:proofErr w:type="gramStart"/>
-      <w:r>
-        <w:rPr>
-          <w:rFonts w:ascii="Courier New" w:eastAsia="Times New Roman" w:hAnsi="Courier New" w:cs="Courier New"/>
-          <w:color w:val="A31515"/>
-          <w:sz w:val="18"/>
-          <w:szCs w:val="18"/>
-          <w:lang w:val="en-US"/>
-        </w:rPr>
-        <w:t>is</w:t>
-      </w:r>
-      <w:proofErr w:type="gramEnd"/>
-      <w:r>
-        <w:rPr>
-          <w:rFonts w:ascii="Courier New" w:eastAsia="Times New Roman" w:hAnsi="Courier New" w:cs="Courier New"/>
-          <w:color w:val="A31515"/>
-          <w:sz w:val="18"/>
-          <w:szCs w:val="18"/>
-          <w:lang w:val="en-US"/>
-        </w:rPr>
-        <w:t>_visit</w:t>
-      </w:r>
-      <w:proofErr w:type="spellEnd"/>
-      <w:r>
-        <w:rPr>
-          <w:rFonts w:ascii="Courier New" w:eastAsia="Times New Roman" w:hAnsi="Courier New" w:cs="Courier New"/>
-          <w:color w:val="A31515"/>
-          <w:sz w:val="18"/>
-          <w:szCs w:val="18"/>
-          <w:lang w:val="en-US"/>
-        </w:rPr>
-        <w:t>"</w:t>
+        <w:t>"is_visit"</w:t>
       </w:r>
       <w:r>
         <w:rPr>
@@ -4630,41 +3954,7 @@
           <w:szCs w:val="18"/>
           <w:lang w:val="en-US"/>
         </w:rPr>
-        <w:t>"</w:t>
-      </w:r>
-      <w:proofErr w:type="spellStart"/>
-      <w:proofErr w:type="gramStart"/>
-      <w:r>
-        <w:rPr>
-          <w:rFonts w:ascii="Courier New" w:eastAsia="Times New Roman" w:hAnsi="Courier New" w:cs="Courier New"/>
-          <w:color w:val="A31515"/>
-          <w:sz w:val="18"/>
-          <w:szCs w:val="18"/>
-          <w:lang w:val="en-US"/>
-        </w:rPr>
-        <w:t>student</w:t>
-      </w:r>
-      <w:proofErr w:type="gramEnd"/>
-      <w:r>
-        <w:rPr>
-          <w:rFonts w:ascii="Courier New" w:eastAsia="Times New Roman" w:hAnsi="Courier New" w:cs="Courier New"/>
-          <w:color w:val="A31515"/>
-          <w:sz w:val="18"/>
-          <w:szCs w:val="18"/>
-          <w:lang w:val="en-US"/>
-        </w:rPr>
-        <w:t>_id</w:t>
-      </w:r>
-      <w:proofErr w:type="spellEnd"/>
-      <w:r>
-        <w:rPr>
-          <w:rFonts w:ascii="Courier New" w:eastAsia="Times New Roman" w:hAnsi="Courier New" w:cs="Courier New"/>
-          <w:color w:val="A31515"/>
-          <w:sz w:val="18"/>
-          <w:szCs w:val="18"/>
-          <w:lang w:val="en-US"/>
-        </w:rPr>
-        <w:t>"</w:t>
+        <w:t>"student_id"</w:t>
       </w:r>
       <w:r>
         <w:rPr>
@@ -4727,41 +4017,7 @@
           <w:szCs w:val="18"/>
           <w:lang w:val="en-US"/>
         </w:rPr>
-        <w:t>"</w:t>
-      </w:r>
-      <w:proofErr w:type="spellStart"/>
-      <w:proofErr w:type="gramStart"/>
-      <w:r>
-        <w:rPr>
-          <w:rFonts w:ascii="Courier New" w:eastAsia="Times New Roman" w:hAnsi="Courier New" w:cs="Courier New"/>
-          <w:color w:val="A31515"/>
-          <w:sz w:val="18"/>
-          <w:szCs w:val="18"/>
-          <w:lang w:val="en-US"/>
-        </w:rPr>
-        <w:t>subject</w:t>
-      </w:r>
-      <w:proofErr w:type="gramEnd"/>
-      <w:r>
-        <w:rPr>
-          <w:rFonts w:ascii="Courier New" w:eastAsia="Times New Roman" w:hAnsi="Courier New" w:cs="Courier New"/>
-          <w:color w:val="A31515"/>
-          <w:sz w:val="18"/>
-          <w:szCs w:val="18"/>
-          <w:lang w:val="en-US"/>
-        </w:rPr>
-        <w:t>_id</w:t>
-      </w:r>
-      <w:proofErr w:type="spellEnd"/>
-      <w:r>
-        <w:rPr>
-          <w:rFonts w:ascii="Courier New" w:eastAsia="Times New Roman" w:hAnsi="Courier New" w:cs="Courier New"/>
-          <w:color w:val="A31515"/>
-          <w:sz w:val="18"/>
-          <w:szCs w:val="18"/>
-          <w:lang w:val="en-US"/>
-        </w:rPr>
-        <w:t>"</w:t>
+        <w:t>"subject_id"</w:t>
       </w:r>
       <w:r>
         <w:rPr>
@@ -4887,41 +4143,7 @@
           <w:szCs w:val="18"/>
           <w:lang w:val="en-US"/>
         </w:rPr>
-        <w:t>"</w:t>
-      </w:r>
-      <w:proofErr w:type="spellStart"/>
-      <w:proofErr w:type="gramStart"/>
-      <w:r>
-        <w:rPr>
-          <w:rFonts w:ascii="Courier New" w:eastAsia="Times New Roman" w:hAnsi="Courier New" w:cs="Courier New"/>
-          <w:color w:val="A31515"/>
-          <w:sz w:val="18"/>
-          <w:szCs w:val="18"/>
-          <w:lang w:val="en-US"/>
-        </w:rPr>
-        <w:t>is</w:t>
-      </w:r>
-      <w:proofErr w:type="gramEnd"/>
-      <w:r>
-        <w:rPr>
-          <w:rFonts w:ascii="Courier New" w:eastAsia="Times New Roman" w:hAnsi="Courier New" w:cs="Courier New"/>
-          <w:color w:val="A31515"/>
-          <w:sz w:val="18"/>
-          <w:szCs w:val="18"/>
-          <w:lang w:val="en-US"/>
-        </w:rPr>
-        <w:t>_visit</w:t>
-      </w:r>
-      <w:proofErr w:type="spellEnd"/>
-      <w:r>
-        <w:rPr>
-          <w:rFonts w:ascii="Courier New" w:eastAsia="Times New Roman" w:hAnsi="Courier New" w:cs="Courier New"/>
-          <w:color w:val="A31515"/>
-          <w:sz w:val="18"/>
-          <w:szCs w:val="18"/>
-          <w:lang w:val="en-US"/>
-        </w:rPr>
-        <w:t>"</w:t>
+        <w:t>"is_visit"</w:t>
       </w:r>
       <w:r>
         <w:rPr>
@@ -5148,41 +4370,7 @@
           <w:szCs w:val="18"/>
           <w:lang w:val="en-US"/>
         </w:rPr>
-        <w:t>"</w:t>
-      </w:r>
-      <w:proofErr w:type="spellStart"/>
-      <w:proofErr w:type="gramStart"/>
-      <w:r>
-        <w:rPr>
-          <w:rFonts w:ascii="Courier New" w:eastAsia="Times New Roman" w:hAnsi="Courier New" w:cs="Courier New"/>
-          <w:color w:val="A31515"/>
-          <w:sz w:val="18"/>
-          <w:szCs w:val="18"/>
-          <w:lang w:val="en-US"/>
-        </w:rPr>
-        <w:t>student</w:t>
-      </w:r>
-      <w:proofErr w:type="gramEnd"/>
-      <w:r>
-        <w:rPr>
-          <w:rFonts w:ascii="Courier New" w:eastAsia="Times New Roman" w:hAnsi="Courier New" w:cs="Courier New"/>
-          <w:color w:val="A31515"/>
-          <w:sz w:val="18"/>
-          <w:szCs w:val="18"/>
-          <w:lang w:val="en-US"/>
-        </w:rPr>
-        <w:t>_id</w:t>
-      </w:r>
-      <w:proofErr w:type="spellEnd"/>
-      <w:r>
-        <w:rPr>
-          <w:rFonts w:ascii="Courier New" w:eastAsia="Times New Roman" w:hAnsi="Courier New" w:cs="Courier New"/>
-          <w:color w:val="A31515"/>
-          <w:sz w:val="18"/>
-          <w:szCs w:val="18"/>
-          <w:lang w:val="en-US"/>
-        </w:rPr>
-        <w:t>"</w:t>
+        <w:t>"student_id"</w:t>
       </w:r>
       <w:r>
         <w:rPr>
@@ -5245,41 +4433,7 @@
           <w:szCs w:val="18"/>
           <w:lang w:val="en-US"/>
         </w:rPr>
-        <w:t>"</w:t>
-      </w:r>
-      <w:proofErr w:type="spellStart"/>
-      <w:proofErr w:type="gramStart"/>
-      <w:r>
-        <w:rPr>
-          <w:rFonts w:ascii="Courier New" w:eastAsia="Times New Roman" w:hAnsi="Courier New" w:cs="Courier New"/>
-          <w:color w:val="A31515"/>
-          <w:sz w:val="18"/>
-          <w:szCs w:val="18"/>
-          <w:lang w:val="en-US"/>
-        </w:rPr>
-        <w:t>subject</w:t>
-      </w:r>
-      <w:proofErr w:type="gramEnd"/>
-      <w:r>
-        <w:rPr>
-          <w:rFonts w:ascii="Courier New" w:eastAsia="Times New Roman" w:hAnsi="Courier New" w:cs="Courier New"/>
-          <w:color w:val="A31515"/>
-          <w:sz w:val="18"/>
-          <w:szCs w:val="18"/>
-          <w:lang w:val="en-US"/>
-        </w:rPr>
-        <w:t>_id</w:t>
-      </w:r>
-      <w:proofErr w:type="spellEnd"/>
-      <w:r>
-        <w:rPr>
-          <w:rFonts w:ascii="Courier New" w:eastAsia="Times New Roman" w:hAnsi="Courier New" w:cs="Courier New"/>
-          <w:color w:val="A31515"/>
-          <w:sz w:val="18"/>
-          <w:szCs w:val="18"/>
-          <w:lang w:val="en-US"/>
-        </w:rPr>
-        <w:t>"</w:t>
+        <w:t>"subject_id"</w:t>
       </w:r>
       <w:r>
         <w:rPr>
@@ -5405,41 +4559,7 @@
           <w:szCs w:val="18"/>
           <w:lang w:val="en-US"/>
         </w:rPr>
-        <w:t>"</w:t>
-      </w:r>
-      <w:proofErr w:type="spellStart"/>
-      <w:proofErr w:type="gramStart"/>
-      <w:r>
-        <w:rPr>
-          <w:rFonts w:ascii="Courier New" w:eastAsia="Times New Roman" w:hAnsi="Courier New" w:cs="Courier New"/>
-          <w:color w:val="A31515"/>
-          <w:sz w:val="18"/>
-          <w:szCs w:val="18"/>
-          <w:lang w:val="en-US"/>
-        </w:rPr>
-        <w:t>is</w:t>
-      </w:r>
-      <w:proofErr w:type="gramEnd"/>
-      <w:r>
-        <w:rPr>
-          <w:rFonts w:ascii="Courier New" w:eastAsia="Times New Roman" w:hAnsi="Courier New" w:cs="Courier New"/>
-          <w:color w:val="A31515"/>
-          <w:sz w:val="18"/>
-          <w:szCs w:val="18"/>
-          <w:lang w:val="en-US"/>
-        </w:rPr>
-        <w:t>_visit</w:t>
-      </w:r>
-      <w:proofErr w:type="spellEnd"/>
-      <w:r>
-        <w:rPr>
-          <w:rFonts w:ascii="Courier New" w:eastAsia="Times New Roman" w:hAnsi="Courier New" w:cs="Courier New"/>
-          <w:color w:val="A31515"/>
-          <w:sz w:val="18"/>
-          <w:szCs w:val="18"/>
-          <w:lang w:val="en-US"/>
-        </w:rPr>
-        <w:t>"</w:t>
+        <w:t>"is_visit"</w:t>
       </w:r>
       <w:r>
         <w:rPr>
@@ -5585,9 +4705,708 @@
     </w:p>
     <w:p>
       <w:pPr>
+        <w:pStyle w:val="a9"/>
+        <w:numPr>
+          <w:ilvl w:val="0"/>
+          <w:numId w:val="23"/>
+        </w:numPr>
+      </w:pPr>
+      <w:r>
+        <w:rPr>
+          <w:lang w:val="en-US"/>
+        </w:rPr>
+        <w:t>GET</w:t>
+      </w:r>
+      <w:r>
+        <w:t xml:space="preserve"> </w:t>
+      </w:r>
+      <w:r>
+        <w:t>/</w:t>
+      </w:r>
+      <w:r>
+        <w:rPr>
+          <w:lang w:val="en-US"/>
+        </w:rPr>
+        <w:t>api</w:t>
+      </w:r>
+      <w:r>
+        <w:t>/</w:t>
+      </w:r>
+      <w:r>
+        <w:rPr>
+          <w:lang w:val="en-US"/>
+        </w:rPr>
+        <w:t>attendance</w:t>
+      </w:r>
+      <w:r>
+        <w:t>/</w:t>
+      </w:r>
+      <w:r>
+        <w:rPr>
+          <w:lang w:val="en-US"/>
+        </w:rPr>
+        <w:t>count</w:t>
+      </w:r>
+      <w:r>
+        <w:t>/</w:t>
+      </w:r>
+      <w:r>
+        <w:rPr>
+          <w:lang w:val="en-US"/>
+        </w:rPr>
+        <w:t>visit</w:t>
+      </w:r>
+      <w:r>
+        <w:t xml:space="preserve"> – </w:t>
+      </w:r>
+      <w:r>
+        <w:t>получение</w:t>
+      </w:r>
+      <w:r>
+        <w:t xml:space="preserve"> </w:t>
+      </w:r>
+      <w:r>
+        <w:t>количества</w:t>
+      </w:r>
+      <w:r>
+        <w:t xml:space="preserve"> </w:t>
+      </w:r>
+      <w:r>
+        <w:t>посещенных занятий</w:t>
+      </w:r>
+    </w:p>
+    <w:p>
+      <w:pPr>
+        <w:ind w:left="360"/>
+        <w:rPr>
+          <w:lang w:val="en-US"/>
+        </w:rPr>
+      </w:pPr>
+      <w:r>
+        <w:t>Пример</w:t>
+      </w:r>
+      <w:r>
+        <w:rPr>
+          <w:lang w:val="en-US"/>
+        </w:rPr>
+        <w:t xml:space="preserve"> </w:t>
+      </w:r>
+      <w:r>
+        <w:t>тела</w:t>
+      </w:r>
+      <w:r>
+        <w:rPr>
+          <w:lang w:val="en-US"/>
+        </w:rPr>
+        <w:t xml:space="preserve"> </w:t>
+      </w:r>
+      <w:r>
+        <w:t>запроса</w:t>
+      </w:r>
+      <w:r>
+        <w:rPr>
+          <w:lang w:val="en-US"/>
+        </w:rPr>
+        <w:t>:</w:t>
+      </w:r>
+    </w:p>
+    <w:p>
+      <w:pPr>
+        <w:shd w:val="clear" w:color="auto" w:fill="FFFFFE"/>
+        <w:spacing w:after="0" w:line="270" w:lineRule="atLeast"/>
+        <w:ind w:left="360"/>
+        <w:rPr>
+          <w:rFonts w:ascii="Courier New" w:eastAsia="Times New Roman" w:hAnsi="Courier New" w:cs="Courier New"/>
+          <w:color w:val="000000"/>
+          <w:sz w:val="18"/>
+          <w:szCs w:val="18"/>
+          <w:lang w:val="en-US"/>
+        </w:rPr>
+      </w:pPr>
+      <w:r>
+        <w:rPr>
+          <w:rFonts w:ascii="Courier New" w:eastAsia="Times New Roman" w:hAnsi="Courier New" w:cs="Courier New"/>
+          <w:color w:val="000000"/>
+          <w:sz w:val="18"/>
+          <w:szCs w:val="18"/>
+          <w:lang w:val="en-US"/>
+        </w:rPr>
+        <w:t>{</w:t>
+      </w:r>
+    </w:p>
+    <w:p>
+      <w:pPr>
+        <w:shd w:val="clear" w:color="auto" w:fill="FFFFFE"/>
+        <w:spacing w:after="0" w:line="270" w:lineRule="atLeast"/>
+        <w:ind w:left="360"/>
+        <w:rPr>
+          <w:rFonts w:ascii="Courier New" w:eastAsia="Times New Roman" w:hAnsi="Courier New" w:cs="Courier New"/>
+          <w:color w:val="000000"/>
+          <w:sz w:val="18"/>
+          <w:szCs w:val="18"/>
+          <w:lang w:val="en-US"/>
+        </w:rPr>
+      </w:pPr>
+      <w:r>
+        <w:rPr>
+          <w:rFonts w:ascii="Courier New" w:eastAsia="Times New Roman" w:hAnsi="Courier New" w:cs="Courier New"/>
+          <w:color w:val="000000"/>
+          <w:sz w:val="18"/>
+          <w:szCs w:val="18"/>
+          <w:lang w:val="en-US"/>
+        </w:rPr>
+        <w:t>    </w:t>
+      </w:r>
+      <w:r>
+        <w:rPr>
+          <w:rFonts w:ascii="Courier New" w:eastAsia="Times New Roman" w:hAnsi="Courier New" w:cs="Courier New"/>
+          <w:color w:val="A31515"/>
+          <w:sz w:val="18"/>
+          <w:szCs w:val="18"/>
+          <w:lang w:val="en-US"/>
+        </w:rPr>
+        <w:t>"studetnt_id"</w:t>
+      </w:r>
+      <w:r>
+        <w:rPr>
+          <w:rFonts w:ascii="Courier New" w:eastAsia="Times New Roman" w:hAnsi="Courier New" w:cs="Courier New"/>
+          <w:color w:val="000000"/>
+          <w:sz w:val="18"/>
+          <w:szCs w:val="18"/>
+          <w:lang w:val="en-US"/>
+        </w:rPr>
+        <w:t>: </w:t>
+      </w:r>
+      <w:r>
+        <w:rPr>
+          <w:rFonts w:ascii="Courier New" w:eastAsia="Times New Roman" w:hAnsi="Courier New" w:cs="Courier New"/>
+          <w:color w:val="098658"/>
+          <w:sz w:val="18"/>
+          <w:szCs w:val="18"/>
+          <w:lang w:val="en-US"/>
+        </w:rPr>
+        <w:t>1</w:t>
+      </w:r>
+      <w:r>
+        <w:rPr>
+          <w:rFonts w:ascii="Courier New" w:eastAsia="Times New Roman" w:hAnsi="Courier New" w:cs="Courier New"/>
+          <w:color w:val="000000"/>
+          <w:sz w:val="18"/>
+          <w:szCs w:val="18"/>
+          <w:lang w:val="en-US"/>
+        </w:rPr>
+        <w:t>,</w:t>
+      </w:r>
+    </w:p>
+    <w:p>
+      <w:pPr>
+        <w:shd w:val="clear" w:color="auto" w:fill="FFFFFE"/>
+        <w:spacing w:after="0" w:line="270" w:lineRule="atLeast"/>
+        <w:ind w:left="360"/>
+        <w:rPr>
+          <w:rFonts w:ascii="Courier New" w:eastAsia="Times New Roman" w:hAnsi="Courier New" w:cs="Courier New"/>
+          <w:color w:val="000000"/>
+          <w:sz w:val="18"/>
+          <w:szCs w:val="18"/>
+          <w:lang w:val="en-US"/>
+        </w:rPr>
+      </w:pPr>
+      <w:r>
+        <w:rPr>
+          <w:rFonts w:ascii="Courier New" w:eastAsia="Times New Roman" w:hAnsi="Courier New" w:cs="Courier New"/>
+          <w:color w:val="000000"/>
+          <w:sz w:val="18"/>
+          <w:szCs w:val="18"/>
+          <w:lang w:val="en-US"/>
+        </w:rPr>
+        <w:t>    </w:t>
+      </w:r>
+      <w:r>
+        <w:rPr>
+          <w:rFonts w:ascii="Courier New" w:eastAsia="Times New Roman" w:hAnsi="Courier New" w:cs="Courier New"/>
+          <w:color w:val="A31515"/>
+          <w:sz w:val="18"/>
+          <w:szCs w:val="18"/>
+          <w:lang w:val="en-US"/>
+        </w:rPr>
+        <w:t>"subje</w:t>
+      </w:r>
+      <w:r>
+        <w:rPr>
+          <w:rFonts w:ascii="Courier New" w:eastAsia="Times New Roman" w:hAnsi="Courier New" w:cs="Courier New"/>
+          <w:color w:val="A31515"/>
+          <w:sz w:val="18"/>
+          <w:szCs w:val="18"/>
+        </w:rPr>
+        <w:t>ц</w:t>
+      </w:r>
+      <w:r>
+        <w:rPr>
+          <w:rFonts w:ascii="Courier New" w:eastAsia="Times New Roman" w:hAnsi="Courier New" w:cs="Courier New"/>
+          <w:color w:val="A31515"/>
+          <w:sz w:val="18"/>
+          <w:szCs w:val="18"/>
+          <w:lang w:val="en-US"/>
+        </w:rPr>
+        <w:t>ct_id"</w:t>
+      </w:r>
+      <w:r>
+        <w:rPr>
+          <w:rFonts w:ascii="Courier New" w:eastAsia="Times New Roman" w:hAnsi="Courier New" w:cs="Courier New"/>
+          <w:color w:val="000000"/>
+          <w:sz w:val="18"/>
+          <w:szCs w:val="18"/>
+          <w:lang w:val="en-US"/>
+        </w:rPr>
+        <w:t>: </w:t>
+      </w:r>
+      <w:r>
+        <w:rPr>
+          <w:rFonts w:ascii="Courier New" w:eastAsia="Times New Roman" w:hAnsi="Courier New" w:cs="Courier New"/>
+          <w:color w:val="098658"/>
+          <w:sz w:val="18"/>
+          <w:szCs w:val="18"/>
+          <w:lang w:val="en-US"/>
+        </w:rPr>
+        <w:t>1</w:t>
+      </w:r>
+      <w:r>
+        <w:rPr>
+          <w:rFonts w:ascii="Courier New" w:eastAsia="Times New Roman" w:hAnsi="Courier New" w:cs="Courier New"/>
+          <w:color w:val="000000"/>
+          <w:sz w:val="18"/>
+          <w:szCs w:val="18"/>
+          <w:lang w:val="en-US"/>
+        </w:rPr>
+        <w:t>, </w:t>
+      </w:r>
+    </w:p>
+    <w:p>
+      <w:pPr>
+        <w:shd w:val="clear" w:color="auto" w:fill="FFFFFE"/>
+        <w:spacing w:after="0" w:line="270" w:lineRule="atLeast"/>
+        <w:ind w:left="360"/>
+        <w:rPr>
+          <w:rFonts w:ascii="Courier New" w:eastAsia="Times New Roman" w:hAnsi="Courier New" w:cs="Courier New"/>
+          <w:color w:val="000000"/>
+          <w:sz w:val="18"/>
+          <w:szCs w:val="18"/>
+          <w:lang w:val="en-US"/>
+        </w:rPr>
+      </w:pPr>
+      <w:r>
+        <w:rPr>
+          <w:rFonts w:ascii="Courier New" w:eastAsia="Times New Roman" w:hAnsi="Courier New" w:cs="Courier New"/>
+          <w:color w:val="000000"/>
+          <w:sz w:val="18"/>
+          <w:szCs w:val="18"/>
+          <w:lang w:val="en-US"/>
+        </w:rPr>
+        <w:t>    </w:t>
+      </w:r>
+      <w:r>
+        <w:rPr>
+          <w:rFonts w:ascii="Courier New" w:eastAsia="Times New Roman" w:hAnsi="Courier New" w:cs="Courier New"/>
+          <w:color w:val="A31515"/>
+          <w:sz w:val="18"/>
+          <w:szCs w:val="18"/>
+          <w:lang w:val="en-US"/>
+        </w:rPr>
+        <w:t>"course"</w:t>
+      </w:r>
+      <w:r>
+        <w:rPr>
+          <w:rFonts w:ascii="Courier New" w:eastAsia="Times New Roman" w:hAnsi="Courier New" w:cs="Courier New"/>
+          <w:color w:val="000000"/>
+          <w:sz w:val="18"/>
+          <w:szCs w:val="18"/>
+          <w:lang w:val="en-US"/>
+        </w:rPr>
+        <w:t>: </w:t>
+      </w:r>
+      <w:r>
+        <w:rPr>
+          <w:rFonts w:ascii="Courier New" w:eastAsia="Times New Roman" w:hAnsi="Courier New" w:cs="Courier New"/>
+          <w:color w:val="098658"/>
+          <w:sz w:val="18"/>
+          <w:szCs w:val="18"/>
+          <w:lang w:val="en-US"/>
+        </w:rPr>
+        <w:t>1</w:t>
+      </w:r>
+    </w:p>
+    <w:p>
+      <w:pPr>
+        <w:ind w:left="360"/>
+        <w:rPr>
+          <w:lang w:val="en-US"/>
+        </w:rPr>
+      </w:pPr>
+      <w:r>
+        <w:rPr>
+          <w:rFonts w:ascii="Courier New" w:eastAsia="Times New Roman" w:hAnsi="Courier New" w:cs="Courier New"/>
+          <w:color w:val="000000"/>
+          <w:sz w:val="18"/>
+          <w:szCs w:val="18"/>
+          <w:lang w:val="en-US"/>
+        </w:rPr>
+        <w:t>}</w:t>
+      </w:r>
+    </w:p>
+    <w:p/>
+    <w:p>
+      <w:pPr>
+        <w:pStyle w:val="a9"/>
+        <w:numPr>
+          <w:ilvl w:val="0"/>
+          <w:numId w:val="23"/>
+        </w:numPr>
+      </w:pPr>
+      <w:r>
+        <w:rPr>
+          <w:lang w:val="en-US"/>
+        </w:rPr>
+        <w:t>GET</w:t>
+      </w:r>
+      <w:r>
+        <w:t xml:space="preserve"> /</w:t>
+      </w:r>
+      <w:r>
+        <w:rPr>
+          <w:lang w:val="en-US"/>
+        </w:rPr>
+        <w:t>api</w:t>
+      </w:r>
+      <w:r>
+        <w:t>/</w:t>
+      </w:r>
+      <w:r>
+        <w:rPr>
+          <w:lang w:val="en-US"/>
+        </w:rPr>
+        <w:t>attendance</w:t>
+      </w:r>
+      <w:r>
+        <w:t>/</w:t>
+      </w:r>
+      <w:r>
+        <w:rPr>
+          <w:lang w:val="en-US"/>
+        </w:rPr>
+        <w:t>count</w:t>
+      </w:r>
+      <w:r>
+        <w:t>/</w:t>
+      </w:r>
+      <w:r>
+        <w:rPr>
+          <w:lang w:val="en-US"/>
+        </w:rPr>
+        <w:t>absence</w:t>
+      </w:r>
+      <w:r>
+        <w:t xml:space="preserve"> – </w:t>
+      </w:r>
+      <w:r>
+        <w:t>получение</w:t>
+      </w:r>
+      <w:r>
+        <w:t xml:space="preserve"> </w:t>
+      </w:r>
+      <w:r>
+        <w:t>количества</w:t>
+      </w:r>
+      <w:r>
+        <w:t xml:space="preserve"> </w:t>
+      </w:r>
+      <w:r>
+        <w:t>отсутствий на занятиях</w:t>
+      </w:r>
+    </w:p>
+    <w:p>
+      <w:pPr>
+        <w:ind w:left="360"/>
+        <w:rPr>
+          <w:lang w:val="en-US"/>
+        </w:rPr>
+      </w:pPr>
+      <w:r>
+        <w:t>Пример</w:t>
+      </w:r>
+      <w:r>
+        <w:rPr>
+          <w:lang w:val="en-US"/>
+        </w:rPr>
+        <w:t xml:space="preserve"> </w:t>
+      </w:r>
+      <w:r>
+        <w:t>тела</w:t>
+      </w:r>
+      <w:r>
+        <w:rPr>
+          <w:lang w:val="en-US"/>
+        </w:rPr>
+        <w:t xml:space="preserve"> </w:t>
+      </w:r>
+      <w:r>
+        <w:t>запроса</w:t>
+      </w:r>
+      <w:r>
+        <w:rPr>
+          <w:lang w:val="en-US"/>
+        </w:rPr>
+        <w:t>:</w:t>
+      </w:r>
+    </w:p>
+    <w:p>
+      <w:pPr>
+        <w:shd w:val="clear" w:color="auto" w:fill="FFFFFE"/>
+        <w:spacing w:after="0" w:line="270" w:lineRule="atLeast"/>
+        <w:ind w:left="360"/>
+        <w:rPr>
+          <w:rFonts w:ascii="Courier New" w:eastAsia="Times New Roman" w:hAnsi="Courier New" w:cs="Courier New"/>
+          <w:color w:val="000000"/>
+          <w:sz w:val="18"/>
+          <w:szCs w:val="18"/>
+          <w:lang w:val="en-US"/>
+        </w:rPr>
+      </w:pPr>
+      <w:r>
+        <w:rPr>
+          <w:rFonts w:ascii="Courier New" w:eastAsia="Times New Roman" w:hAnsi="Courier New" w:cs="Courier New"/>
+          <w:color w:val="000000"/>
+          <w:sz w:val="18"/>
+          <w:szCs w:val="18"/>
+          <w:lang w:val="en-US"/>
+        </w:rPr>
+        <w:t>{</w:t>
+      </w:r>
+    </w:p>
+    <w:p>
+      <w:pPr>
+        <w:shd w:val="clear" w:color="auto" w:fill="FFFFFE"/>
+        <w:spacing w:after="0" w:line="270" w:lineRule="atLeast"/>
+        <w:ind w:left="360"/>
+        <w:rPr>
+          <w:rFonts w:ascii="Courier New" w:eastAsia="Times New Roman" w:hAnsi="Courier New" w:cs="Courier New"/>
+          <w:color w:val="000000"/>
+          <w:sz w:val="18"/>
+          <w:szCs w:val="18"/>
+          <w:lang w:val="en-US"/>
+        </w:rPr>
+      </w:pPr>
+      <w:r>
+        <w:rPr>
+          <w:rFonts w:ascii="Courier New" w:eastAsia="Times New Roman" w:hAnsi="Courier New" w:cs="Courier New"/>
+          <w:color w:val="000000"/>
+          <w:sz w:val="18"/>
+          <w:szCs w:val="18"/>
+          <w:lang w:val="en-US"/>
+        </w:rPr>
+        <w:t>    </w:t>
+      </w:r>
+      <w:r>
+        <w:rPr>
+          <w:rFonts w:ascii="Courier New" w:eastAsia="Times New Roman" w:hAnsi="Courier New" w:cs="Courier New"/>
+          <w:color w:val="A31515"/>
+          <w:sz w:val="18"/>
+          <w:szCs w:val="18"/>
+          <w:lang w:val="en-US"/>
+        </w:rPr>
+        <w:t>"studetnt_id"</w:t>
+      </w:r>
+      <w:r>
+        <w:rPr>
+          <w:rFonts w:ascii="Courier New" w:eastAsia="Times New Roman" w:hAnsi="Courier New" w:cs="Courier New"/>
+          <w:color w:val="000000"/>
+          <w:sz w:val="18"/>
+          <w:szCs w:val="18"/>
+          <w:lang w:val="en-US"/>
+        </w:rPr>
+        <w:t>: </w:t>
+      </w:r>
+      <w:r>
+        <w:rPr>
+          <w:rFonts w:ascii="Courier New" w:eastAsia="Times New Roman" w:hAnsi="Courier New" w:cs="Courier New"/>
+          <w:color w:val="098658"/>
+          <w:sz w:val="18"/>
+          <w:szCs w:val="18"/>
+          <w:lang w:val="en-US"/>
+        </w:rPr>
+        <w:t>1</w:t>
+      </w:r>
+      <w:r>
+        <w:rPr>
+          <w:rFonts w:ascii="Courier New" w:eastAsia="Times New Roman" w:hAnsi="Courier New" w:cs="Courier New"/>
+          <w:color w:val="000000"/>
+          <w:sz w:val="18"/>
+          <w:szCs w:val="18"/>
+          <w:lang w:val="en-US"/>
+        </w:rPr>
+        <w:t>,</w:t>
+      </w:r>
+    </w:p>
+    <w:p>
+      <w:pPr>
+        <w:shd w:val="clear" w:color="auto" w:fill="FFFFFE"/>
+        <w:spacing w:after="0" w:line="270" w:lineRule="atLeast"/>
+        <w:ind w:left="360"/>
+        <w:rPr>
+          <w:rFonts w:ascii="Courier New" w:eastAsia="Times New Roman" w:hAnsi="Courier New" w:cs="Courier New"/>
+          <w:color w:val="000000"/>
+          <w:sz w:val="18"/>
+          <w:szCs w:val="18"/>
+          <w:lang w:val="en-US"/>
+        </w:rPr>
+      </w:pPr>
+      <w:r>
+        <w:rPr>
+          <w:rFonts w:ascii="Courier New" w:eastAsia="Times New Roman" w:hAnsi="Courier New" w:cs="Courier New"/>
+          <w:color w:val="000000"/>
+          <w:sz w:val="18"/>
+          <w:szCs w:val="18"/>
+          <w:lang w:val="en-US"/>
+        </w:rPr>
+        <w:t>    </w:t>
+      </w:r>
+      <w:r>
+        <w:rPr>
+          <w:rFonts w:ascii="Courier New" w:eastAsia="Times New Roman" w:hAnsi="Courier New" w:cs="Courier New"/>
+          <w:color w:val="A31515"/>
+          <w:sz w:val="18"/>
+          <w:szCs w:val="18"/>
+          <w:lang w:val="en-US"/>
+        </w:rPr>
+        <w:t>"subje</w:t>
+      </w:r>
+      <w:r>
+        <w:rPr>
+          <w:rFonts w:ascii="Courier New" w:eastAsia="Times New Roman" w:hAnsi="Courier New" w:cs="Courier New"/>
+          <w:color w:val="A31515"/>
+          <w:sz w:val="18"/>
+          <w:szCs w:val="18"/>
+        </w:rPr>
+        <w:t>ц</w:t>
+      </w:r>
+      <w:r>
+        <w:rPr>
+          <w:rFonts w:ascii="Courier New" w:eastAsia="Times New Roman" w:hAnsi="Courier New" w:cs="Courier New"/>
+          <w:color w:val="A31515"/>
+          <w:sz w:val="18"/>
+          <w:szCs w:val="18"/>
+          <w:lang w:val="en-US"/>
+        </w:rPr>
+        <w:t>ct_id"</w:t>
+      </w:r>
+      <w:r>
+        <w:rPr>
+          <w:rFonts w:ascii="Courier New" w:eastAsia="Times New Roman" w:hAnsi="Courier New" w:cs="Courier New"/>
+          <w:color w:val="000000"/>
+          <w:sz w:val="18"/>
+          <w:szCs w:val="18"/>
+          <w:lang w:val="en-US"/>
+        </w:rPr>
+        <w:t>: </w:t>
+      </w:r>
+      <w:r>
+        <w:rPr>
+          <w:rFonts w:ascii="Courier New" w:eastAsia="Times New Roman" w:hAnsi="Courier New" w:cs="Courier New"/>
+          <w:color w:val="098658"/>
+          <w:sz w:val="18"/>
+          <w:szCs w:val="18"/>
+          <w:lang w:val="en-US"/>
+        </w:rPr>
+        <w:t>1</w:t>
+      </w:r>
+      <w:r>
+        <w:rPr>
+          <w:rFonts w:ascii="Courier New" w:eastAsia="Times New Roman" w:hAnsi="Courier New" w:cs="Courier New"/>
+          <w:color w:val="000000"/>
+          <w:sz w:val="18"/>
+          <w:szCs w:val="18"/>
+          <w:lang w:val="en-US"/>
+        </w:rPr>
+        <w:t>, </w:t>
+      </w:r>
+    </w:p>
+    <w:p>
+      <w:pPr>
+        <w:shd w:val="clear" w:color="auto" w:fill="FFFFFE"/>
+        <w:spacing w:after="0" w:line="270" w:lineRule="atLeast"/>
+        <w:ind w:left="360"/>
+        <w:rPr>
+          <w:rFonts w:ascii="Courier New" w:eastAsia="Times New Roman" w:hAnsi="Courier New" w:cs="Courier New"/>
+          <w:color w:val="000000"/>
+          <w:sz w:val="18"/>
+          <w:szCs w:val="18"/>
+        </w:rPr>
+      </w:pPr>
+      <w:r>
+        <w:rPr>
+          <w:rFonts w:ascii="Courier New" w:eastAsia="Times New Roman" w:hAnsi="Courier New" w:cs="Courier New"/>
+          <w:color w:val="000000"/>
+          <w:sz w:val="18"/>
+          <w:szCs w:val="18"/>
+          <w:lang w:val="en-US"/>
+        </w:rPr>
+        <w:t>    </w:t>
+      </w:r>
+      <w:r>
+        <w:rPr>
+          <w:rFonts w:ascii="Courier New" w:eastAsia="Times New Roman" w:hAnsi="Courier New" w:cs="Courier New"/>
+          <w:color w:val="A31515"/>
+          <w:sz w:val="18"/>
+          <w:szCs w:val="18"/>
+          <w:lang w:val="en-US"/>
+        </w:rPr>
+        <w:t>"course"</w:t>
+      </w:r>
+      <w:r>
+        <w:rPr>
+          <w:rFonts w:ascii="Courier New" w:eastAsia="Times New Roman" w:hAnsi="Courier New" w:cs="Courier New"/>
+          <w:color w:val="000000"/>
+          <w:sz w:val="18"/>
+          <w:szCs w:val="18"/>
+          <w:lang w:val="en-US"/>
+        </w:rPr>
+        <w:t>: </w:t>
+      </w:r>
+      <w:r>
+        <w:rPr>
+          <w:rFonts w:ascii="Courier New" w:eastAsia="Times New Roman" w:hAnsi="Courier New" w:cs="Courier New"/>
+          <w:color w:val="098658"/>
+          <w:sz w:val="18"/>
+          <w:szCs w:val="18"/>
+          <w:lang w:val="en-US"/>
+        </w:rPr>
+        <w:t>1</w:t>
+      </w:r>
+    </w:p>
+    <w:p>
+      <w:pPr>
+        <w:ind w:left="360"/>
+        <w:rPr>
+          <w:lang w:val="en-US"/>
+        </w:rPr>
+      </w:pPr>
+      <w:r>
+        <w:rPr>
+          <w:rFonts w:ascii="Courier New" w:eastAsia="Times New Roman" w:hAnsi="Courier New" w:cs="Courier New"/>
+          <w:color w:val="000000"/>
+          <w:sz w:val="18"/>
+          <w:szCs w:val="18"/>
+          <w:lang w:val="en-US"/>
+        </w:rPr>
+        <w:t>}</w:t>
+      </w:r>
+    </w:p>
+    <w:p>
+      <w:pPr>
         <w:spacing w:after="0" w:line="360" w:lineRule="auto"/>
-        <w:ind w:firstLine="709"/>
         <w:jc w:val="both"/>
+        <w:rPr>
+          <w:lang w:val="en-US"/>
+        </w:rPr>
       </w:pPr>
     </w:p>
     <w:sectPr>
@@ -6039,6 +5858,95 @@
     </w:lvl>
   </w:abstractNum>
   <w:abstractNum w:abstractNumId="3" w15:restartNumberingAfterBreak="0">
+    <w:nsid w:val="12F16B63"/>
+    <w:multiLevelType w:val="hybridMultilevel"/>
+    <w:tmpl w:val="8C26FFB4"/>
+    <w:lvl w:ilvl="0" w:tplc="FFFFFFFF">
+      <w:start w:val="1"/>
+      <w:numFmt w:val="decimal"/>
+      <w:lvlText w:val="%1."/>
+      <w:lvlJc w:val="left"/>
+      <w:pPr>
+        <w:ind w:left="720" w:hanging="360"/>
+      </w:pPr>
+      <w:rPr>
+        <w:rFonts w:hint="default"/>
+      </w:rPr>
+    </w:lvl>
+    <w:lvl w:ilvl="1" w:tplc="FFFFFFFF" w:tentative="1">
+      <w:start w:val="1"/>
+      <w:numFmt w:val="lowerLetter"/>
+      <w:lvlText w:val="%2."/>
+      <w:lvlJc w:val="left"/>
+      <w:pPr>
+        <w:ind w:left="1440" w:hanging="360"/>
+      </w:pPr>
+    </w:lvl>
+    <w:lvl w:ilvl="2" w:tplc="FFFFFFFF" w:tentative="1">
+      <w:start w:val="1"/>
+      <w:numFmt w:val="lowerRoman"/>
+      <w:lvlText w:val="%3."/>
+      <w:lvlJc w:val="right"/>
+      <w:pPr>
+        <w:ind w:left="2160" w:hanging="180"/>
+      </w:pPr>
+    </w:lvl>
+    <w:lvl w:ilvl="3" w:tplc="FFFFFFFF" w:tentative="1">
+      <w:start w:val="1"/>
+      <w:numFmt w:val="decimal"/>
+      <w:lvlText w:val="%4."/>
+      <w:lvlJc w:val="left"/>
+      <w:pPr>
+        <w:ind w:left="2880" w:hanging="360"/>
+      </w:pPr>
+    </w:lvl>
+    <w:lvl w:ilvl="4" w:tplc="FFFFFFFF" w:tentative="1">
+      <w:start w:val="1"/>
+      <w:numFmt w:val="lowerLetter"/>
+      <w:lvlText w:val="%5."/>
+      <w:lvlJc w:val="left"/>
+      <w:pPr>
+        <w:ind w:left="3600" w:hanging="360"/>
+      </w:pPr>
+    </w:lvl>
+    <w:lvl w:ilvl="5" w:tplc="FFFFFFFF" w:tentative="1">
+      <w:start w:val="1"/>
+      <w:numFmt w:val="lowerRoman"/>
+      <w:lvlText w:val="%6."/>
+      <w:lvlJc w:val="right"/>
+      <w:pPr>
+        <w:ind w:left="4320" w:hanging="180"/>
+      </w:pPr>
+    </w:lvl>
+    <w:lvl w:ilvl="6" w:tplc="FFFFFFFF" w:tentative="1">
+      <w:start w:val="1"/>
+      <w:numFmt w:val="decimal"/>
+      <w:lvlText w:val="%7."/>
+      <w:lvlJc w:val="left"/>
+      <w:pPr>
+        <w:ind w:left="5040" w:hanging="360"/>
+      </w:pPr>
+    </w:lvl>
+    <w:lvl w:ilvl="7" w:tplc="FFFFFFFF" w:tentative="1">
+      <w:start w:val="1"/>
+      <w:numFmt w:val="lowerLetter"/>
+      <w:lvlText w:val="%8."/>
+      <w:lvlJc w:val="left"/>
+      <w:pPr>
+        <w:ind w:left="5760" w:hanging="360"/>
+      </w:pPr>
+    </w:lvl>
+    <w:lvl w:ilvl="8" w:tplc="FFFFFFFF" w:tentative="1">
+      <w:start w:val="1"/>
+      <w:numFmt w:val="lowerRoman"/>
+      <w:lvlText w:val="%9."/>
+      <w:lvlJc w:val="right"/>
+      <w:pPr>
+        <w:ind w:left="6480" w:hanging="180"/>
+      </w:pPr>
+    </w:lvl>
+  </w:abstractNum>
+  <w:abstractNum w:abstractNumId="4" w15:restartNumberingAfterBreak="0">
     <w:nsid w:val="17B779A1"/>
     <w:multiLevelType w:val="hybridMultilevel"/>
     <w:tmpl w:val="71B6D526"/>
@@ -6151,7 +6059,7 @@
       </w:rPr>
     </w:lvl>
   </w:abstractNum>
-  <w:abstractNum w:abstractNumId="4" w15:restartNumberingAfterBreak="0">
+  <w:abstractNum w:abstractNumId="5" w15:restartNumberingAfterBreak="0">
     <w:nsid w:val="184F4B37"/>
     <w:multiLevelType w:val="hybridMultilevel"/>
     <w:tmpl w:val="89B0CDB4"/>
@@ -6237,7 +6145,7 @@
       </w:pPr>
     </w:lvl>
   </w:abstractNum>
-  <w:abstractNum w:abstractNumId="5" w15:restartNumberingAfterBreak="0">
+  <w:abstractNum w:abstractNumId="6" w15:restartNumberingAfterBreak="0">
     <w:nsid w:val="1CCF6967"/>
     <w:multiLevelType w:val="hybridMultilevel"/>
     <w:tmpl w:val="C27CB032"/>
@@ -6350,7 +6258,7 @@
       </w:rPr>
     </w:lvl>
   </w:abstractNum>
-  <w:abstractNum w:abstractNumId="6" w15:restartNumberingAfterBreak="0">
+  <w:abstractNum w:abstractNumId="7" w15:restartNumberingAfterBreak="0">
     <w:nsid w:val="1EA134B8"/>
     <w:multiLevelType w:val="hybridMultilevel"/>
     <w:tmpl w:val="544A0916"/>
@@ -6439,7 +6347,7 @@
       </w:pPr>
     </w:lvl>
   </w:abstractNum>
-  <w:abstractNum w:abstractNumId="7" w15:restartNumberingAfterBreak="0">
+  <w:abstractNum w:abstractNumId="8" w15:restartNumberingAfterBreak="0">
     <w:nsid w:val="26B5396E"/>
     <w:multiLevelType w:val="hybridMultilevel"/>
     <w:tmpl w:val="B9DA507C"/>
@@ -6552,7 +6460,7 @@
       </w:rPr>
     </w:lvl>
   </w:abstractNum>
-  <w:abstractNum w:abstractNumId="8" w15:restartNumberingAfterBreak="0">
+  <w:abstractNum w:abstractNumId="9" w15:restartNumberingAfterBreak="0">
     <w:nsid w:val="29525D45"/>
     <w:multiLevelType w:val="hybridMultilevel"/>
     <w:tmpl w:val="EC5C2376"/>
@@ -6665,7 +6573,7 @@
       </w:rPr>
     </w:lvl>
   </w:abstractNum>
-  <w:abstractNum w:abstractNumId="9" w15:restartNumberingAfterBreak="0">
+  <w:abstractNum w:abstractNumId="10" w15:restartNumberingAfterBreak="0">
     <w:nsid w:val="2B3D784E"/>
     <w:multiLevelType w:val="hybridMultilevel"/>
     <w:tmpl w:val="FEFA7E72"/>
@@ -6778,7 +6686,7 @@
       </w:rPr>
     </w:lvl>
   </w:abstractNum>
-  <w:abstractNum w:abstractNumId="10" w15:restartNumberingAfterBreak="0">
+  <w:abstractNum w:abstractNumId="11" w15:restartNumberingAfterBreak="0">
     <w:nsid w:val="2C0453AB"/>
     <w:multiLevelType w:val="hybridMultilevel"/>
     <w:tmpl w:val="16342450"/>
@@ -6891,7 +6799,7 @@
       </w:rPr>
     </w:lvl>
   </w:abstractNum>
-  <w:abstractNum w:abstractNumId="11" w15:restartNumberingAfterBreak="0">
+  <w:abstractNum w:abstractNumId="12" w15:restartNumberingAfterBreak="0">
     <w:nsid w:val="311D6ECC"/>
     <w:multiLevelType w:val="hybridMultilevel"/>
     <w:tmpl w:val="AE486D10"/>
@@ -7004,7 +6912,7 @@
       </w:rPr>
     </w:lvl>
   </w:abstractNum>
-  <w:abstractNum w:abstractNumId="12" w15:restartNumberingAfterBreak="0">
+  <w:abstractNum w:abstractNumId="13" w15:restartNumberingAfterBreak="0">
     <w:nsid w:val="32A225D2"/>
     <w:multiLevelType w:val="hybridMultilevel"/>
     <w:tmpl w:val="8C26FFB4"/>
@@ -7093,7 +7001,7 @@
       </w:pPr>
     </w:lvl>
   </w:abstractNum>
-  <w:abstractNum w:abstractNumId="13" w15:restartNumberingAfterBreak="0">
+  <w:abstractNum w:abstractNumId="14" w15:restartNumberingAfterBreak="0">
     <w:nsid w:val="337A02E7"/>
     <w:multiLevelType w:val="hybridMultilevel"/>
     <w:tmpl w:val="3064BA64"/>
@@ -7206,7 +7114,7 @@
       </w:rPr>
     </w:lvl>
   </w:abstractNum>
-  <w:abstractNum w:abstractNumId="14" w15:restartNumberingAfterBreak="0">
+  <w:abstractNum w:abstractNumId="15" w15:restartNumberingAfterBreak="0">
     <w:nsid w:val="34ED3037"/>
     <w:multiLevelType w:val="hybridMultilevel"/>
     <w:tmpl w:val="8C26FFB4"/>
@@ -7295,7 +7203,7 @@
       </w:pPr>
     </w:lvl>
   </w:abstractNum>
-  <w:abstractNum w:abstractNumId="15" w15:restartNumberingAfterBreak="0">
+  <w:abstractNum w:abstractNumId="16" w15:restartNumberingAfterBreak="0">
     <w:nsid w:val="35331BAA"/>
     <w:multiLevelType w:val="hybridMultilevel"/>
     <w:tmpl w:val="1480E868"/>
@@ -7408,7 +7316,7 @@
       </w:rPr>
     </w:lvl>
   </w:abstractNum>
-  <w:abstractNum w:abstractNumId="16" w15:restartNumberingAfterBreak="0">
+  <w:abstractNum w:abstractNumId="17" w15:restartNumberingAfterBreak="0">
     <w:nsid w:val="38F01F0D"/>
     <w:multiLevelType w:val="multilevel"/>
     <w:tmpl w:val="BAE44FD4"/>
@@ -7521,7 +7429,7 @@
       </w:rPr>
     </w:lvl>
   </w:abstractNum>
-  <w:abstractNum w:abstractNumId="17" w15:restartNumberingAfterBreak="0">
+  <w:abstractNum w:abstractNumId="18" w15:restartNumberingAfterBreak="0">
     <w:nsid w:val="4BE96B56"/>
     <w:multiLevelType w:val="hybridMultilevel"/>
     <w:tmpl w:val="AFD89558"/>
@@ -7634,7 +7542,7 @@
       </w:rPr>
     </w:lvl>
   </w:abstractNum>
-  <w:abstractNum w:abstractNumId="18" w15:restartNumberingAfterBreak="0">
+  <w:abstractNum w:abstractNumId="19" w15:restartNumberingAfterBreak="0">
     <w:nsid w:val="52D57441"/>
     <w:multiLevelType w:val="hybridMultilevel"/>
     <w:tmpl w:val="725CC2AC"/>
@@ -7747,7 +7655,7 @@
       </w:rPr>
     </w:lvl>
   </w:abstractNum>
-  <w:abstractNum w:abstractNumId="19" w15:restartNumberingAfterBreak="0">
+  <w:abstractNum w:abstractNumId="20" w15:restartNumberingAfterBreak="0">
     <w:nsid w:val="64694D82"/>
     <w:multiLevelType w:val="multilevel"/>
     <w:tmpl w:val="2D523140"/>
@@ -7873,7 +7781,7 @@
       </w:rPr>
     </w:lvl>
   </w:abstractNum>
-  <w:abstractNum w:abstractNumId="20" w15:restartNumberingAfterBreak="0">
+  <w:abstractNum w:abstractNumId="21" w15:restartNumberingAfterBreak="0">
     <w:nsid w:val="6C095D18"/>
     <w:multiLevelType w:val="hybridMultilevel"/>
     <w:tmpl w:val="66E2858C"/>
@@ -7959,7 +7867,7 @@
       </w:pPr>
     </w:lvl>
   </w:abstractNum>
-  <w:abstractNum w:abstractNumId="21" w15:restartNumberingAfterBreak="0">
+  <w:abstractNum w:abstractNumId="22" w15:restartNumberingAfterBreak="0">
     <w:nsid w:val="6C4902BF"/>
     <w:multiLevelType w:val="hybridMultilevel"/>
     <w:tmpl w:val="FA064488"/>
@@ -8072,7 +7980,7 @@
       </w:rPr>
     </w:lvl>
   </w:abstractNum>
-  <w:abstractNum w:abstractNumId="22" w15:restartNumberingAfterBreak="0">
+  <w:abstractNum w:abstractNumId="23" w15:restartNumberingAfterBreak="0">
     <w:nsid w:val="6C9269C5"/>
     <w:multiLevelType w:val="hybridMultilevel"/>
     <w:tmpl w:val="EDD80896"/>
@@ -8158,7 +8066,7 @@
       </w:pPr>
     </w:lvl>
   </w:abstractNum>
-  <w:abstractNum w:abstractNumId="23" w15:restartNumberingAfterBreak="0">
+  <w:abstractNum w:abstractNumId="24" w15:restartNumberingAfterBreak="0">
     <w:nsid w:val="752E368A"/>
     <w:multiLevelType w:val="hybridMultilevel"/>
     <w:tmpl w:val="EF3444E2"/>
@@ -8271,7 +8179,7 @@
       </w:rPr>
     </w:lvl>
   </w:abstractNum>
-  <w:abstractNum w:abstractNumId="24" w15:restartNumberingAfterBreak="0">
+  <w:abstractNum w:abstractNumId="25" w15:restartNumberingAfterBreak="0">
     <w:nsid w:val="7D3B2354"/>
     <w:multiLevelType w:val="hybridMultilevel"/>
     <w:tmpl w:val="FA9A8950"/>
@@ -8385,28 +8293,28 @@
     </w:lvl>
   </w:abstractNum>
   <w:num w:numId="1" w16cid:durableId="1235893943">
-    <w:abstractNumId w:val="19"/>
+    <w:abstractNumId w:val="20"/>
   </w:num>
   <w:num w:numId="2" w16cid:durableId="1807820731">
-    <w:abstractNumId w:val="20"/>
+    <w:abstractNumId w:val="21"/>
   </w:num>
   <w:num w:numId="3" w16cid:durableId="785780441">
+    <w:abstractNumId w:val="18"/>
+  </w:num>
+  <w:num w:numId="4" w16cid:durableId="1228496902">
+    <w:abstractNumId w:val="4"/>
+  </w:num>
+  <w:num w:numId="5" w16cid:durableId="1669168425">
+    <w:abstractNumId w:val="22"/>
+  </w:num>
+  <w:num w:numId="6" w16cid:durableId="147593386">
     <w:abstractNumId w:val="17"/>
   </w:num>
-  <w:num w:numId="4" w16cid:durableId="1228496902">
-    <w:abstractNumId w:val="3"/>
-  </w:num>
-  <w:num w:numId="5" w16cid:durableId="1669168425">
-    <w:abstractNumId w:val="21"/>
-  </w:num>
-  <w:num w:numId="6" w16cid:durableId="147593386">
-    <w:abstractNumId w:val="16"/>
-  </w:num>
   <w:num w:numId="7" w16cid:durableId="924805207">
-    <w:abstractNumId w:val="13"/>
+    <w:abstractNumId w:val="14"/>
   </w:num>
   <w:num w:numId="8" w16cid:durableId="1853449369">
-    <w:abstractNumId w:val="5"/>
+    <w:abstractNumId w:val="6"/>
   </w:num>
   <w:num w:numId="9" w16cid:durableId="1198468054">
     <w:abstractNumId w:val="2"/>
@@ -8415,49 +8323,52 @@
     <w:abstractNumId w:val="1"/>
   </w:num>
   <w:num w:numId="11" w16cid:durableId="233440139">
-    <w:abstractNumId w:val="23"/>
+    <w:abstractNumId w:val="24"/>
   </w:num>
   <w:num w:numId="12" w16cid:durableId="1519388194">
-    <w:abstractNumId w:val="8"/>
+    <w:abstractNumId w:val="9"/>
   </w:num>
   <w:num w:numId="13" w16cid:durableId="1577280950">
-    <w:abstractNumId w:val="24"/>
+    <w:abstractNumId w:val="25"/>
   </w:num>
   <w:num w:numId="14" w16cid:durableId="1770543341">
-    <w:abstractNumId w:val="18"/>
+    <w:abstractNumId w:val="19"/>
   </w:num>
   <w:num w:numId="15" w16cid:durableId="1902520195">
     <w:abstractNumId w:val="0"/>
   </w:num>
   <w:num w:numId="16" w16cid:durableId="615214996">
-    <w:abstractNumId w:val="6"/>
+    <w:abstractNumId w:val="7"/>
   </w:num>
   <w:num w:numId="17" w16cid:durableId="238290674">
+    <w:abstractNumId w:val="16"/>
+  </w:num>
+  <w:num w:numId="18" w16cid:durableId="669524900">
+    <w:abstractNumId w:val="11"/>
+  </w:num>
+  <w:num w:numId="19" w16cid:durableId="489449345">
+    <w:abstractNumId w:val="5"/>
+  </w:num>
+  <w:num w:numId="20" w16cid:durableId="383334505">
+    <w:abstractNumId w:val="23"/>
+  </w:num>
+  <w:num w:numId="21" w16cid:durableId="1527525616">
+    <w:abstractNumId w:val="10"/>
+  </w:num>
+  <w:num w:numId="22" w16cid:durableId="1242563067">
+    <w:abstractNumId w:val="12"/>
+  </w:num>
+  <w:num w:numId="23" w16cid:durableId="1518033930">
+    <w:abstractNumId w:val="13"/>
+  </w:num>
+  <w:num w:numId="24" w16cid:durableId="789397469">
+    <w:abstractNumId w:val="8"/>
+  </w:num>
+  <w:num w:numId="25" w16cid:durableId="1592398614">
     <w:abstractNumId w:val="15"/>
   </w:num>
-  <w:num w:numId="18" w16cid:durableId="669524900">
-    <w:abstractNumId w:val="10"/>
-  </w:num>
-  <w:num w:numId="19" w16cid:durableId="489449345">
-    <w:abstractNumId w:val="4"/>
-  </w:num>
-  <w:num w:numId="20" w16cid:durableId="383334505">
-    <w:abstractNumId w:val="22"/>
-  </w:num>
-  <w:num w:numId="21" w16cid:durableId="1527525616">
-    <w:abstractNumId w:val="9"/>
-  </w:num>
-  <w:num w:numId="22" w16cid:durableId="1242563067">
-    <w:abstractNumId w:val="11"/>
-  </w:num>
-  <w:num w:numId="23" w16cid:durableId="1518033930">
-    <w:abstractNumId w:val="12"/>
-  </w:num>
-  <w:num w:numId="24" w16cid:durableId="789397469">
-    <w:abstractNumId w:val="7"/>
-  </w:num>
-  <w:num w:numId="25" w16cid:durableId="1592398614">
-    <w:abstractNumId w:val="14"/>
+  <w:num w:numId="26" w16cid:durableId="1964336700">
+    <w:abstractNumId w:val="3"/>
   </w:num>
   <w:numIdMacAtCleanup w:val="18"/>
 </w:numbering>

</xml_diff>